<commit_message>
Adding: -Q02 Blog Layout Float folder -Q02 Requirement.docx
Updating: Requirements.docx (with Q02 Requirement)
</commit_message>
<xml_diff>
--- a/L05 Float and Position/Requirements.docx
+++ b/L05 Float and Position/Requirements.docx
@@ -740,6 +740,857 @@
         </w:rPr>
         <w:t>uppercase</w:t>
       </w:r>
+    </w:p>
+    <w:p>
+      <w:pPr>
+        <w:pStyle w:val="Heading1"/>
+        <w:pBdr>
+          <w:bottom w:val="single" w:sz="6" w:space="4" w:color="EAECEF"/>
+        </w:pBdr>
+        <w:shd w:val="clear" w:color="auto" w:fill="FFFFFF"/>
+        <w:spacing w:after="240" w:afterAutospacing="0"/>
+        <w:rPr>
+          <w:rFonts w:ascii="Segoe UI" w:hAnsi="Segoe UI" w:cs="Segoe UI"/>
+          <w:color w:val="24292E"/>
+        </w:rPr>
+      </w:pPr>
+      <w:r>
+        <w:rPr>
+          <w:rFonts w:ascii="Segoe UI" w:hAnsi="Segoe UI" w:cs="Segoe UI"/>
+          <w:color w:val="24292E"/>
+        </w:rPr>
+        <w:t>02. Blog Layout - Float</w:t>
+      </w:r>
+    </w:p>
+    <w:p>
+      <w:pPr>
+        <w:spacing w:before="360" w:after="360"/>
+        <w:rPr>
+          <w:rFonts w:ascii="Times New Roman" w:hAnsi="Times New Roman" w:cs="Times New Roman"/>
+        </w:rPr>
+      </w:pPr>
+      <w:r>
+        <w:pict w14:anchorId="25F10AF6">
+          <v:rect id="_x0000_i1026" style="width:0;height:3pt" o:hralign="center" o:hrstd="t" o:hrnoshade="t" o:hr="t" fillcolor="#24292e" stroked="f"/>
+        </w:pict>
+      </w:r>
+    </w:p>
+    <w:p>
+      <w:pPr>
+        <w:pStyle w:val="NormalWeb"/>
+        <w:shd w:val="clear" w:color="auto" w:fill="FFFFFF"/>
+        <w:spacing w:before="0" w:beforeAutospacing="0" w:after="240" w:afterAutospacing="0"/>
+        <w:rPr>
+          <w:rFonts w:ascii="Segoe UI" w:hAnsi="Segoe UI" w:cs="Segoe UI"/>
+          <w:color w:val="24292E"/>
+        </w:rPr>
+      </w:pPr>
+      <w:r>
+        <w:rPr>
+          <w:rFonts w:ascii="Segoe UI" w:hAnsi="Segoe UI" w:cs="Segoe UI"/>
+          <w:color w:val="24292E"/>
+        </w:rPr>
+        <w:t>Problems for in-class lab for the </w:t>
+      </w:r>
+      <w:hyperlink r:id="rId7" w:history="1">
+        <w:r>
+          <w:rPr>
+            <w:rStyle w:val="Hyperlink"/>
+            <w:rFonts w:ascii="Segoe UI" w:hAnsi="Segoe UI" w:cs="Segoe UI"/>
+            <w:color w:val="0366D6"/>
+            <w:u w:val="none"/>
+          </w:rPr>
+          <w:t>“HTML &amp; CSS”</w:t>
+        </w:r>
+      </w:hyperlink>
+      <w:r>
+        <w:rPr>
+          <w:rFonts w:ascii="Segoe UI" w:hAnsi="Segoe UI" w:cs="Segoe UI"/>
+          <w:color w:val="24292E"/>
+        </w:rPr>
+        <w:t> course @ </w:t>
+      </w:r>
+      <w:r>
+        <w:rPr>
+          <w:rStyle w:val="Strong"/>
+          <w:rFonts w:ascii="Segoe UI" w:hAnsi="Segoe UI" w:cs="Segoe UI"/>
+          <w:color w:val="24292E"/>
+        </w:rPr>
+        <w:t>SoftUni</w:t>
+      </w:r>
+      <w:r>
+        <w:rPr>
+          <w:rFonts w:ascii="Segoe UI" w:hAnsi="Segoe UI" w:cs="Segoe UI"/>
+          <w:color w:val="24292E"/>
+        </w:rPr>
+        <w:t>.</w:t>
+      </w:r>
+    </w:p>
+    <w:p>
+      <w:pPr>
+        <w:pStyle w:val="NormalWeb"/>
+        <w:shd w:val="clear" w:color="auto" w:fill="FFFFFF"/>
+        <w:spacing w:before="0" w:beforeAutospacing="0" w:after="240" w:afterAutospacing="0"/>
+        <w:rPr>
+          <w:rFonts w:ascii="Segoe UI" w:hAnsi="Segoe UI" w:cs="Segoe UI"/>
+          <w:color w:val="24292E"/>
+        </w:rPr>
+      </w:pPr>
+      <w:r>
+        <w:rPr>
+          <w:rFonts w:ascii="Segoe UI" w:hAnsi="Segoe UI" w:cs="Segoe UI"/>
+          <w:color w:val="24292E"/>
+        </w:rPr>
+        <w:t>Submit your solutions in the </w:t>
+      </w:r>
+      <w:hyperlink r:id="rId8" w:history="1">
+        <w:r>
+          <w:rPr>
+            <w:rStyle w:val="Hyperlink"/>
+            <w:rFonts w:ascii="Segoe UI" w:hAnsi="Segoe UI" w:cs="Segoe UI"/>
+            <w:color w:val="0366D6"/>
+            <w:u w:val="none"/>
+          </w:rPr>
+          <w:t>SoftUni Judge System</w:t>
+        </w:r>
+      </w:hyperlink>
+      <w:r>
+        <w:rPr>
+          <w:rFonts w:ascii="Segoe UI" w:hAnsi="Segoe UI" w:cs="Segoe UI"/>
+          <w:color w:val="24292E"/>
+        </w:rPr>
+        <w:t>.</w:t>
+      </w:r>
+    </w:p>
+    <w:p>
+      <w:pPr>
+        <w:pStyle w:val="Heading2"/>
+        <w:pBdr>
+          <w:bottom w:val="single" w:sz="6" w:space="4" w:color="EAECEF"/>
+        </w:pBdr>
+        <w:shd w:val="clear" w:color="auto" w:fill="FFFFFF"/>
+        <w:spacing w:before="360" w:beforeAutospacing="0" w:after="240" w:afterAutospacing="0"/>
+        <w:rPr>
+          <w:rFonts w:ascii="Segoe UI" w:hAnsi="Segoe UI" w:cs="Segoe UI"/>
+          <w:color w:val="24292E"/>
+        </w:rPr>
+      </w:pPr>
+      <w:r>
+        <w:rPr>
+          <w:rFonts w:ascii="Segoe UI" w:hAnsi="Segoe UI" w:cs="Segoe UI"/>
+          <w:color w:val="24292E"/>
+        </w:rPr>
+        <w:lastRenderedPageBreak/>
+        <w:t>Tasks</w:t>
+      </w:r>
+    </w:p>
+    <w:p>
+      <w:pPr>
+        <w:numPr>
+          <w:ilvl w:val="0"/>
+          <w:numId w:val="3"/>
+        </w:numPr>
+        <w:shd w:val="clear" w:color="auto" w:fill="FFFFFF"/>
+        <w:spacing w:before="100" w:beforeAutospacing="1" w:after="100" w:afterAutospacing="1" w:line="240" w:lineRule="auto"/>
+        <w:rPr>
+          <w:rFonts w:ascii="Segoe UI" w:hAnsi="Segoe UI" w:cs="Segoe UI"/>
+          <w:color w:val="24292E"/>
+        </w:rPr>
+      </w:pPr>
+      <w:r>
+        <w:rPr>
+          <w:rFonts w:ascii="Segoe UI" w:hAnsi="Segoe UI" w:cs="Segoe UI"/>
+          <w:color w:val="24292E"/>
+        </w:rPr>
+        <w:t>Create an </w:t>
+      </w:r>
+      <w:r>
+        <w:rPr>
+          <w:rStyle w:val="Strong"/>
+          <w:rFonts w:ascii="Segoe UI" w:hAnsi="Segoe UI" w:cs="Segoe UI"/>
+          <w:color w:val="24292E"/>
+        </w:rPr>
+        <w:t>"index.html"</w:t>
+      </w:r>
+      <w:r>
+        <w:rPr>
+          <w:rFonts w:ascii="Segoe UI" w:hAnsi="Segoe UI" w:cs="Segoe UI"/>
+          <w:color w:val="24292E"/>
+        </w:rPr>
+        <w:t> and </w:t>
+      </w:r>
+      <w:r>
+        <w:rPr>
+          <w:rStyle w:val="Strong"/>
+          <w:rFonts w:ascii="Segoe UI" w:hAnsi="Segoe UI" w:cs="Segoe UI"/>
+          <w:color w:val="24292E"/>
+        </w:rPr>
+        <w:t>"style.css"</w:t>
+      </w:r>
+      <w:r>
+        <w:rPr>
+          <w:rFonts w:ascii="Segoe UI" w:hAnsi="Segoe UI" w:cs="Segoe UI"/>
+          <w:color w:val="24292E"/>
+        </w:rPr>
+        <w:t> files</w:t>
+      </w:r>
+    </w:p>
+    <w:p>
+      <w:pPr>
+        <w:numPr>
+          <w:ilvl w:val="0"/>
+          <w:numId w:val="3"/>
+        </w:numPr>
+        <w:shd w:val="clear" w:color="auto" w:fill="FFFFFF"/>
+        <w:spacing w:before="60" w:after="100" w:afterAutospacing="1" w:line="240" w:lineRule="auto"/>
+        <w:rPr>
+          <w:rFonts w:ascii="Segoe UI" w:hAnsi="Segoe UI" w:cs="Segoe UI"/>
+          <w:color w:val="24292E"/>
+        </w:rPr>
+      </w:pPr>
+      <w:r>
+        <w:rPr>
+          <w:rFonts w:ascii="Segoe UI" w:hAnsi="Segoe UI" w:cs="Segoe UI"/>
+          <w:color w:val="24292E"/>
+        </w:rPr>
+        <w:t>Change the </w:t>
+      </w:r>
+      <w:r>
+        <w:rPr>
+          <w:rStyle w:val="Strong"/>
+          <w:rFonts w:ascii="Segoe UI" w:hAnsi="Segoe UI" w:cs="Segoe UI"/>
+          <w:color w:val="24292E"/>
+        </w:rPr>
+        <w:t>title</w:t>
+      </w:r>
+      <w:r>
+        <w:rPr>
+          <w:rFonts w:ascii="Segoe UI" w:hAnsi="Segoe UI" w:cs="Segoe UI"/>
+          <w:color w:val="24292E"/>
+        </w:rPr>
+        <w:t> to </w:t>
+      </w:r>
+      <w:r>
+        <w:rPr>
+          <w:rStyle w:val="Strong"/>
+          <w:rFonts w:ascii="Segoe UI" w:hAnsi="Segoe UI" w:cs="Segoe UI"/>
+          <w:color w:val="24292E"/>
+        </w:rPr>
+        <w:t>Blog Layout - Float</w:t>
+      </w:r>
+    </w:p>
+    <w:p>
+      <w:pPr>
+        <w:numPr>
+          <w:ilvl w:val="0"/>
+          <w:numId w:val="3"/>
+        </w:numPr>
+        <w:shd w:val="clear" w:color="auto" w:fill="FFFFFF"/>
+        <w:spacing w:before="60" w:after="100" w:afterAutospacing="1" w:line="240" w:lineRule="auto"/>
+        <w:rPr>
+          <w:rFonts w:ascii="Segoe UI" w:hAnsi="Segoe UI" w:cs="Segoe UI"/>
+          <w:color w:val="24292E"/>
+        </w:rPr>
+      </w:pPr>
+      <w:r>
+        <w:rPr>
+          <w:rFonts w:ascii="Segoe UI" w:hAnsi="Segoe UI" w:cs="Segoe UI"/>
+          <w:color w:val="24292E"/>
+        </w:rPr>
+        <w:t>Divide your content into </w:t>
+      </w:r>
+      <w:r>
+        <w:rPr>
+          <w:rStyle w:val="Strong"/>
+          <w:rFonts w:ascii="Segoe UI" w:hAnsi="Segoe UI" w:cs="Segoe UI"/>
+          <w:color w:val="24292E"/>
+        </w:rPr>
+        <w:t>header</w:t>
+      </w:r>
+      <w:r>
+        <w:rPr>
+          <w:rFonts w:ascii="Segoe UI" w:hAnsi="Segoe UI" w:cs="Segoe UI"/>
+          <w:color w:val="24292E"/>
+        </w:rPr>
+        <w:t>, </w:t>
+      </w:r>
+      <w:r>
+        <w:rPr>
+          <w:rStyle w:val="Strong"/>
+          <w:rFonts w:ascii="Segoe UI" w:hAnsi="Segoe UI" w:cs="Segoe UI"/>
+          <w:color w:val="24292E"/>
+        </w:rPr>
+        <w:t>main</w:t>
+      </w:r>
+      <w:r>
+        <w:rPr>
+          <w:rFonts w:ascii="Segoe UI" w:hAnsi="Segoe UI" w:cs="Segoe UI"/>
+          <w:color w:val="24292E"/>
+        </w:rPr>
+        <w:t> and </w:t>
+      </w:r>
+      <w:r>
+        <w:rPr>
+          <w:rStyle w:val="Strong"/>
+          <w:rFonts w:ascii="Segoe UI" w:hAnsi="Segoe UI" w:cs="Segoe UI"/>
+          <w:color w:val="24292E"/>
+        </w:rPr>
+        <w:t>aside</w:t>
+      </w:r>
+      <w:r>
+        <w:rPr>
+          <w:rFonts w:ascii="Segoe UI" w:hAnsi="Segoe UI" w:cs="Segoe UI"/>
+          <w:color w:val="24292E"/>
+        </w:rPr>
+        <w:t> tags</w:t>
+      </w:r>
+    </w:p>
+    <w:p>
+      <w:pPr>
+        <w:numPr>
+          <w:ilvl w:val="1"/>
+          <w:numId w:val="3"/>
+        </w:numPr>
+        <w:shd w:val="clear" w:color="auto" w:fill="FFFFFF"/>
+        <w:spacing w:before="100" w:beforeAutospacing="1" w:after="100" w:afterAutospacing="1" w:line="240" w:lineRule="auto"/>
+        <w:rPr>
+          <w:rFonts w:ascii="Segoe UI" w:hAnsi="Segoe UI" w:cs="Segoe UI"/>
+          <w:color w:val="24292E"/>
+        </w:rPr>
+      </w:pPr>
+      <w:r>
+        <w:rPr>
+          <w:rFonts w:ascii="Segoe UI" w:hAnsi="Segoe UI" w:cs="Segoe UI"/>
+          <w:color w:val="24292E"/>
+        </w:rPr>
+        <w:t>Create a </w:t>
+      </w:r>
+      <w:r>
+        <w:rPr>
+          <w:rStyle w:val="Strong"/>
+          <w:rFonts w:ascii="Segoe UI" w:hAnsi="Segoe UI" w:cs="Segoe UI"/>
+          <w:color w:val="24292E"/>
+        </w:rPr>
+        <w:t>paragraph</w:t>
+      </w:r>
+      <w:r>
+        <w:rPr>
+          <w:rFonts w:ascii="Segoe UI" w:hAnsi="Segoe UI" w:cs="Segoe UI"/>
+          <w:color w:val="24292E"/>
+        </w:rPr>
+        <w:t> inside the header for the site title</w:t>
+      </w:r>
+    </w:p>
+    <w:p>
+      <w:pPr>
+        <w:numPr>
+          <w:ilvl w:val="1"/>
+          <w:numId w:val="3"/>
+        </w:numPr>
+        <w:shd w:val="clear" w:color="auto" w:fill="FFFFFF"/>
+        <w:spacing w:before="60" w:after="100" w:afterAutospacing="1" w:line="240" w:lineRule="auto"/>
+        <w:rPr>
+          <w:rFonts w:ascii="Segoe UI" w:hAnsi="Segoe UI" w:cs="Segoe UI"/>
+          <w:color w:val="24292E"/>
+        </w:rPr>
+      </w:pPr>
+      <w:r>
+        <w:rPr>
+          <w:rFonts w:ascii="Segoe UI" w:hAnsi="Segoe UI" w:cs="Segoe UI"/>
+          <w:color w:val="24292E"/>
+        </w:rPr>
+        <w:t>Create an </w:t>
+      </w:r>
+      <w:r>
+        <w:rPr>
+          <w:rStyle w:val="Strong"/>
+          <w:rFonts w:ascii="Segoe UI" w:hAnsi="Segoe UI" w:cs="Segoe UI"/>
+          <w:color w:val="24292E"/>
+        </w:rPr>
+        <w:t>article</w:t>
+      </w:r>
+      <w:r>
+        <w:rPr>
+          <w:rFonts w:ascii="Segoe UI" w:hAnsi="Segoe UI" w:cs="Segoe UI"/>
+          <w:color w:val="24292E"/>
+        </w:rPr>
+        <w:t> inside the main</w:t>
+      </w:r>
+    </w:p>
+    <w:p>
+      <w:pPr>
+        <w:numPr>
+          <w:ilvl w:val="1"/>
+          <w:numId w:val="3"/>
+        </w:numPr>
+        <w:shd w:val="clear" w:color="auto" w:fill="FFFFFF"/>
+        <w:spacing w:before="60" w:after="100" w:afterAutospacing="1" w:line="240" w:lineRule="auto"/>
+        <w:rPr>
+          <w:rFonts w:ascii="Segoe UI" w:hAnsi="Segoe UI" w:cs="Segoe UI"/>
+          <w:color w:val="24292E"/>
+        </w:rPr>
+      </w:pPr>
+      <w:r>
+        <w:rPr>
+          <w:rFonts w:ascii="Segoe UI" w:hAnsi="Segoe UI" w:cs="Segoe UI"/>
+          <w:color w:val="24292E"/>
+        </w:rPr>
+        <w:t>Create two </w:t>
+      </w:r>
+      <w:r>
+        <w:rPr>
+          <w:rStyle w:val="Strong"/>
+          <w:rFonts w:ascii="Segoe UI" w:hAnsi="Segoe UI" w:cs="Segoe UI"/>
+          <w:color w:val="24292E"/>
+        </w:rPr>
+        <w:t>sections</w:t>
+      </w:r>
+      <w:r>
+        <w:rPr>
+          <w:rFonts w:ascii="Segoe UI" w:hAnsi="Segoe UI" w:cs="Segoe UI"/>
+          <w:color w:val="24292E"/>
+        </w:rPr>
+        <w:t> inside the aside</w:t>
+      </w:r>
+    </w:p>
+    <w:p>
+      <w:pPr>
+        <w:numPr>
+          <w:ilvl w:val="2"/>
+          <w:numId w:val="3"/>
+        </w:numPr>
+        <w:shd w:val="clear" w:color="auto" w:fill="FFFFFF"/>
+        <w:spacing w:before="100" w:beforeAutospacing="1" w:after="100" w:afterAutospacing="1" w:line="240" w:lineRule="auto"/>
+        <w:rPr>
+          <w:rFonts w:ascii="Segoe UI" w:hAnsi="Segoe UI" w:cs="Segoe UI"/>
+          <w:color w:val="24292E"/>
+        </w:rPr>
+      </w:pPr>
+      <w:r>
+        <w:rPr>
+          <w:rFonts w:ascii="Segoe UI" w:hAnsi="Segoe UI" w:cs="Segoe UI"/>
+          <w:color w:val="24292E"/>
+        </w:rPr>
+        <w:t>The sections should have a </w:t>
+      </w:r>
+      <w:r>
+        <w:rPr>
+          <w:rStyle w:val="Strong"/>
+          <w:rFonts w:ascii="Segoe UI" w:hAnsi="Segoe UI" w:cs="Segoe UI"/>
+          <w:color w:val="24292E"/>
+        </w:rPr>
+        <w:t>h3</w:t>
+      </w:r>
+      <w:r>
+        <w:rPr>
+          <w:rFonts w:ascii="Segoe UI" w:hAnsi="Segoe UI" w:cs="Segoe UI"/>
+          <w:color w:val="24292E"/>
+        </w:rPr>
+        <w:t> heading and a navigation - </w:t>
+      </w:r>
+      <w:r>
+        <w:rPr>
+          <w:rStyle w:val="Strong"/>
+          <w:rFonts w:ascii="Segoe UI" w:hAnsi="Segoe UI" w:cs="Segoe UI"/>
+          <w:color w:val="24292E"/>
+        </w:rPr>
+        <w:t>nav</w:t>
+      </w:r>
+      <w:r>
+        <w:rPr>
+          <w:rFonts w:ascii="Segoe UI" w:hAnsi="Segoe UI" w:cs="Segoe UI"/>
+          <w:color w:val="24292E"/>
+        </w:rPr>
+        <w:t> with </w:t>
+      </w:r>
+      <w:r>
+        <w:rPr>
+          <w:rStyle w:val="Strong"/>
+          <w:rFonts w:ascii="Segoe UI" w:hAnsi="Segoe UI" w:cs="Segoe UI"/>
+          <w:color w:val="24292E"/>
+        </w:rPr>
+        <w:t>ul</w:t>
+      </w:r>
+      <w:r>
+        <w:rPr>
+          <w:rFonts w:ascii="Segoe UI" w:hAnsi="Segoe UI" w:cs="Segoe UI"/>
+          <w:color w:val="24292E"/>
+        </w:rPr>
+        <w:t>, </w:t>
+      </w:r>
+      <w:r>
+        <w:rPr>
+          <w:rStyle w:val="Strong"/>
+          <w:rFonts w:ascii="Segoe UI" w:hAnsi="Segoe UI" w:cs="Segoe UI"/>
+          <w:color w:val="24292E"/>
+        </w:rPr>
+        <w:t>li</w:t>
+      </w:r>
+      <w:r>
+        <w:rPr>
+          <w:rFonts w:ascii="Segoe UI" w:hAnsi="Segoe UI" w:cs="Segoe UI"/>
+          <w:color w:val="24292E"/>
+        </w:rPr>
+        <w:t> and </w:t>
+      </w:r>
+      <w:r>
+        <w:rPr>
+          <w:rStyle w:val="Strong"/>
+          <w:rFonts w:ascii="Segoe UI" w:hAnsi="Segoe UI" w:cs="Segoe UI"/>
+          <w:color w:val="24292E"/>
+        </w:rPr>
+        <w:t>a</w:t>
+      </w:r>
+      <w:r>
+        <w:rPr>
+          <w:rFonts w:ascii="Segoe UI" w:hAnsi="Segoe UI" w:cs="Segoe UI"/>
+          <w:color w:val="24292E"/>
+        </w:rPr>
+        <w:t> elements</w:t>
+      </w:r>
+    </w:p>
+    <w:p>
+      <w:pPr>
+        <w:numPr>
+          <w:ilvl w:val="0"/>
+          <w:numId w:val="3"/>
+        </w:numPr>
+        <w:shd w:val="clear" w:color="auto" w:fill="FFFFFF"/>
+        <w:spacing w:before="60" w:after="100" w:afterAutospacing="1" w:line="240" w:lineRule="auto"/>
+        <w:rPr>
+          <w:rFonts w:ascii="Segoe UI" w:hAnsi="Segoe UI" w:cs="Segoe UI"/>
+          <w:color w:val="24292E"/>
+        </w:rPr>
+      </w:pPr>
+      <w:r>
+        <w:rPr>
+          <w:rFonts w:ascii="Segoe UI" w:hAnsi="Segoe UI" w:cs="Segoe UI"/>
+          <w:color w:val="24292E"/>
+        </w:rPr>
+        <w:t>Use </w:t>
+      </w:r>
+      <w:r>
+        <w:rPr>
+          <w:rStyle w:val="Strong"/>
+          <w:rFonts w:ascii="Segoe UI" w:hAnsi="Segoe UI" w:cs="Segoe UI"/>
+          <w:color w:val="24292E"/>
+        </w:rPr>
+        <w:t>img</w:t>
+      </w:r>
+      <w:r>
+        <w:rPr>
+          <w:rFonts w:ascii="Segoe UI" w:hAnsi="Segoe UI" w:cs="Segoe UI"/>
+          <w:color w:val="24292E"/>
+        </w:rPr>
+        <w:t> tags for the images</w:t>
+      </w:r>
+    </w:p>
+    <w:p>
+      <w:pPr>
+        <w:pStyle w:val="Heading2"/>
+        <w:pBdr>
+          <w:bottom w:val="single" w:sz="6" w:space="4" w:color="EAECEF"/>
+        </w:pBdr>
+        <w:shd w:val="clear" w:color="auto" w:fill="FFFFFF"/>
+        <w:spacing w:before="360" w:beforeAutospacing="0" w:after="240" w:afterAutospacing="0"/>
+        <w:rPr>
+          <w:rFonts w:ascii="Segoe UI" w:hAnsi="Segoe UI" w:cs="Segoe UI"/>
+          <w:color w:val="24292E"/>
+        </w:rPr>
+      </w:pPr>
+      <w:r>
+        <w:rPr>
+          <w:rFonts w:ascii="Segoe UI" w:hAnsi="Segoe UI" w:cs="Segoe UI"/>
+          <w:color w:val="24292E"/>
+        </w:rPr>
+        <w:t>Constraints</w:t>
+      </w:r>
+    </w:p>
+    <w:p>
+      <w:pPr>
+        <w:numPr>
+          <w:ilvl w:val="0"/>
+          <w:numId w:val="4"/>
+        </w:numPr>
+        <w:shd w:val="clear" w:color="auto" w:fill="FFFFFF"/>
+        <w:spacing w:before="100" w:beforeAutospacing="1" w:after="100" w:afterAutospacing="1" w:line="240" w:lineRule="auto"/>
+        <w:rPr>
+          <w:rFonts w:ascii="Segoe UI" w:hAnsi="Segoe UI" w:cs="Segoe UI"/>
+          <w:color w:val="24292E"/>
+        </w:rPr>
+      </w:pPr>
+      <w:r>
+        <w:rPr>
+          <w:rFonts w:ascii="Segoe UI" w:hAnsi="Segoe UI" w:cs="Segoe UI"/>
+          <w:color w:val="24292E"/>
+        </w:rPr>
+        <w:t>Use </w:t>
+      </w:r>
+      <w:r>
+        <w:rPr>
+          <w:rStyle w:val="Strong"/>
+          <w:rFonts w:ascii="Segoe UI" w:hAnsi="Segoe UI" w:cs="Segoe UI"/>
+          <w:color w:val="24292E"/>
+        </w:rPr>
+        <w:t>rgb(238, 238, 238)</w:t>
+      </w:r>
+      <w:r>
+        <w:rPr>
+          <w:rFonts w:ascii="Segoe UI" w:hAnsi="Segoe UI" w:cs="Segoe UI"/>
+          <w:color w:val="24292E"/>
+        </w:rPr>
+        <w:t> for body background</w:t>
+      </w:r>
+    </w:p>
+    <w:p>
+      <w:pPr>
+        <w:numPr>
+          <w:ilvl w:val="0"/>
+          <w:numId w:val="4"/>
+        </w:numPr>
+        <w:shd w:val="clear" w:color="auto" w:fill="FFFFFF"/>
+        <w:spacing w:before="60" w:after="100" w:afterAutospacing="1" w:line="240" w:lineRule="auto"/>
+        <w:rPr>
+          <w:rFonts w:ascii="Segoe UI" w:hAnsi="Segoe UI" w:cs="Segoe UI"/>
+          <w:color w:val="24292E"/>
+        </w:rPr>
+      </w:pPr>
+      <w:r>
+        <w:rPr>
+          <w:rFonts w:ascii="Segoe UI" w:hAnsi="Segoe UI" w:cs="Segoe UI"/>
+          <w:color w:val="24292E"/>
+        </w:rPr>
+        <w:t>Use </w:t>
+      </w:r>
+      <w:r>
+        <w:rPr>
+          <w:rStyle w:val="Strong"/>
+          <w:rFonts w:ascii="Segoe UI" w:hAnsi="Segoe UI" w:cs="Segoe UI"/>
+          <w:color w:val="24292E"/>
+        </w:rPr>
+        <w:t>rgb(255, 255, 255)</w:t>
+      </w:r>
+      <w:r>
+        <w:rPr>
+          <w:rFonts w:ascii="Segoe UI" w:hAnsi="Segoe UI" w:cs="Segoe UI"/>
+          <w:color w:val="24292E"/>
+        </w:rPr>
+        <w:t> for image background and </w:t>
+      </w:r>
+      <w:r>
+        <w:rPr>
+          <w:rStyle w:val="Strong"/>
+          <w:rFonts w:ascii="Segoe UI" w:hAnsi="Segoe UI" w:cs="Segoe UI"/>
+          <w:color w:val="24292E"/>
+        </w:rPr>
+        <w:t>rgba(0, 0, 0, 0.25)</w:t>
+      </w:r>
+      <w:r>
+        <w:rPr>
+          <w:rFonts w:ascii="Segoe UI" w:hAnsi="Segoe UI" w:cs="Segoe UI"/>
+          <w:color w:val="24292E"/>
+        </w:rPr>
+        <w:t> for image box shadow</w:t>
+      </w:r>
+    </w:p>
+    <w:p>
+      <w:pPr>
+        <w:numPr>
+          <w:ilvl w:val="0"/>
+          <w:numId w:val="4"/>
+        </w:numPr>
+        <w:shd w:val="clear" w:color="auto" w:fill="FFFFFF"/>
+        <w:spacing w:before="60" w:after="100" w:afterAutospacing="1" w:line="240" w:lineRule="auto"/>
+        <w:rPr>
+          <w:rFonts w:ascii="Segoe UI" w:hAnsi="Segoe UI" w:cs="Segoe UI"/>
+          <w:color w:val="24292E"/>
+        </w:rPr>
+      </w:pPr>
+      <w:r>
+        <w:rPr>
+          <w:rFonts w:ascii="Segoe UI" w:hAnsi="Segoe UI" w:cs="Segoe UI"/>
+          <w:color w:val="24292E"/>
+        </w:rPr>
+        <w:t>Use font family </w:t>
+      </w:r>
+      <w:r>
+        <w:rPr>
+          <w:rStyle w:val="Strong"/>
+          <w:rFonts w:ascii="Segoe UI" w:hAnsi="Segoe UI" w:cs="Segoe UI"/>
+          <w:color w:val="24292E"/>
+        </w:rPr>
+        <w:t>Georgia, serif</w:t>
+      </w:r>
+      <w:r>
+        <w:rPr>
+          <w:rFonts w:ascii="Segoe UI" w:hAnsi="Segoe UI" w:cs="Segoe UI"/>
+          <w:color w:val="24292E"/>
+        </w:rPr>
+        <w:t> for the </w:t>
+      </w:r>
+      <w:r>
+        <w:rPr>
+          <w:rStyle w:val="Strong"/>
+          <w:rFonts w:ascii="Segoe UI" w:hAnsi="Segoe UI" w:cs="Segoe UI"/>
+          <w:color w:val="24292E"/>
+        </w:rPr>
+        <w:t>blockquote</w:t>
+      </w:r>
+    </w:p>
+    <w:p>
+      <w:pPr>
+        <w:numPr>
+          <w:ilvl w:val="0"/>
+          <w:numId w:val="4"/>
+        </w:numPr>
+        <w:shd w:val="clear" w:color="auto" w:fill="FFFFFF"/>
+        <w:spacing w:before="60" w:after="100" w:afterAutospacing="1" w:line="240" w:lineRule="auto"/>
+        <w:rPr>
+          <w:rFonts w:ascii="Segoe UI" w:hAnsi="Segoe UI" w:cs="Segoe UI"/>
+          <w:color w:val="24292E"/>
+        </w:rPr>
+      </w:pPr>
+      <w:r>
+        <w:rPr>
+          <w:rFonts w:ascii="Segoe UI" w:hAnsi="Segoe UI" w:cs="Segoe UI"/>
+          <w:color w:val="24292E"/>
+        </w:rPr>
+        <w:t>Use font family </w:t>
+      </w:r>
+      <w:r>
+        <w:rPr>
+          <w:rStyle w:val="Strong"/>
+          <w:rFonts w:ascii="Segoe UI" w:hAnsi="Segoe UI" w:cs="Segoe UI"/>
+          <w:color w:val="24292E"/>
+        </w:rPr>
+        <w:t>Georgia, serif</w:t>
+      </w:r>
+      <w:r>
+        <w:rPr>
+          <w:rFonts w:ascii="Segoe UI" w:hAnsi="Segoe UI" w:cs="Segoe UI"/>
+          <w:color w:val="24292E"/>
+        </w:rPr>
+        <w:t> with size </w:t>
+      </w:r>
+      <w:r>
+        <w:rPr>
+          <w:rStyle w:val="Strong"/>
+          <w:rFonts w:ascii="Segoe UI" w:hAnsi="Segoe UI" w:cs="Segoe UI"/>
+          <w:color w:val="24292E"/>
+        </w:rPr>
+        <w:t>1em/1.2</w:t>
+      </w:r>
+      <w:r>
+        <w:rPr>
+          <w:rFonts w:ascii="Segoe UI" w:hAnsi="Segoe UI" w:cs="Segoe UI"/>
+          <w:color w:val="24292E"/>
+        </w:rPr>
+        <w:t> for the headings</w:t>
+      </w:r>
+    </w:p>
+    <w:p>
+      <w:pPr>
+        <w:numPr>
+          <w:ilvl w:val="0"/>
+          <w:numId w:val="4"/>
+        </w:numPr>
+        <w:shd w:val="clear" w:color="auto" w:fill="FFFFFF"/>
+        <w:spacing w:before="60" w:after="100" w:afterAutospacing="1" w:line="240" w:lineRule="auto"/>
+        <w:rPr>
+          <w:rFonts w:ascii="Segoe UI" w:hAnsi="Segoe UI" w:cs="Segoe UI"/>
+          <w:color w:val="24292E"/>
+        </w:rPr>
+      </w:pPr>
+      <w:r>
+        <w:rPr>
+          <w:rFonts w:ascii="Segoe UI" w:hAnsi="Segoe UI" w:cs="Segoe UI"/>
+          <w:color w:val="24292E"/>
+        </w:rPr>
+        <w:t>Use </w:t>
+      </w:r>
+      <w:r>
+        <w:rPr>
+          <w:rStyle w:val="Strong"/>
+          <w:rFonts w:ascii="Segoe UI" w:hAnsi="Segoe UI" w:cs="Segoe UI"/>
+          <w:color w:val="24292E"/>
+        </w:rPr>
+        <w:t>float</w:t>
+      </w:r>
+      <w:r>
+        <w:rPr>
+          <w:rFonts w:ascii="Segoe UI" w:hAnsi="Segoe UI" w:cs="Segoe UI"/>
+          <w:color w:val="24292E"/>
+        </w:rPr>
+        <w:t> property to position the first image on the </w:t>
+      </w:r>
+      <w:r>
+        <w:rPr>
+          <w:rStyle w:val="Strong"/>
+          <w:rFonts w:ascii="Segoe UI" w:hAnsi="Segoe UI" w:cs="Segoe UI"/>
+          <w:color w:val="24292E"/>
+        </w:rPr>
+        <w:t>right</w:t>
+      </w:r>
+    </w:p>
+    <w:p>
+      <w:pPr>
+        <w:numPr>
+          <w:ilvl w:val="0"/>
+          <w:numId w:val="4"/>
+        </w:numPr>
+        <w:shd w:val="clear" w:color="auto" w:fill="FFFFFF"/>
+        <w:spacing w:before="60" w:after="100" w:afterAutospacing="1" w:line="240" w:lineRule="auto"/>
+        <w:rPr>
+          <w:rFonts w:ascii="Segoe UI" w:hAnsi="Segoe UI" w:cs="Segoe UI"/>
+          <w:color w:val="24292E"/>
+        </w:rPr>
+      </w:pPr>
+      <w:r>
+        <w:rPr>
+          <w:rFonts w:ascii="Segoe UI" w:hAnsi="Segoe UI" w:cs="Segoe UI"/>
+          <w:color w:val="24292E"/>
+        </w:rPr>
+        <w:t>Use </w:t>
+      </w:r>
+      <w:r>
+        <w:rPr>
+          <w:rStyle w:val="Strong"/>
+          <w:rFonts w:ascii="Segoe UI" w:hAnsi="Segoe UI" w:cs="Segoe UI"/>
+          <w:color w:val="24292E"/>
+        </w:rPr>
+        <w:t>float</w:t>
+      </w:r>
+      <w:r>
+        <w:rPr>
+          <w:rFonts w:ascii="Segoe UI" w:hAnsi="Segoe UI" w:cs="Segoe UI"/>
+          <w:color w:val="24292E"/>
+        </w:rPr>
+        <w:t> property to position the second image on the </w:t>
+      </w:r>
+      <w:r>
+        <w:rPr>
+          <w:rStyle w:val="Strong"/>
+          <w:rFonts w:ascii="Segoe UI" w:hAnsi="Segoe UI" w:cs="Segoe UI"/>
+          <w:color w:val="24292E"/>
+        </w:rPr>
+        <w:t>left</w:t>
+      </w:r>
+    </w:p>
+    <w:p>
+      <w:pPr>
+        <w:numPr>
+          <w:ilvl w:val="1"/>
+          <w:numId w:val="2"/>
+        </w:numPr>
+        <w:shd w:val="clear" w:color="auto" w:fill="FFFFFF"/>
+        <w:spacing w:before="60" w:after="100" w:afterAutospacing="1" w:line="240" w:lineRule="auto"/>
+        <w:rPr>
+          <w:rFonts w:ascii="Segoe UI" w:eastAsia="Times New Roman" w:hAnsi="Segoe UI" w:cs="Segoe UI"/>
+          <w:color w:val="24292E"/>
+          <w:sz w:val="24"/>
+          <w:szCs w:val="24"/>
+        </w:rPr>
+      </w:pPr>
     </w:p>
     <w:p/>
     <w:sectPr>
@@ -755,6 +1606,155 @@
 <file path=word/numbering.xml><?xml version="1.0" encoding="utf-8"?>
 <w:numbering xmlns:wpc="http://schemas.microsoft.com/office/word/2010/wordprocessingCanvas" xmlns:cx="http://schemas.microsoft.com/office/drawing/2014/chartex" xmlns:cx1="http://schemas.microsoft.com/office/drawing/2015/9/8/chartex" xmlns:cx2="http://schemas.microsoft.com/office/drawing/2015/10/21/chartex" xmlns:cx3="http://schemas.microsoft.com/office/drawing/2016/5/9/chartex" xmlns:cx4="http://schemas.microsoft.com/office/drawing/2016/5/10/chartex" xmlns:cx5="http://schemas.microsoft.com/office/drawing/2016/5/11/chartex" xmlns:cx6="http://schemas.microsoft.com/office/drawing/2016/5/12/chartex" xmlns:cx7="http://schemas.microsoft.com/office/drawing/2016/5/13/chartex" xmlns:cx8="http://schemas.microsoft.com/office/drawing/2016/5/14/chartex" xmlns:mc="http://schemas.openxmlformats.org/markup-compatibility/2006" xmlns:aink="http://schemas.microsoft.com/office/drawing/2016/ink" xmlns:am3d="http://schemas.microsoft.com/office/drawing/2017/model3d" xmlns:o="urn:schemas-microsoft-com:office:office" xmlns:r="http://schemas.openxmlformats.org/officeDocument/2006/relationships" xmlns:m="http://schemas.openxmlformats.org/officeDocument/2006/math" xmlns:v="urn:schemas-microsoft-com:vml" xmlns:wp14="http://schemas.microsoft.com/office/word/2010/wordprocessingDrawing" xmlns:wp="http://schemas.openxmlformats.org/drawingml/2006/wordprocessingDrawing" xmlns:w10="urn:schemas-microsoft-com:office:word" xmlns:w="http://schemas.openxmlformats.org/wordprocessingml/2006/main" xmlns:w14="http://schemas.microsoft.com/office/word/2010/wordml" xmlns:w15="http://schemas.microsoft.com/office/word/2012/wordml" xmlns:w16cex="http://schemas.microsoft.com/office/word/2018/wordml/cex" xmlns:w16cid="http://schemas.microsoft.com/office/word/2016/wordml/cid" xmlns:w16="http://schemas.microsoft.com/office/word/2018/wordml" xmlns:w16se="http://schemas.microsoft.com/office/word/2015/wordml/symex" xmlns:wpg="http://schemas.microsoft.com/office/word/2010/wordprocessingGroup" xmlns:wpi="http://schemas.microsoft.com/office/word/2010/wordprocessingInk" xmlns:wne="http://schemas.microsoft.com/office/word/2006/wordml" xmlns:wps="http://schemas.microsoft.com/office/word/2010/wordprocessingShape" mc:Ignorable="w14 w15 w16se w16cid w16 w16cex wp14">
   <w:abstractNum w:abstractNumId="0" w15:restartNumberingAfterBreak="0">
+    <w:nsid w:val="070A33AC"/>
+    <w:multiLevelType w:val="multilevel"/>
+    <w:tmpl w:val="F52AFFE8"/>
+    <w:lvl w:ilvl="0">
+      <w:start w:val="1"/>
+      <w:numFmt w:val="bullet"/>
+      <w:lvlText w:val=""/>
+      <w:lvlJc w:val="left"/>
+      <w:pPr>
+        <w:tabs>
+          <w:tab w:val="num" w:pos="720"/>
+        </w:tabs>
+        <w:ind w:left="720" w:hanging="360"/>
+      </w:pPr>
+      <w:rPr>
+        <w:rFonts w:ascii="Symbol" w:hAnsi="Symbol" w:hint="default"/>
+        <w:sz w:val="20"/>
+      </w:rPr>
+    </w:lvl>
+    <w:lvl w:ilvl="1" w:tentative="1">
+      <w:start w:val="1"/>
+      <w:numFmt w:val="bullet"/>
+      <w:lvlText w:val="o"/>
+      <w:lvlJc w:val="left"/>
+      <w:pPr>
+        <w:tabs>
+          <w:tab w:val="num" w:pos="1440"/>
+        </w:tabs>
+        <w:ind w:left="1440" w:hanging="360"/>
+      </w:pPr>
+      <w:rPr>
+        <w:rFonts w:ascii="Courier New" w:hAnsi="Courier New" w:hint="default"/>
+        <w:sz w:val="20"/>
+      </w:rPr>
+    </w:lvl>
+    <w:lvl w:ilvl="2" w:tentative="1">
+      <w:start w:val="1"/>
+      <w:numFmt w:val="bullet"/>
+      <w:lvlText w:val=""/>
+      <w:lvlJc w:val="left"/>
+      <w:pPr>
+        <w:tabs>
+          <w:tab w:val="num" w:pos="2160"/>
+        </w:tabs>
+        <w:ind w:left="2160" w:hanging="360"/>
+      </w:pPr>
+      <w:rPr>
+        <w:rFonts w:ascii="Wingdings" w:hAnsi="Wingdings" w:hint="default"/>
+        <w:sz w:val="20"/>
+      </w:rPr>
+    </w:lvl>
+    <w:lvl w:ilvl="3" w:tentative="1">
+      <w:start w:val="1"/>
+      <w:numFmt w:val="bullet"/>
+      <w:lvlText w:val=""/>
+      <w:lvlJc w:val="left"/>
+      <w:pPr>
+        <w:tabs>
+          <w:tab w:val="num" w:pos="2880"/>
+        </w:tabs>
+        <w:ind w:left="2880" w:hanging="360"/>
+      </w:pPr>
+      <w:rPr>
+        <w:rFonts w:ascii="Wingdings" w:hAnsi="Wingdings" w:hint="default"/>
+        <w:sz w:val="20"/>
+      </w:rPr>
+    </w:lvl>
+    <w:lvl w:ilvl="4" w:tentative="1">
+      <w:start w:val="1"/>
+      <w:numFmt w:val="bullet"/>
+      <w:lvlText w:val=""/>
+      <w:lvlJc w:val="left"/>
+      <w:pPr>
+        <w:tabs>
+          <w:tab w:val="num" w:pos="3600"/>
+        </w:tabs>
+        <w:ind w:left="3600" w:hanging="360"/>
+      </w:pPr>
+      <w:rPr>
+        <w:rFonts w:ascii="Wingdings" w:hAnsi="Wingdings" w:hint="default"/>
+        <w:sz w:val="20"/>
+      </w:rPr>
+    </w:lvl>
+    <w:lvl w:ilvl="5" w:tentative="1">
+      <w:start w:val="1"/>
+      <w:numFmt w:val="bullet"/>
+      <w:lvlText w:val=""/>
+      <w:lvlJc w:val="left"/>
+      <w:pPr>
+        <w:tabs>
+          <w:tab w:val="num" w:pos="4320"/>
+        </w:tabs>
+        <w:ind w:left="4320" w:hanging="360"/>
+      </w:pPr>
+      <w:rPr>
+        <w:rFonts w:ascii="Wingdings" w:hAnsi="Wingdings" w:hint="default"/>
+        <w:sz w:val="20"/>
+      </w:rPr>
+    </w:lvl>
+    <w:lvl w:ilvl="6" w:tentative="1">
+      <w:start w:val="1"/>
+      <w:numFmt w:val="bullet"/>
+      <w:lvlText w:val=""/>
+      <w:lvlJc w:val="left"/>
+      <w:pPr>
+        <w:tabs>
+          <w:tab w:val="num" w:pos="5040"/>
+        </w:tabs>
+        <w:ind w:left="5040" w:hanging="360"/>
+      </w:pPr>
+      <w:rPr>
+        <w:rFonts w:ascii="Wingdings" w:hAnsi="Wingdings" w:hint="default"/>
+        <w:sz w:val="20"/>
+      </w:rPr>
+    </w:lvl>
+    <w:lvl w:ilvl="7" w:tentative="1">
+      <w:start w:val="1"/>
+      <w:numFmt w:val="bullet"/>
+      <w:lvlText w:val=""/>
+      <w:lvlJc w:val="left"/>
+      <w:pPr>
+        <w:tabs>
+          <w:tab w:val="num" w:pos="5760"/>
+        </w:tabs>
+        <w:ind w:left="5760" w:hanging="360"/>
+      </w:pPr>
+      <w:rPr>
+        <w:rFonts w:ascii="Wingdings" w:hAnsi="Wingdings" w:hint="default"/>
+        <w:sz w:val="20"/>
+      </w:rPr>
+    </w:lvl>
+    <w:lvl w:ilvl="8" w:tentative="1">
+      <w:start w:val="1"/>
+      <w:numFmt w:val="bullet"/>
+      <w:lvlText w:val=""/>
+      <w:lvlJc w:val="left"/>
+      <w:pPr>
+        <w:tabs>
+          <w:tab w:val="num" w:pos="6480"/>
+        </w:tabs>
+        <w:ind w:left="6480" w:hanging="360"/>
+      </w:pPr>
+      <w:rPr>
+        <w:rFonts w:ascii="Wingdings" w:hAnsi="Wingdings" w:hint="default"/>
+        <w:sz w:val="20"/>
+      </w:rPr>
+    </w:lvl>
+  </w:abstractNum>
+  <w:abstractNum w:abstractNumId="1" w15:restartNumberingAfterBreak="0">
     <w:nsid w:val="1892409F"/>
     <w:multiLevelType w:val="multilevel"/>
     <w:tmpl w:val="C1EC2CA0"/>
@@ -903,7 +1903,156 @@
       </w:rPr>
     </w:lvl>
   </w:abstractNum>
-  <w:abstractNum w:abstractNumId="1" w15:restartNumberingAfterBreak="0">
+  <w:abstractNum w:abstractNumId="2" w15:restartNumberingAfterBreak="0">
+    <w:nsid w:val="1B4B31E6"/>
+    <w:multiLevelType w:val="multilevel"/>
+    <w:tmpl w:val="E91C8F3A"/>
+    <w:lvl w:ilvl="0">
+      <w:start w:val="1"/>
+      <w:numFmt w:val="bullet"/>
+      <w:lvlText w:val=""/>
+      <w:lvlJc w:val="left"/>
+      <w:pPr>
+        <w:tabs>
+          <w:tab w:val="num" w:pos="720"/>
+        </w:tabs>
+        <w:ind w:left="720" w:hanging="360"/>
+      </w:pPr>
+      <w:rPr>
+        <w:rFonts w:ascii="Symbol" w:hAnsi="Symbol" w:hint="default"/>
+        <w:sz w:val="20"/>
+      </w:rPr>
+    </w:lvl>
+    <w:lvl w:ilvl="1">
+      <w:start w:val="1"/>
+      <w:numFmt w:val="bullet"/>
+      <w:lvlText w:val="o"/>
+      <w:lvlJc w:val="left"/>
+      <w:pPr>
+        <w:tabs>
+          <w:tab w:val="num" w:pos="1440"/>
+        </w:tabs>
+        <w:ind w:left="1440" w:hanging="360"/>
+      </w:pPr>
+      <w:rPr>
+        <w:rFonts w:ascii="Courier New" w:hAnsi="Courier New" w:hint="default"/>
+        <w:sz w:val="20"/>
+      </w:rPr>
+    </w:lvl>
+    <w:lvl w:ilvl="2">
+      <w:start w:val="1"/>
+      <w:numFmt w:val="bullet"/>
+      <w:lvlText w:val=""/>
+      <w:lvlJc w:val="left"/>
+      <w:pPr>
+        <w:tabs>
+          <w:tab w:val="num" w:pos="2160"/>
+        </w:tabs>
+        <w:ind w:left="2160" w:hanging="360"/>
+      </w:pPr>
+      <w:rPr>
+        <w:rFonts w:ascii="Wingdings" w:hAnsi="Wingdings" w:hint="default"/>
+        <w:sz w:val="20"/>
+      </w:rPr>
+    </w:lvl>
+    <w:lvl w:ilvl="3" w:tentative="1">
+      <w:start w:val="1"/>
+      <w:numFmt w:val="bullet"/>
+      <w:lvlText w:val=""/>
+      <w:lvlJc w:val="left"/>
+      <w:pPr>
+        <w:tabs>
+          <w:tab w:val="num" w:pos="2880"/>
+        </w:tabs>
+        <w:ind w:left="2880" w:hanging="360"/>
+      </w:pPr>
+      <w:rPr>
+        <w:rFonts w:ascii="Wingdings" w:hAnsi="Wingdings" w:hint="default"/>
+        <w:sz w:val="20"/>
+      </w:rPr>
+    </w:lvl>
+    <w:lvl w:ilvl="4" w:tentative="1">
+      <w:start w:val="1"/>
+      <w:numFmt w:val="bullet"/>
+      <w:lvlText w:val=""/>
+      <w:lvlJc w:val="left"/>
+      <w:pPr>
+        <w:tabs>
+          <w:tab w:val="num" w:pos="3600"/>
+        </w:tabs>
+        <w:ind w:left="3600" w:hanging="360"/>
+      </w:pPr>
+      <w:rPr>
+        <w:rFonts w:ascii="Wingdings" w:hAnsi="Wingdings" w:hint="default"/>
+        <w:sz w:val="20"/>
+      </w:rPr>
+    </w:lvl>
+    <w:lvl w:ilvl="5" w:tentative="1">
+      <w:start w:val="1"/>
+      <w:numFmt w:val="bullet"/>
+      <w:lvlText w:val=""/>
+      <w:lvlJc w:val="left"/>
+      <w:pPr>
+        <w:tabs>
+          <w:tab w:val="num" w:pos="4320"/>
+        </w:tabs>
+        <w:ind w:left="4320" w:hanging="360"/>
+      </w:pPr>
+      <w:rPr>
+        <w:rFonts w:ascii="Wingdings" w:hAnsi="Wingdings" w:hint="default"/>
+        <w:sz w:val="20"/>
+      </w:rPr>
+    </w:lvl>
+    <w:lvl w:ilvl="6" w:tentative="1">
+      <w:start w:val="1"/>
+      <w:numFmt w:val="bullet"/>
+      <w:lvlText w:val=""/>
+      <w:lvlJc w:val="left"/>
+      <w:pPr>
+        <w:tabs>
+          <w:tab w:val="num" w:pos="5040"/>
+        </w:tabs>
+        <w:ind w:left="5040" w:hanging="360"/>
+      </w:pPr>
+      <w:rPr>
+        <w:rFonts w:ascii="Wingdings" w:hAnsi="Wingdings" w:hint="default"/>
+        <w:sz w:val="20"/>
+      </w:rPr>
+    </w:lvl>
+    <w:lvl w:ilvl="7" w:tentative="1">
+      <w:start w:val="1"/>
+      <w:numFmt w:val="bullet"/>
+      <w:lvlText w:val=""/>
+      <w:lvlJc w:val="left"/>
+      <w:pPr>
+        <w:tabs>
+          <w:tab w:val="num" w:pos="5760"/>
+        </w:tabs>
+        <w:ind w:left="5760" w:hanging="360"/>
+      </w:pPr>
+      <w:rPr>
+        <w:rFonts w:ascii="Wingdings" w:hAnsi="Wingdings" w:hint="default"/>
+        <w:sz w:val="20"/>
+      </w:rPr>
+    </w:lvl>
+    <w:lvl w:ilvl="8" w:tentative="1">
+      <w:start w:val="1"/>
+      <w:numFmt w:val="bullet"/>
+      <w:lvlText w:val=""/>
+      <w:lvlJc w:val="left"/>
+      <w:pPr>
+        <w:tabs>
+          <w:tab w:val="num" w:pos="6480"/>
+        </w:tabs>
+        <w:ind w:left="6480" w:hanging="360"/>
+      </w:pPr>
+      <w:rPr>
+        <w:rFonts w:ascii="Wingdings" w:hAnsi="Wingdings" w:hint="default"/>
+        <w:sz w:val="20"/>
+      </w:rPr>
+    </w:lvl>
+  </w:abstractNum>
+  <w:abstractNum w:abstractNumId="3" w15:restartNumberingAfterBreak="0">
     <w:nsid w:val="2482401E"/>
     <w:multiLevelType w:val="multilevel"/>
     <w:tmpl w:val="FDBA7E2E"/>
@@ -1053,10 +2202,16 @@
     </w:lvl>
   </w:abstractNum>
   <w:num w:numId="1">
-    <w:abstractNumId w:val="0"/>
+    <w:abstractNumId w:val="1"/>
   </w:num>
   <w:num w:numId="2">
-    <w:abstractNumId w:val="1"/>
+    <w:abstractNumId w:val="3"/>
+  </w:num>
+  <w:num w:numId="3">
+    <w:abstractNumId w:val="2"/>
+  </w:num>
+  <w:num w:numId="4">
+    <w:abstractNumId w:val="0"/>
   </w:num>
 </w:numbering>
 </file>
@@ -1184,6 +2339,7 @@
     <w:lsdException w:name="HTML Sample" w:semiHidden="1" w:unhideWhenUsed="1"/>
     <w:lsdException w:name="HTML Typewriter" w:semiHidden="1" w:unhideWhenUsed="1"/>
     <w:lsdException w:name="HTML Variable" w:semiHidden="1" w:unhideWhenUsed="1"/>
+    <w:lsdException w:name="Normal Table" w:semiHidden="1" w:unhideWhenUsed="1"/>
     <w:lsdException w:name="annotation subject" w:semiHidden="1" w:unhideWhenUsed="1"/>
     <w:lsdException w:name="No List" w:semiHidden="1" w:unhideWhenUsed="1"/>
     <w:lsdException w:name="Outline List 1" w:semiHidden="1" w:unhideWhenUsed="1"/>
@@ -1230,8 +2386,10 @@
     <w:lsdException w:name="Table Subtle 2" w:semiHidden="1" w:unhideWhenUsed="1"/>
     <w:lsdException w:name="Table Web 1" w:semiHidden="1" w:unhideWhenUsed="1"/>
     <w:lsdException w:name="Table Web 2" w:semiHidden="1" w:unhideWhenUsed="1"/>
+    <w:lsdException w:name="Table Web 3" w:semiHidden="1" w:unhideWhenUsed="1"/>
     <w:lsdException w:name="Balloon Text" w:semiHidden="1" w:unhideWhenUsed="1"/>
     <w:lsdException w:name="Table Grid" w:uiPriority="39"/>
+    <w:lsdException w:name="Table Theme" w:semiHidden="1" w:unhideWhenUsed="1"/>
     <w:lsdException w:name="Placeholder Text" w:semiHidden="1"/>
     <w:lsdException w:name="No Spacing" w:uiPriority="1" w:qFormat="1"/>
     <w:lsdException w:name="Light Shading" w:uiPriority="60"/>

</xml_diff>

<commit_message>
Adding: -Q03 Position Playground folder --Q03 Requirement.docx
Updating:
-Requirments.docx (with Q03 Requirement)
</commit_message>
<xml_diff>
--- a/L05 Float and Position/Requirements.docx
+++ b/L05 Float and Position/Requirements.docx
@@ -1541,7 +1541,10 @@
         <w:shd w:val="clear" w:color="auto" w:fill="FFFFFF"/>
         <w:spacing w:before="60" w:after="100" w:afterAutospacing="1" w:line="240" w:lineRule="auto"/>
         <w:rPr>
-          <w:rFonts w:ascii="Segoe UI" w:hAnsi="Segoe UI" w:cs="Segoe UI"/>
+          <w:rStyle w:val="Strong"/>
+          <w:rFonts w:ascii="Segoe UI" w:hAnsi="Segoe UI" w:cs="Segoe UI"/>
+          <w:b w:val="0"/>
+          <w:bCs w:val="0"/>
           <w:color w:val="24292E"/>
         </w:rPr>
       </w:pPr>
@@ -1574,21 +1577,519 @@
           <w:color w:val="24292E"/>
         </w:rPr>
         <w:t>left</w:t>
+      </w:r>
+    </w:p>
+    <w:p>
+      <w:pPr>
+        <w:pStyle w:val="Heading1"/>
+        <w:pBdr>
+          <w:bottom w:val="single" w:sz="6" w:space="4" w:color="EAECEF"/>
+        </w:pBdr>
+        <w:shd w:val="clear" w:color="auto" w:fill="FFFFFF"/>
+        <w:spacing w:after="240" w:afterAutospacing="0"/>
+        <w:rPr>
+          <w:rFonts w:ascii="Segoe UI" w:hAnsi="Segoe UI" w:cs="Segoe UI"/>
+          <w:color w:val="24292E"/>
+        </w:rPr>
+      </w:pPr>
+      <w:r>
+        <w:rPr>
+          <w:rFonts w:ascii="Segoe UI" w:hAnsi="Segoe UI" w:cs="Segoe UI"/>
+          <w:color w:val="24292E"/>
+        </w:rPr>
+        <w:t>03 - Positioning Playground</w:t>
+      </w:r>
+    </w:p>
+    <w:p>
+      <w:pPr>
+        <w:spacing w:before="360" w:after="360"/>
+        <w:rPr>
+          <w:rFonts w:ascii="Times New Roman" w:hAnsi="Times New Roman" w:cs="Times New Roman"/>
+        </w:rPr>
+      </w:pPr>
+      <w:r>
+        <w:pict w14:anchorId="67C1A94C">
+          <v:rect id="_x0000_i1027" style="width:0;height:3pt" o:hralign="center" o:hrstd="t" o:hrnoshade="t" o:hr="t" fillcolor="#24292e" stroked="f"/>
+        </w:pict>
+      </w:r>
+    </w:p>
+    <w:p>
+      <w:pPr>
+        <w:pStyle w:val="NormalWeb"/>
+        <w:shd w:val="clear" w:color="auto" w:fill="FFFFFF"/>
+        <w:spacing w:before="0" w:beforeAutospacing="0" w:after="240" w:afterAutospacing="0"/>
+        <w:rPr>
+          <w:rFonts w:ascii="Segoe UI" w:hAnsi="Segoe UI" w:cs="Segoe UI"/>
+          <w:color w:val="24292E"/>
+        </w:rPr>
+      </w:pPr>
+      <w:r>
+        <w:rPr>
+          <w:rFonts w:ascii="Segoe UI" w:hAnsi="Segoe UI" w:cs="Segoe UI"/>
+          <w:color w:val="24292E"/>
+        </w:rPr>
+        <w:t>Problems for in-class lab for the </w:t>
+      </w:r>
+      <w:hyperlink r:id="rId9" w:history="1">
+        <w:r>
+          <w:rPr>
+            <w:rStyle w:val="Hyperlink"/>
+            <w:rFonts w:ascii="Segoe UI" w:hAnsi="Segoe UI" w:cs="Segoe UI"/>
+            <w:color w:val="0366D6"/>
+            <w:u w:val="none"/>
+          </w:rPr>
+          <w:t>“HTML &amp; CSS”</w:t>
+        </w:r>
+      </w:hyperlink>
+      <w:r>
+        <w:rPr>
+          <w:rFonts w:ascii="Segoe UI" w:hAnsi="Segoe UI" w:cs="Segoe UI"/>
+          <w:color w:val="24292E"/>
+        </w:rPr>
+        <w:t> course @ </w:t>
+      </w:r>
+      <w:r>
+        <w:rPr>
+          <w:rStyle w:val="Strong"/>
+          <w:rFonts w:ascii="Segoe UI" w:hAnsi="Segoe UI" w:cs="Segoe UI"/>
+          <w:color w:val="24292E"/>
+        </w:rPr>
+        <w:t>SoftUni</w:t>
+      </w:r>
+      <w:r>
+        <w:rPr>
+          <w:rFonts w:ascii="Segoe UI" w:hAnsi="Segoe UI" w:cs="Segoe UI"/>
+          <w:color w:val="24292E"/>
+        </w:rPr>
+        <w:t>.</w:t>
+      </w:r>
+    </w:p>
+    <w:p>
+      <w:pPr>
+        <w:pStyle w:val="NormalWeb"/>
+        <w:shd w:val="clear" w:color="auto" w:fill="FFFFFF"/>
+        <w:spacing w:before="0" w:beforeAutospacing="0" w:after="240" w:afterAutospacing="0"/>
+        <w:rPr>
+          <w:rFonts w:ascii="Segoe UI" w:hAnsi="Segoe UI" w:cs="Segoe UI"/>
+          <w:color w:val="24292E"/>
+        </w:rPr>
+      </w:pPr>
+      <w:r>
+        <w:rPr>
+          <w:rFonts w:ascii="Segoe UI" w:hAnsi="Segoe UI" w:cs="Segoe UI"/>
+          <w:color w:val="24292E"/>
+        </w:rPr>
+        <w:t>Submit your solutions in the </w:t>
+      </w:r>
+      <w:hyperlink r:id="rId10" w:history="1">
+        <w:r>
+          <w:rPr>
+            <w:rStyle w:val="Hyperlink"/>
+            <w:rFonts w:ascii="Segoe UI" w:hAnsi="Segoe UI" w:cs="Segoe UI"/>
+            <w:color w:val="0366D6"/>
+            <w:u w:val="none"/>
+          </w:rPr>
+          <w:t>SoftUni Judge System</w:t>
+        </w:r>
+      </w:hyperlink>
+      <w:r>
+        <w:rPr>
+          <w:rFonts w:ascii="Segoe UI" w:hAnsi="Segoe UI" w:cs="Segoe UI"/>
+          <w:color w:val="24292E"/>
+        </w:rPr>
+        <w:t>.</w:t>
+      </w:r>
+    </w:p>
+    <w:p>
+      <w:pPr>
+        <w:pStyle w:val="Heading2"/>
+        <w:pBdr>
+          <w:bottom w:val="single" w:sz="6" w:space="4" w:color="EAECEF"/>
+        </w:pBdr>
+        <w:shd w:val="clear" w:color="auto" w:fill="FFFFFF"/>
+        <w:spacing w:before="360" w:beforeAutospacing="0" w:after="240" w:afterAutospacing="0"/>
+        <w:rPr>
+          <w:rFonts w:ascii="Segoe UI" w:hAnsi="Segoe UI" w:cs="Segoe UI"/>
+          <w:color w:val="24292E"/>
+        </w:rPr>
+      </w:pPr>
+      <w:r>
+        <w:rPr>
+          <w:rFonts w:ascii="Segoe UI" w:hAnsi="Segoe UI" w:cs="Segoe UI"/>
+          <w:color w:val="24292E"/>
+        </w:rPr>
+        <w:t>Tasks</w:t>
+      </w:r>
+    </w:p>
+    <w:p>
+      <w:pPr>
+        <w:numPr>
+          <w:ilvl w:val="0"/>
+          <w:numId w:val="5"/>
+        </w:numPr>
+        <w:shd w:val="clear" w:color="auto" w:fill="FFFFFF"/>
+        <w:spacing w:before="100" w:beforeAutospacing="1" w:after="100" w:afterAutospacing="1" w:line="240" w:lineRule="auto"/>
+        <w:rPr>
+          <w:rFonts w:ascii="Segoe UI" w:hAnsi="Segoe UI" w:cs="Segoe UI"/>
+          <w:color w:val="24292E"/>
+        </w:rPr>
+      </w:pPr>
+      <w:r>
+        <w:rPr>
+          <w:rFonts w:ascii="Segoe UI" w:hAnsi="Segoe UI" w:cs="Segoe UI"/>
+          <w:color w:val="24292E"/>
+        </w:rPr>
+        <w:t>Create an </w:t>
+      </w:r>
+      <w:r>
+        <w:rPr>
+          <w:rStyle w:val="Strong"/>
+          <w:rFonts w:ascii="Segoe UI" w:hAnsi="Segoe UI" w:cs="Segoe UI"/>
+          <w:color w:val="24292E"/>
+        </w:rPr>
+        <w:t>"index.html"</w:t>
+      </w:r>
+      <w:r>
+        <w:rPr>
+          <w:rFonts w:ascii="Segoe UI" w:hAnsi="Segoe UI" w:cs="Segoe UI"/>
+          <w:color w:val="24292E"/>
+        </w:rPr>
+        <w:t> file with title - </w:t>
+      </w:r>
+      <w:r>
+        <w:rPr>
+          <w:rStyle w:val="Strong"/>
+          <w:rFonts w:ascii="Segoe UI" w:hAnsi="Segoe UI" w:cs="Segoe UI"/>
+          <w:color w:val="24292E"/>
+        </w:rPr>
+        <w:t>"Positioning Playground"</w:t>
+      </w:r>
+    </w:p>
+    <w:p>
+      <w:pPr>
+        <w:numPr>
+          <w:ilvl w:val="0"/>
+          <w:numId w:val="5"/>
+        </w:numPr>
+        <w:shd w:val="clear" w:color="auto" w:fill="FFFFFF"/>
+        <w:spacing w:before="60" w:after="100" w:afterAutospacing="1" w:line="240" w:lineRule="auto"/>
+        <w:rPr>
+          <w:rFonts w:ascii="Segoe UI" w:hAnsi="Segoe UI" w:cs="Segoe UI"/>
+          <w:color w:val="24292E"/>
+        </w:rPr>
+      </w:pPr>
+      <w:r>
+        <w:rPr>
+          <w:rFonts w:ascii="Segoe UI" w:hAnsi="Segoe UI" w:cs="Segoe UI"/>
+          <w:color w:val="24292E"/>
+        </w:rPr>
+        <w:t>Use the images provided in the </w:t>
+      </w:r>
+      <w:r>
+        <w:rPr>
+          <w:rStyle w:val="Strong"/>
+          <w:rFonts w:ascii="Segoe UI" w:hAnsi="Segoe UI" w:cs="Segoe UI"/>
+          <w:color w:val="24292E"/>
+        </w:rPr>
+        <w:t>resources</w:t>
+      </w:r>
+      <w:r>
+        <w:rPr>
+          <w:rFonts w:ascii="Segoe UI" w:hAnsi="Segoe UI" w:cs="Segoe UI"/>
+          <w:color w:val="24292E"/>
+        </w:rPr>
+        <w:t> folder</w:t>
+      </w:r>
+    </w:p>
+    <w:p>
+      <w:pPr>
+        <w:numPr>
+          <w:ilvl w:val="0"/>
+          <w:numId w:val="5"/>
+        </w:numPr>
+        <w:shd w:val="clear" w:color="auto" w:fill="FFFFFF"/>
+        <w:spacing w:before="60" w:after="100" w:afterAutospacing="1" w:line="240" w:lineRule="auto"/>
+        <w:rPr>
+          <w:rFonts w:ascii="Segoe UI" w:hAnsi="Segoe UI" w:cs="Segoe UI"/>
+          <w:color w:val="24292E"/>
+        </w:rPr>
+      </w:pPr>
+      <w:r>
+        <w:rPr>
+          <w:rFonts w:ascii="Segoe UI" w:hAnsi="Segoe UI" w:cs="Segoe UI"/>
+          <w:color w:val="24292E"/>
+        </w:rPr>
+        <w:t>Take the background colors with </w:t>
+      </w:r>
+      <w:hyperlink r:id="rId11" w:history="1">
+        <w:r>
+          <w:rPr>
+            <w:rStyle w:val="Hyperlink"/>
+            <w:rFonts w:ascii="Segoe UI" w:hAnsi="Segoe UI" w:cs="Segoe UI"/>
+            <w:color w:val="0366D6"/>
+            <w:u w:val="none"/>
+          </w:rPr>
+          <w:t>color picker</w:t>
+        </w:r>
+      </w:hyperlink>
+    </w:p>
+    <w:p>
+      <w:pPr>
+        <w:numPr>
+          <w:ilvl w:val="0"/>
+          <w:numId w:val="5"/>
+        </w:numPr>
+        <w:shd w:val="clear" w:color="auto" w:fill="FFFFFF"/>
+        <w:spacing w:before="60" w:after="100" w:afterAutospacing="1" w:line="240" w:lineRule="auto"/>
+        <w:rPr>
+          <w:rFonts w:ascii="Segoe UI" w:hAnsi="Segoe UI" w:cs="Segoe UI"/>
+          <w:color w:val="24292E"/>
+        </w:rPr>
+      </w:pPr>
+      <w:r>
+        <w:rPr>
+          <w:rFonts w:ascii="Segoe UI" w:hAnsi="Segoe UI" w:cs="Segoe UI"/>
+          <w:color w:val="24292E"/>
+        </w:rPr>
+        <w:t>Use </w:t>
+      </w:r>
+      <w:r>
+        <w:rPr>
+          <w:rStyle w:val="Strong"/>
+          <w:rFonts w:ascii="Segoe UI" w:hAnsi="Segoe UI" w:cs="Segoe UI"/>
+          <w:color w:val="24292E"/>
+        </w:rPr>
+        <w:t>gradient generator</w:t>
+      </w:r>
+      <w:r>
+        <w:rPr>
+          <w:rFonts w:ascii="Segoe UI" w:hAnsi="Segoe UI" w:cs="Segoe UI"/>
+          <w:color w:val="24292E"/>
+        </w:rPr>
+        <w:t> for backgrounds</w:t>
+      </w:r>
+    </w:p>
+    <w:p>
+      <w:pPr>
+        <w:pStyle w:val="Heading2"/>
+        <w:pBdr>
+          <w:bottom w:val="single" w:sz="6" w:space="4" w:color="EAECEF"/>
+        </w:pBdr>
+        <w:shd w:val="clear" w:color="auto" w:fill="FFFFFF"/>
+        <w:spacing w:before="360" w:beforeAutospacing="0" w:after="240" w:afterAutospacing="0"/>
+        <w:rPr>
+          <w:rFonts w:ascii="Segoe UI" w:hAnsi="Segoe UI" w:cs="Segoe UI"/>
+          <w:color w:val="24292E"/>
+        </w:rPr>
+      </w:pPr>
+      <w:r>
+        <w:rPr>
+          <w:rFonts w:ascii="Segoe UI" w:hAnsi="Segoe UI" w:cs="Segoe UI"/>
+          <w:color w:val="24292E"/>
+        </w:rPr>
+        <w:lastRenderedPageBreak/>
+        <w:t>Constraints</w:t>
+      </w:r>
+    </w:p>
+    <w:p>
+      <w:pPr>
+        <w:numPr>
+          <w:ilvl w:val="0"/>
+          <w:numId w:val="6"/>
+        </w:numPr>
+        <w:shd w:val="clear" w:color="auto" w:fill="FFFFFF"/>
+        <w:spacing w:before="100" w:beforeAutospacing="1" w:after="100" w:afterAutospacing="1" w:line="240" w:lineRule="auto"/>
+        <w:rPr>
+          <w:rFonts w:ascii="Segoe UI" w:hAnsi="Segoe UI" w:cs="Segoe UI"/>
+          <w:color w:val="24292E"/>
+        </w:rPr>
+      </w:pPr>
+      <w:r>
+        <w:rPr>
+          <w:rFonts w:ascii="Segoe UI" w:hAnsi="Segoe UI" w:cs="Segoe UI"/>
+          <w:color w:val="24292E"/>
+        </w:rPr>
+        <w:t>Import </w:t>
+      </w:r>
+      <w:hyperlink r:id="rId12" w:history="1">
+        <w:r>
+          <w:rPr>
+            <w:rStyle w:val="Hyperlink"/>
+            <w:rFonts w:ascii="Segoe UI" w:hAnsi="Segoe UI" w:cs="Segoe UI"/>
+            <w:color w:val="0366D6"/>
+            <w:u w:val="none"/>
+          </w:rPr>
+          <w:t>Font Awesome</w:t>
+        </w:r>
+      </w:hyperlink>
+      <w:r>
+        <w:rPr>
+          <w:rFonts w:ascii="Segoe UI" w:hAnsi="Segoe UI" w:cs="Segoe UI"/>
+          <w:color w:val="24292E"/>
+        </w:rPr>
+        <w:t> into your CSS file</w:t>
+      </w:r>
+    </w:p>
+    <w:p>
+      <w:pPr>
+        <w:numPr>
+          <w:ilvl w:val="0"/>
+          <w:numId w:val="6"/>
+        </w:numPr>
+        <w:shd w:val="clear" w:color="auto" w:fill="FFFFFF"/>
+        <w:spacing w:before="60" w:after="100" w:afterAutospacing="1" w:line="240" w:lineRule="auto"/>
+        <w:rPr>
+          <w:rFonts w:ascii="Segoe UI" w:hAnsi="Segoe UI" w:cs="Segoe UI"/>
+          <w:color w:val="24292E"/>
+        </w:rPr>
+      </w:pPr>
+      <w:r>
+        <w:rPr>
+          <w:rFonts w:ascii="Segoe UI" w:hAnsi="Segoe UI" w:cs="Segoe UI"/>
+          <w:color w:val="24292E"/>
+        </w:rPr>
+        <w:t>Add two container units </w:t>
+      </w:r>
+      <w:r>
+        <w:rPr>
+          <w:rStyle w:val="Strong"/>
+          <w:rFonts w:ascii="Segoe UI" w:hAnsi="Segoe UI" w:cs="Segoe UI"/>
+          <w:color w:val="24292E"/>
+        </w:rPr>
+        <w:t>(divs)</w:t>
+      </w:r>
+      <w:r>
+        <w:rPr>
+          <w:rFonts w:ascii="Segoe UI" w:hAnsi="Segoe UI" w:cs="Segoe UI"/>
+          <w:color w:val="24292E"/>
+        </w:rPr>
+        <w:t> with class </w:t>
+      </w:r>
+      <w:r>
+        <w:rPr>
+          <w:rStyle w:val="Strong"/>
+          <w:rFonts w:ascii="Segoe UI" w:hAnsi="Segoe UI" w:cs="Segoe UI"/>
+          <w:color w:val="24292E"/>
+        </w:rPr>
+        <w:t>viewport</w:t>
+      </w:r>
+      <w:r>
+        <w:rPr>
+          <w:rFonts w:ascii="Segoe UI" w:hAnsi="Segoe UI" w:cs="Segoe UI"/>
+          <w:color w:val="24292E"/>
+        </w:rPr>
+        <w:t> inside the body</w:t>
       </w:r>
     </w:p>
     <w:p>
       <w:pPr>
         <w:numPr>
           <w:ilvl w:val="1"/>
-          <w:numId w:val="2"/>
+          <w:numId w:val="6"/>
         </w:numPr>
         <w:shd w:val="clear" w:color="auto" w:fill="FFFFFF"/>
+        <w:spacing w:before="100" w:beforeAutospacing="1" w:after="100" w:afterAutospacing="1" w:line="240" w:lineRule="auto"/>
+        <w:rPr>
+          <w:rFonts w:ascii="Segoe UI" w:hAnsi="Segoe UI" w:cs="Segoe UI"/>
+          <w:color w:val="24292E"/>
+        </w:rPr>
+      </w:pPr>
+      <w:r>
+        <w:rPr>
+          <w:rFonts w:ascii="Segoe UI" w:hAnsi="Segoe UI" w:cs="Segoe UI"/>
+          <w:color w:val="24292E"/>
+        </w:rPr>
+        <w:t>Inside each one add section with class </w:t>
+      </w:r>
+      <w:r>
+        <w:rPr>
+          <w:rStyle w:val="Strong"/>
+          <w:rFonts w:ascii="Segoe UI" w:hAnsi="Segoe UI" w:cs="Segoe UI"/>
+          <w:color w:val="24292E"/>
+        </w:rPr>
+        <w:t>card</w:t>
+      </w:r>
+      <w:r>
+        <w:rPr>
+          <w:rFonts w:ascii="Segoe UI" w:hAnsi="Segoe UI" w:cs="Segoe UI"/>
+          <w:color w:val="24292E"/>
+        </w:rPr>
+        <w:t> </w:t>
+      </w:r>
+      <w:r>
+        <w:rPr>
+          <w:rStyle w:val="Emphasis"/>
+          <w:rFonts w:ascii="Segoe UI" w:hAnsi="Segoe UI" w:cs="Segoe UI"/>
+          <w:color w:val="24292E"/>
+        </w:rPr>
+        <w:t>(section.card)</w:t>
+      </w:r>
+    </w:p>
+    <w:p>
+      <w:pPr>
+        <w:numPr>
+          <w:ilvl w:val="2"/>
+          <w:numId w:val="6"/>
+        </w:numPr>
+        <w:shd w:val="clear" w:color="auto" w:fill="FFFFFF"/>
+        <w:spacing w:before="100" w:beforeAutospacing="1" w:after="100" w:afterAutospacing="1" w:line="240" w:lineRule="auto"/>
+        <w:rPr>
+          <w:rFonts w:ascii="Segoe UI" w:hAnsi="Segoe UI" w:cs="Segoe UI"/>
+          <w:color w:val="24292E"/>
+        </w:rPr>
+      </w:pPr>
+      <w:r>
+        <w:rPr>
+          <w:rFonts w:ascii="Segoe UI" w:hAnsi="Segoe UI" w:cs="Segoe UI"/>
+          <w:color w:val="24292E"/>
+        </w:rPr>
+        <w:t>Change the display property to </w:t>
+      </w:r>
+      <w:r>
+        <w:rPr>
+          <w:rStyle w:val="Strong"/>
+          <w:rFonts w:ascii="Segoe UI" w:hAnsi="Segoe UI" w:cs="Segoe UI"/>
+          <w:color w:val="24292E"/>
+        </w:rPr>
+        <w:t>block</w:t>
+      </w:r>
+    </w:p>
+    <w:p>
+      <w:pPr>
+        <w:numPr>
+          <w:ilvl w:val="2"/>
+          <w:numId w:val="6"/>
+        </w:numPr>
+        <w:shd w:val="clear" w:color="auto" w:fill="FFFFFF"/>
         <w:spacing w:before="60" w:after="100" w:afterAutospacing="1" w:line="240" w:lineRule="auto"/>
         <w:rPr>
-          <w:rFonts w:ascii="Segoe UI" w:eastAsia="Times New Roman" w:hAnsi="Segoe UI" w:cs="Segoe UI"/>
-          <w:color w:val="24292E"/>
-          <w:sz w:val="24"/>
-          <w:szCs w:val="24"/>
+          <w:rFonts w:ascii="Segoe UI" w:hAnsi="Segoe UI" w:cs="Segoe UI"/>
+          <w:color w:val="24292E"/>
+        </w:rPr>
+      </w:pPr>
+      <w:r>
+        <w:rPr>
+          <w:rFonts w:ascii="Segoe UI" w:hAnsi="Segoe UI" w:cs="Segoe UI"/>
+          <w:color w:val="24292E"/>
+        </w:rPr>
+        <w:t>Try to center the section with position property </w:t>
+      </w:r>
+      <w:r>
+        <w:rPr>
+          <w:rStyle w:val="Strong"/>
+          <w:rFonts w:ascii="Segoe UI" w:hAnsi="Segoe UI" w:cs="Segoe UI"/>
+          <w:color w:val="24292E"/>
+        </w:rPr>
+        <w:t>absolute</w:t>
+      </w:r>
+    </w:p>
+    <w:p>
+      <w:pPr>
+        <w:shd w:val="clear" w:color="auto" w:fill="FFFFFF"/>
+        <w:spacing w:before="60" w:after="100" w:afterAutospacing="1" w:line="240" w:lineRule="auto"/>
+        <w:rPr>
+          <w:rFonts w:ascii="Segoe UI" w:hAnsi="Segoe UI" w:cs="Segoe UI"/>
+          <w:color w:val="24292E"/>
         </w:rPr>
       </w:pPr>
     </w:p>
@@ -2201,6 +2702,304 @@
       </w:rPr>
     </w:lvl>
   </w:abstractNum>
+  <w:abstractNum w:abstractNumId="4" w15:restartNumberingAfterBreak="0">
+    <w:nsid w:val="467B161F"/>
+    <w:multiLevelType w:val="multilevel"/>
+    <w:tmpl w:val="A76EC71A"/>
+    <w:lvl w:ilvl="0">
+      <w:start w:val="1"/>
+      <w:numFmt w:val="bullet"/>
+      <w:lvlText w:val=""/>
+      <w:lvlJc w:val="left"/>
+      <w:pPr>
+        <w:tabs>
+          <w:tab w:val="num" w:pos="720"/>
+        </w:tabs>
+        <w:ind w:left="720" w:hanging="360"/>
+      </w:pPr>
+      <w:rPr>
+        <w:rFonts w:ascii="Symbol" w:hAnsi="Symbol" w:hint="default"/>
+        <w:sz w:val="20"/>
+      </w:rPr>
+    </w:lvl>
+    <w:lvl w:ilvl="1">
+      <w:start w:val="1"/>
+      <w:numFmt w:val="bullet"/>
+      <w:lvlText w:val="o"/>
+      <w:lvlJc w:val="left"/>
+      <w:pPr>
+        <w:tabs>
+          <w:tab w:val="num" w:pos="1440"/>
+        </w:tabs>
+        <w:ind w:left="1440" w:hanging="360"/>
+      </w:pPr>
+      <w:rPr>
+        <w:rFonts w:ascii="Courier New" w:hAnsi="Courier New" w:hint="default"/>
+        <w:sz w:val="20"/>
+      </w:rPr>
+    </w:lvl>
+    <w:lvl w:ilvl="2">
+      <w:start w:val="1"/>
+      <w:numFmt w:val="bullet"/>
+      <w:lvlText w:val=""/>
+      <w:lvlJc w:val="left"/>
+      <w:pPr>
+        <w:tabs>
+          <w:tab w:val="num" w:pos="2160"/>
+        </w:tabs>
+        <w:ind w:left="2160" w:hanging="360"/>
+      </w:pPr>
+      <w:rPr>
+        <w:rFonts w:ascii="Wingdings" w:hAnsi="Wingdings" w:hint="default"/>
+        <w:sz w:val="20"/>
+      </w:rPr>
+    </w:lvl>
+    <w:lvl w:ilvl="3" w:tentative="1">
+      <w:start w:val="1"/>
+      <w:numFmt w:val="bullet"/>
+      <w:lvlText w:val=""/>
+      <w:lvlJc w:val="left"/>
+      <w:pPr>
+        <w:tabs>
+          <w:tab w:val="num" w:pos="2880"/>
+        </w:tabs>
+        <w:ind w:left="2880" w:hanging="360"/>
+      </w:pPr>
+      <w:rPr>
+        <w:rFonts w:ascii="Wingdings" w:hAnsi="Wingdings" w:hint="default"/>
+        <w:sz w:val="20"/>
+      </w:rPr>
+    </w:lvl>
+    <w:lvl w:ilvl="4" w:tentative="1">
+      <w:start w:val="1"/>
+      <w:numFmt w:val="bullet"/>
+      <w:lvlText w:val=""/>
+      <w:lvlJc w:val="left"/>
+      <w:pPr>
+        <w:tabs>
+          <w:tab w:val="num" w:pos="3600"/>
+        </w:tabs>
+        <w:ind w:left="3600" w:hanging="360"/>
+      </w:pPr>
+      <w:rPr>
+        <w:rFonts w:ascii="Wingdings" w:hAnsi="Wingdings" w:hint="default"/>
+        <w:sz w:val="20"/>
+      </w:rPr>
+    </w:lvl>
+    <w:lvl w:ilvl="5" w:tentative="1">
+      <w:start w:val="1"/>
+      <w:numFmt w:val="bullet"/>
+      <w:lvlText w:val=""/>
+      <w:lvlJc w:val="left"/>
+      <w:pPr>
+        <w:tabs>
+          <w:tab w:val="num" w:pos="4320"/>
+        </w:tabs>
+        <w:ind w:left="4320" w:hanging="360"/>
+      </w:pPr>
+      <w:rPr>
+        <w:rFonts w:ascii="Wingdings" w:hAnsi="Wingdings" w:hint="default"/>
+        <w:sz w:val="20"/>
+      </w:rPr>
+    </w:lvl>
+    <w:lvl w:ilvl="6" w:tentative="1">
+      <w:start w:val="1"/>
+      <w:numFmt w:val="bullet"/>
+      <w:lvlText w:val=""/>
+      <w:lvlJc w:val="left"/>
+      <w:pPr>
+        <w:tabs>
+          <w:tab w:val="num" w:pos="5040"/>
+        </w:tabs>
+        <w:ind w:left="5040" w:hanging="360"/>
+      </w:pPr>
+      <w:rPr>
+        <w:rFonts w:ascii="Wingdings" w:hAnsi="Wingdings" w:hint="default"/>
+        <w:sz w:val="20"/>
+      </w:rPr>
+    </w:lvl>
+    <w:lvl w:ilvl="7" w:tentative="1">
+      <w:start w:val="1"/>
+      <w:numFmt w:val="bullet"/>
+      <w:lvlText w:val=""/>
+      <w:lvlJc w:val="left"/>
+      <w:pPr>
+        <w:tabs>
+          <w:tab w:val="num" w:pos="5760"/>
+        </w:tabs>
+        <w:ind w:left="5760" w:hanging="360"/>
+      </w:pPr>
+      <w:rPr>
+        <w:rFonts w:ascii="Wingdings" w:hAnsi="Wingdings" w:hint="default"/>
+        <w:sz w:val="20"/>
+      </w:rPr>
+    </w:lvl>
+    <w:lvl w:ilvl="8" w:tentative="1">
+      <w:start w:val="1"/>
+      <w:numFmt w:val="bullet"/>
+      <w:lvlText w:val=""/>
+      <w:lvlJc w:val="left"/>
+      <w:pPr>
+        <w:tabs>
+          <w:tab w:val="num" w:pos="6480"/>
+        </w:tabs>
+        <w:ind w:left="6480" w:hanging="360"/>
+      </w:pPr>
+      <w:rPr>
+        <w:rFonts w:ascii="Wingdings" w:hAnsi="Wingdings" w:hint="default"/>
+        <w:sz w:val="20"/>
+      </w:rPr>
+    </w:lvl>
+  </w:abstractNum>
+  <w:abstractNum w:abstractNumId="5" w15:restartNumberingAfterBreak="0">
+    <w:nsid w:val="635031E4"/>
+    <w:multiLevelType w:val="multilevel"/>
+    <w:tmpl w:val="6DE0BCDA"/>
+    <w:lvl w:ilvl="0">
+      <w:start w:val="1"/>
+      <w:numFmt w:val="bullet"/>
+      <w:lvlText w:val=""/>
+      <w:lvlJc w:val="left"/>
+      <w:pPr>
+        <w:tabs>
+          <w:tab w:val="num" w:pos="720"/>
+        </w:tabs>
+        <w:ind w:left="720" w:hanging="360"/>
+      </w:pPr>
+      <w:rPr>
+        <w:rFonts w:ascii="Symbol" w:hAnsi="Symbol" w:hint="default"/>
+        <w:sz w:val="20"/>
+      </w:rPr>
+    </w:lvl>
+    <w:lvl w:ilvl="1" w:tentative="1">
+      <w:start w:val="1"/>
+      <w:numFmt w:val="bullet"/>
+      <w:lvlText w:val="o"/>
+      <w:lvlJc w:val="left"/>
+      <w:pPr>
+        <w:tabs>
+          <w:tab w:val="num" w:pos="1440"/>
+        </w:tabs>
+        <w:ind w:left="1440" w:hanging="360"/>
+      </w:pPr>
+      <w:rPr>
+        <w:rFonts w:ascii="Courier New" w:hAnsi="Courier New" w:hint="default"/>
+        <w:sz w:val="20"/>
+      </w:rPr>
+    </w:lvl>
+    <w:lvl w:ilvl="2" w:tentative="1">
+      <w:start w:val="1"/>
+      <w:numFmt w:val="bullet"/>
+      <w:lvlText w:val=""/>
+      <w:lvlJc w:val="left"/>
+      <w:pPr>
+        <w:tabs>
+          <w:tab w:val="num" w:pos="2160"/>
+        </w:tabs>
+        <w:ind w:left="2160" w:hanging="360"/>
+      </w:pPr>
+      <w:rPr>
+        <w:rFonts w:ascii="Wingdings" w:hAnsi="Wingdings" w:hint="default"/>
+        <w:sz w:val="20"/>
+      </w:rPr>
+    </w:lvl>
+    <w:lvl w:ilvl="3" w:tentative="1">
+      <w:start w:val="1"/>
+      <w:numFmt w:val="bullet"/>
+      <w:lvlText w:val=""/>
+      <w:lvlJc w:val="left"/>
+      <w:pPr>
+        <w:tabs>
+          <w:tab w:val="num" w:pos="2880"/>
+        </w:tabs>
+        <w:ind w:left="2880" w:hanging="360"/>
+      </w:pPr>
+      <w:rPr>
+        <w:rFonts w:ascii="Wingdings" w:hAnsi="Wingdings" w:hint="default"/>
+        <w:sz w:val="20"/>
+      </w:rPr>
+    </w:lvl>
+    <w:lvl w:ilvl="4" w:tentative="1">
+      <w:start w:val="1"/>
+      <w:numFmt w:val="bullet"/>
+      <w:lvlText w:val=""/>
+      <w:lvlJc w:val="left"/>
+      <w:pPr>
+        <w:tabs>
+          <w:tab w:val="num" w:pos="3600"/>
+        </w:tabs>
+        <w:ind w:left="3600" w:hanging="360"/>
+      </w:pPr>
+      <w:rPr>
+        <w:rFonts w:ascii="Wingdings" w:hAnsi="Wingdings" w:hint="default"/>
+        <w:sz w:val="20"/>
+      </w:rPr>
+    </w:lvl>
+    <w:lvl w:ilvl="5" w:tentative="1">
+      <w:start w:val="1"/>
+      <w:numFmt w:val="bullet"/>
+      <w:lvlText w:val=""/>
+      <w:lvlJc w:val="left"/>
+      <w:pPr>
+        <w:tabs>
+          <w:tab w:val="num" w:pos="4320"/>
+        </w:tabs>
+        <w:ind w:left="4320" w:hanging="360"/>
+      </w:pPr>
+      <w:rPr>
+        <w:rFonts w:ascii="Wingdings" w:hAnsi="Wingdings" w:hint="default"/>
+        <w:sz w:val="20"/>
+      </w:rPr>
+    </w:lvl>
+    <w:lvl w:ilvl="6" w:tentative="1">
+      <w:start w:val="1"/>
+      <w:numFmt w:val="bullet"/>
+      <w:lvlText w:val=""/>
+      <w:lvlJc w:val="left"/>
+      <w:pPr>
+        <w:tabs>
+          <w:tab w:val="num" w:pos="5040"/>
+        </w:tabs>
+        <w:ind w:left="5040" w:hanging="360"/>
+      </w:pPr>
+      <w:rPr>
+        <w:rFonts w:ascii="Wingdings" w:hAnsi="Wingdings" w:hint="default"/>
+        <w:sz w:val="20"/>
+      </w:rPr>
+    </w:lvl>
+    <w:lvl w:ilvl="7" w:tentative="1">
+      <w:start w:val="1"/>
+      <w:numFmt w:val="bullet"/>
+      <w:lvlText w:val=""/>
+      <w:lvlJc w:val="left"/>
+      <w:pPr>
+        <w:tabs>
+          <w:tab w:val="num" w:pos="5760"/>
+        </w:tabs>
+        <w:ind w:left="5760" w:hanging="360"/>
+      </w:pPr>
+      <w:rPr>
+        <w:rFonts w:ascii="Wingdings" w:hAnsi="Wingdings" w:hint="default"/>
+        <w:sz w:val="20"/>
+      </w:rPr>
+    </w:lvl>
+    <w:lvl w:ilvl="8" w:tentative="1">
+      <w:start w:val="1"/>
+      <w:numFmt w:val="bullet"/>
+      <w:lvlText w:val=""/>
+      <w:lvlJc w:val="left"/>
+      <w:pPr>
+        <w:tabs>
+          <w:tab w:val="num" w:pos="6480"/>
+        </w:tabs>
+        <w:ind w:left="6480" w:hanging="360"/>
+      </w:pPr>
+      <w:rPr>
+        <w:rFonts w:ascii="Wingdings" w:hAnsi="Wingdings" w:hint="default"/>
+        <w:sz w:val="20"/>
+      </w:rPr>
+    </w:lvl>
+  </w:abstractNum>
   <w:num w:numId="1">
     <w:abstractNumId w:val="1"/>
   </w:num>
@@ -2212,6 +3011,12 @@
   </w:num>
   <w:num w:numId="4">
     <w:abstractNumId w:val="0"/>
+  </w:num>
+  <w:num w:numId="5">
+    <w:abstractNumId w:val="5"/>
+  </w:num>
+  <w:num w:numId="6">
+    <w:abstractNumId w:val="4"/>
   </w:num>
 </w:numbering>
 </file>

</xml_diff>

<commit_message>
Adding: -Q04 Center Position and Transform folder -Q04 Requirement.docx
Updating:
-Requirements.docx (with Q04 Requirement)
</commit_message>
<xml_diff>
--- a/L05 Float and Position/Requirements.docx
+++ b/L05 Float and Position/Requirements.docx
@@ -2063,7 +2063,10 @@
         <w:shd w:val="clear" w:color="auto" w:fill="FFFFFF"/>
         <w:spacing w:before="60" w:after="100" w:afterAutospacing="1" w:line="240" w:lineRule="auto"/>
         <w:rPr>
-          <w:rFonts w:ascii="Segoe UI" w:hAnsi="Segoe UI" w:cs="Segoe UI"/>
+          <w:rStyle w:val="Strong"/>
+          <w:rFonts w:ascii="Segoe UI" w:hAnsi="Segoe UI" w:cs="Segoe UI"/>
+          <w:b w:val="0"/>
+          <w:bCs w:val="0"/>
           <w:color w:val="24292E"/>
         </w:rPr>
       </w:pPr>
@@ -2082,6 +2085,527 @@
         </w:rPr>
         <w:t>absolute</w:t>
       </w:r>
+    </w:p>
+    <w:p>
+      <w:pPr>
+        <w:pStyle w:val="Heading1"/>
+        <w:pBdr>
+          <w:bottom w:val="single" w:sz="6" w:space="4" w:color="EAECEF"/>
+        </w:pBdr>
+        <w:shd w:val="clear" w:color="auto" w:fill="FFFFFF"/>
+        <w:spacing w:after="240" w:afterAutospacing="0"/>
+        <w:rPr>
+          <w:rFonts w:ascii="Segoe UI" w:hAnsi="Segoe UI" w:cs="Segoe UI"/>
+          <w:color w:val="24292E"/>
+        </w:rPr>
+      </w:pPr>
+      <w:r>
+        <w:rPr>
+          <w:rFonts w:ascii="Segoe UI" w:hAnsi="Segoe UI" w:cs="Segoe UI"/>
+          <w:color w:val="24292E"/>
+        </w:rPr>
+        <w:t>04 - Center Position and Transform</w:t>
+      </w:r>
+    </w:p>
+    <w:p>
+      <w:pPr>
+        <w:spacing w:before="360" w:after="360"/>
+        <w:rPr>
+          <w:rFonts w:ascii="Times New Roman" w:hAnsi="Times New Roman" w:cs="Times New Roman"/>
+        </w:rPr>
+      </w:pPr>
+      <w:r>
+        <w:pict w14:anchorId="3B8B4FAB">
+          <v:rect id="_x0000_i1028" style="width:0;height:3pt" o:hralign="center" o:hrstd="t" o:hrnoshade="t" o:hr="t" fillcolor="#24292e" stroked="f"/>
+        </w:pict>
+      </w:r>
+    </w:p>
+    <w:p>
+      <w:pPr>
+        <w:pStyle w:val="NormalWeb"/>
+        <w:shd w:val="clear" w:color="auto" w:fill="FFFFFF"/>
+        <w:spacing w:before="0" w:beforeAutospacing="0" w:after="240" w:afterAutospacing="0"/>
+        <w:rPr>
+          <w:rFonts w:ascii="Segoe UI" w:hAnsi="Segoe UI" w:cs="Segoe UI"/>
+          <w:color w:val="24292E"/>
+        </w:rPr>
+      </w:pPr>
+      <w:r>
+        <w:rPr>
+          <w:rFonts w:ascii="Segoe UI" w:hAnsi="Segoe UI" w:cs="Segoe UI"/>
+          <w:color w:val="24292E"/>
+        </w:rPr>
+        <w:t>Problems for in-class lab for the </w:t>
+      </w:r>
+      <w:hyperlink r:id="rId13" w:history="1">
+        <w:r>
+          <w:rPr>
+            <w:rStyle w:val="Hyperlink"/>
+            <w:rFonts w:ascii="Segoe UI" w:hAnsi="Segoe UI" w:cs="Segoe UI"/>
+            <w:color w:val="0366D6"/>
+            <w:u w:val="none"/>
+          </w:rPr>
+          <w:t>“HTML &amp; CSS”</w:t>
+        </w:r>
+      </w:hyperlink>
+      <w:r>
+        <w:rPr>
+          <w:rFonts w:ascii="Segoe UI" w:hAnsi="Segoe UI" w:cs="Segoe UI"/>
+          <w:color w:val="24292E"/>
+        </w:rPr>
+        <w:t> course @ </w:t>
+      </w:r>
+      <w:r>
+        <w:rPr>
+          <w:rStyle w:val="Strong"/>
+          <w:rFonts w:ascii="Segoe UI" w:hAnsi="Segoe UI" w:cs="Segoe UI"/>
+          <w:color w:val="24292E"/>
+        </w:rPr>
+        <w:t>SoftUni</w:t>
+      </w:r>
+      <w:r>
+        <w:rPr>
+          <w:rFonts w:ascii="Segoe UI" w:hAnsi="Segoe UI" w:cs="Segoe UI"/>
+          <w:color w:val="24292E"/>
+        </w:rPr>
+        <w:t>.</w:t>
+      </w:r>
+    </w:p>
+    <w:p>
+      <w:pPr>
+        <w:pStyle w:val="NormalWeb"/>
+        <w:shd w:val="clear" w:color="auto" w:fill="FFFFFF"/>
+        <w:spacing w:before="0" w:beforeAutospacing="0" w:after="240" w:afterAutospacing="0"/>
+        <w:rPr>
+          <w:rFonts w:ascii="Segoe UI" w:hAnsi="Segoe UI" w:cs="Segoe UI"/>
+          <w:color w:val="24292E"/>
+        </w:rPr>
+      </w:pPr>
+      <w:r>
+        <w:rPr>
+          <w:rFonts w:ascii="Segoe UI" w:hAnsi="Segoe UI" w:cs="Segoe UI"/>
+          <w:color w:val="24292E"/>
+        </w:rPr>
+        <w:t>Submit your solutions in the </w:t>
+      </w:r>
+      <w:hyperlink r:id="rId14" w:history="1">
+        <w:r>
+          <w:rPr>
+            <w:rStyle w:val="Hyperlink"/>
+            <w:rFonts w:ascii="Segoe UI" w:hAnsi="Segoe UI" w:cs="Segoe UI"/>
+            <w:color w:val="0366D6"/>
+            <w:u w:val="none"/>
+          </w:rPr>
+          <w:t>SoftUni Judge System</w:t>
+        </w:r>
+      </w:hyperlink>
+      <w:r>
+        <w:rPr>
+          <w:rFonts w:ascii="Segoe UI" w:hAnsi="Segoe UI" w:cs="Segoe UI"/>
+          <w:color w:val="24292E"/>
+        </w:rPr>
+        <w:t>.</w:t>
+      </w:r>
+    </w:p>
+    <w:p>
+      <w:pPr>
+        <w:pStyle w:val="Heading2"/>
+        <w:pBdr>
+          <w:bottom w:val="single" w:sz="6" w:space="4" w:color="EAECEF"/>
+        </w:pBdr>
+        <w:shd w:val="clear" w:color="auto" w:fill="FFFFFF"/>
+        <w:spacing w:before="360" w:beforeAutospacing="0" w:after="240" w:afterAutospacing="0"/>
+        <w:rPr>
+          <w:rFonts w:ascii="Segoe UI" w:hAnsi="Segoe UI" w:cs="Segoe UI"/>
+          <w:color w:val="24292E"/>
+        </w:rPr>
+      </w:pPr>
+      <w:r>
+        <w:rPr>
+          <w:rFonts w:ascii="Segoe UI" w:hAnsi="Segoe UI" w:cs="Segoe UI"/>
+          <w:color w:val="24292E"/>
+        </w:rPr>
+        <w:t>Tasks</w:t>
+      </w:r>
+    </w:p>
+    <w:p>
+      <w:pPr>
+        <w:numPr>
+          <w:ilvl w:val="0"/>
+          <w:numId w:val="7"/>
+        </w:numPr>
+        <w:shd w:val="clear" w:color="auto" w:fill="FFFFFF"/>
+        <w:spacing w:before="100" w:beforeAutospacing="1" w:after="100" w:afterAutospacing="1" w:line="240" w:lineRule="auto"/>
+        <w:rPr>
+          <w:rFonts w:ascii="Segoe UI" w:hAnsi="Segoe UI" w:cs="Segoe UI"/>
+          <w:color w:val="24292E"/>
+        </w:rPr>
+      </w:pPr>
+      <w:r>
+        <w:rPr>
+          <w:rFonts w:ascii="Segoe UI" w:hAnsi="Segoe UI" w:cs="Segoe UI"/>
+          <w:color w:val="24292E"/>
+        </w:rPr>
+        <w:t>Create an </w:t>
+      </w:r>
+      <w:r>
+        <w:rPr>
+          <w:rStyle w:val="Strong"/>
+          <w:rFonts w:ascii="Segoe UI" w:hAnsi="Segoe UI" w:cs="Segoe UI"/>
+          <w:color w:val="24292E"/>
+        </w:rPr>
+        <w:t>"index.html"</w:t>
+      </w:r>
+      <w:r>
+        <w:rPr>
+          <w:rFonts w:ascii="Segoe UI" w:hAnsi="Segoe UI" w:cs="Segoe UI"/>
+          <w:color w:val="24292E"/>
+        </w:rPr>
+        <w:t> and </w:t>
+      </w:r>
+      <w:r>
+        <w:rPr>
+          <w:rStyle w:val="Strong"/>
+          <w:rFonts w:ascii="Segoe UI" w:hAnsi="Segoe UI" w:cs="Segoe UI"/>
+          <w:color w:val="24292E"/>
+        </w:rPr>
+        <w:t>"style.css"</w:t>
+      </w:r>
+      <w:r>
+        <w:rPr>
+          <w:rFonts w:ascii="Segoe UI" w:hAnsi="Segoe UI" w:cs="Segoe UI"/>
+          <w:color w:val="24292E"/>
+        </w:rPr>
+        <w:t> files</w:t>
+      </w:r>
+    </w:p>
+    <w:p>
+      <w:pPr>
+        <w:numPr>
+          <w:ilvl w:val="0"/>
+          <w:numId w:val="7"/>
+        </w:numPr>
+        <w:shd w:val="clear" w:color="auto" w:fill="FFFFFF"/>
+        <w:spacing w:before="60" w:after="100" w:afterAutospacing="1" w:line="240" w:lineRule="auto"/>
+        <w:rPr>
+          <w:rFonts w:ascii="Segoe UI" w:hAnsi="Segoe UI" w:cs="Segoe UI"/>
+          <w:color w:val="24292E"/>
+        </w:rPr>
+      </w:pPr>
+      <w:r>
+        <w:rPr>
+          <w:rFonts w:ascii="Segoe UI" w:hAnsi="Segoe UI" w:cs="Segoe UI"/>
+          <w:color w:val="24292E"/>
+        </w:rPr>
+        <w:t>Change the </w:t>
+      </w:r>
+      <w:r>
+        <w:rPr>
+          <w:rStyle w:val="Strong"/>
+          <w:rFonts w:ascii="Segoe UI" w:hAnsi="Segoe UI" w:cs="Segoe UI"/>
+          <w:color w:val="24292E"/>
+        </w:rPr>
+        <w:t>title</w:t>
+      </w:r>
+      <w:r>
+        <w:rPr>
+          <w:rFonts w:ascii="Segoe UI" w:hAnsi="Segoe UI" w:cs="Segoe UI"/>
+          <w:color w:val="24292E"/>
+        </w:rPr>
+        <w:t> to </w:t>
+      </w:r>
+      <w:r>
+        <w:rPr>
+          <w:rStyle w:val="Strong"/>
+          <w:rFonts w:ascii="Segoe UI" w:hAnsi="Segoe UI" w:cs="Segoe UI"/>
+          <w:color w:val="24292E"/>
+        </w:rPr>
+        <w:t>Center Position and Transform</w:t>
+      </w:r>
+    </w:p>
+    <w:p>
+      <w:pPr>
+        <w:numPr>
+          <w:ilvl w:val="0"/>
+          <w:numId w:val="7"/>
+        </w:numPr>
+        <w:shd w:val="clear" w:color="auto" w:fill="FFFFFF"/>
+        <w:spacing w:before="60" w:after="100" w:afterAutospacing="1" w:line="240" w:lineRule="auto"/>
+        <w:rPr>
+          <w:rFonts w:ascii="Segoe UI" w:hAnsi="Segoe UI" w:cs="Segoe UI"/>
+          <w:color w:val="24292E"/>
+        </w:rPr>
+      </w:pPr>
+      <w:r>
+        <w:rPr>
+          <w:rFonts w:ascii="Segoe UI" w:hAnsi="Segoe UI" w:cs="Segoe UI"/>
+          <w:color w:val="24292E"/>
+        </w:rPr>
+        <w:t>Create </w:t>
+      </w:r>
+      <w:r>
+        <w:rPr>
+          <w:rStyle w:val="Strong"/>
+          <w:rFonts w:ascii="Segoe UI" w:hAnsi="Segoe UI" w:cs="Segoe UI"/>
+          <w:color w:val="24292E"/>
+        </w:rPr>
+        <w:t>section</w:t>
+      </w:r>
+      <w:r>
+        <w:rPr>
+          <w:rFonts w:ascii="Segoe UI" w:hAnsi="Segoe UI" w:cs="Segoe UI"/>
+          <w:color w:val="24292E"/>
+        </w:rPr>
+        <w:t> with two </w:t>
+      </w:r>
+      <w:r>
+        <w:rPr>
+          <w:rStyle w:val="Strong"/>
+          <w:rFonts w:ascii="Segoe UI" w:hAnsi="Segoe UI" w:cs="Segoe UI"/>
+          <w:color w:val="24292E"/>
+        </w:rPr>
+        <w:t>divs</w:t>
+      </w:r>
+    </w:p>
+    <w:p>
+      <w:pPr>
+        <w:numPr>
+          <w:ilvl w:val="1"/>
+          <w:numId w:val="7"/>
+        </w:numPr>
+        <w:shd w:val="clear" w:color="auto" w:fill="FFFFFF"/>
+        <w:spacing w:before="100" w:beforeAutospacing="1" w:after="100" w:afterAutospacing="1" w:line="240" w:lineRule="auto"/>
+        <w:rPr>
+          <w:rFonts w:ascii="Segoe UI" w:hAnsi="Segoe UI" w:cs="Segoe UI"/>
+          <w:color w:val="24292E"/>
+        </w:rPr>
+      </w:pPr>
+      <w:r>
+        <w:rPr>
+          <w:rFonts w:ascii="Segoe UI" w:hAnsi="Segoe UI" w:cs="Segoe UI"/>
+          <w:color w:val="24292E"/>
+        </w:rPr>
+        <w:t>Look the screenshot for the inner items</w:t>
+      </w:r>
+    </w:p>
+    <w:p>
+      <w:pPr>
+        <w:pStyle w:val="Heading2"/>
+        <w:pBdr>
+          <w:bottom w:val="single" w:sz="6" w:space="4" w:color="EAECEF"/>
+        </w:pBdr>
+        <w:shd w:val="clear" w:color="auto" w:fill="FFFFFF"/>
+        <w:spacing w:before="360" w:beforeAutospacing="0" w:after="240" w:afterAutospacing="0"/>
+        <w:rPr>
+          <w:rFonts w:ascii="Segoe UI" w:hAnsi="Segoe UI" w:cs="Segoe UI"/>
+          <w:color w:val="24292E"/>
+        </w:rPr>
+      </w:pPr>
+      <w:r>
+        <w:rPr>
+          <w:rFonts w:ascii="Segoe UI" w:hAnsi="Segoe UI" w:cs="Segoe UI"/>
+          <w:color w:val="24292E"/>
+        </w:rPr>
+        <w:t>Constraints</w:t>
+      </w:r>
+    </w:p>
+    <w:p>
+      <w:pPr>
+        <w:numPr>
+          <w:ilvl w:val="0"/>
+          <w:numId w:val="8"/>
+        </w:numPr>
+        <w:shd w:val="clear" w:color="auto" w:fill="FFFFFF"/>
+        <w:spacing w:before="100" w:beforeAutospacing="1" w:after="100" w:afterAutospacing="1" w:line="240" w:lineRule="auto"/>
+        <w:rPr>
+          <w:rFonts w:ascii="Segoe UI" w:hAnsi="Segoe UI" w:cs="Segoe UI"/>
+          <w:color w:val="24292E"/>
+        </w:rPr>
+      </w:pPr>
+      <w:r>
+        <w:rPr>
+          <w:rFonts w:ascii="Segoe UI" w:hAnsi="Segoe UI" w:cs="Segoe UI"/>
+          <w:color w:val="24292E"/>
+        </w:rPr>
+        <w:t>Use </w:t>
+      </w:r>
+      <w:r>
+        <w:rPr>
+          <w:rStyle w:val="Strong"/>
+          <w:rFonts w:ascii="Segoe UI" w:hAnsi="Segoe UI" w:cs="Segoe UI"/>
+          <w:color w:val="24292E"/>
+        </w:rPr>
+        <w:t>rgb(238, 238, 238)</w:t>
+      </w:r>
+      <w:r>
+        <w:rPr>
+          <w:rFonts w:ascii="Segoe UI" w:hAnsi="Segoe UI" w:cs="Segoe UI"/>
+          <w:color w:val="24292E"/>
+        </w:rPr>
+        <w:t> for body background</w:t>
+      </w:r>
+    </w:p>
+    <w:p>
+      <w:pPr>
+        <w:numPr>
+          <w:ilvl w:val="0"/>
+          <w:numId w:val="8"/>
+        </w:numPr>
+        <w:shd w:val="clear" w:color="auto" w:fill="FFFFFF"/>
+        <w:spacing w:before="60" w:after="100" w:afterAutospacing="1" w:line="240" w:lineRule="auto"/>
+        <w:rPr>
+          <w:rFonts w:ascii="Segoe UI" w:hAnsi="Segoe UI" w:cs="Segoe UI"/>
+          <w:color w:val="24292E"/>
+        </w:rPr>
+      </w:pPr>
+      <w:r>
+        <w:rPr>
+          <w:rFonts w:ascii="Segoe UI" w:hAnsi="Segoe UI" w:cs="Segoe UI"/>
+          <w:color w:val="24292E"/>
+        </w:rPr>
+        <w:t>Use </w:t>
+      </w:r>
+      <w:r>
+        <w:rPr>
+          <w:rStyle w:val="Strong"/>
+          <w:rFonts w:ascii="Segoe UI" w:hAnsi="Segoe UI" w:cs="Segoe UI"/>
+          <w:color w:val="24292E"/>
+        </w:rPr>
+        <w:t>rgb(255, 255, 255)</w:t>
+      </w:r>
+      <w:r>
+        <w:rPr>
+          <w:rFonts w:ascii="Segoe UI" w:hAnsi="Segoe UI" w:cs="Segoe UI"/>
+          <w:color w:val="24292E"/>
+        </w:rPr>
+        <w:t> for card background</w:t>
+      </w:r>
+    </w:p>
+    <w:p>
+      <w:pPr>
+        <w:numPr>
+          <w:ilvl w:val="0"/>
+          <w:numId w:val="8"/>
+        </w:numPr>
+        <w:shd w:val="clear" w:color="auto" w:fill="FFFFFF"/>
+        <w:spacing w:before="60" w:after="100" w:afterAutospacing="1" w:line="240" w:lineRule="auto"/>
+        <w:rPr>
+          <w:rFonts w:ascii="Segoe UI" w:hAnsi="Segoe UI" w:cs="Segoe UI"/>
+          <w:color w:val="24292E"/>
+        </w:rPr>
+      </w:pPr>
+      <w:r>
+        <w:rPr>
+          <w:rFonts w:ascii="Segoe UI" w:hAnsi="Segoe UI" w:cs="Segoe UI"/>
+          <w:color w:val="24292E"/>
+        </w:rPr>
+        <w:t>Use </w:t>
+      </w:r>
+      <w:r>
+        <w:rPr>
+          <w:rStyle w:val="Strong"/>
+          <w:rFonts w:ascii="Segoe UI" w:hAnsi="Segoe UI" w:cs="Segoe UI"/>
+          <w:color w:val="24292E"/>
+        </w:rPr>
+        <w:t>rgb(0, 153, 0)</w:t>
+      </w:r>
+      <w:r>
+        <w:rPr>
+          <w:rFonts w:ascii="Segoe UI" w:hAnsi="Segoe UI" w:cs="Segoe UI"/>
+          <w:color w:val="24292E"/>
+        </w:rPr>
+        <w:t> for card button background</w:t>
+      </w:r>
+    </w:p>
+    <w:p>
+      <w:pPr>
+        <w:numPr>
+          <w:ilvl w:val="0"/>
+          <w:numId w:val="8"/>
+        </w:numPr>
+        <w:shd w:val="clear" w:color="auto" w:fill="FFFFFF"/>
+        <w:spacing w:before="60" w:after="100" w:afterAutospacing="1" w:line="240" w:lineRule="auto"/>
+        <w:rPr>
+          <w:rFonts w:ascii="Segoe UI" w:hAnsi="Segoe UI" w:cs="Segoe UI"/>
+          <w:color w:val="24292E"/>
+        </w:rPr>
+      </w:pPr>
+      <w:r>
+        <w:rPr>
+          <w:rFonts w:ascii="Segoe UI" w:hAnsi="Segoe UI" w:cs="Segoe UI"/>
+          <w:color w:val="24292E"/>
+        </w:rPr>
+        <w:t>Use font </w:t>
+      </w:r>
+      <w:r>
+        <w:rPr>
+          <w:rStyle w:val="Strong"/>
+          <w:rFonts w:ascii="Segoe UI" w:hAnsi="Segoe UI" w:cs="Segoe UI"/>
+          <w:color w:val="24292E"/>
+        </w:rPr>
+        <w:t>Georgia, serif</w:t>
+      </w:r>
+      <w:r>
+        <w:rPr>
+          <w:rFonts w:ascii="Segoe UI" w:hAnsi="Segoe UI" w:cs="Segoe UI"/>
+          <w:color w:val="24292E"/>
+        </w:rPr>
+        <w:t> with size </w:t>
+      </w:r>
+      <w:r>
+        <w:rPr>
+          <w:rStyle w:val="Strong"/>
+          <w:rFonts w:ascii="Segoe UI" w:hAnsi="Segoe UI" w:cs="Segoe UI"/>
+          <w:color w:val="24292E"/>
+        </w:rPr>
+        <w:t>1em/1.2</w:t>
+      </w:r>
+      <w:r>
+        <w:rPr>
+          <w:rFonts w:ascii="Segoe UI" w:hAnsi="Segoe UI" w:cs="Segoe UI"/>
+          <w:color w:val="24292E"/>
+        </w:rPr>
+        <w:t> for the headings</w:t>
+      </w:r>
+    </w:p>
+    <w:p>
+      <w:pPr>
+        <w:numPr>
+          <w:ilvl w:val="0"/>
+          <w:numId w:val="8"/>
+        </w:numPr>
+        <w:shd w:val="clear" w:color="auto" w:fill="FFFFFF"/>
+        <w:spacing w:before="60" w:after="100" w:afterAutospacing="1" w:line="240" w:lineRule="auto"/>
+        <w:rPr>
+          <w:rFonts w:ascii="Segoe UI" w:hAnsi="Segoe UI" w:cs="Segoe UI"/>
+          <w:color w:val="24292E"/>
+        </w:rPr>
+      </w:pPr>
+      <w:r>
+        <w:rPr>
+          <w:rFonts w:ascii="Segoe UI" w:hAnsi="Segoe UI" w:cs="Segoe UI"/>
+          <w:color w:val="24292E"/>
+        </w:rPr>
+        <w:t>Set the image position property to </w:t>
+      </w:r>
+      <w:r>
+        <w:rPr>
+          <w:rStyle w:val="Strong"/>
+          <w:rFonts w:ascii="Segoe UI" w:hAnsi="Segoe UI" w:cs="Segoe UI"/>
+          <w:color w:val="24292E"/>
+        </w:rPr>
+        <w:t>absolute</w:t>
+      </w:r>
+    </w:p>
+    <w:p>
+      <w:pPr>
+        <w:shd w:val="clear" w:color="auto" w:fill="FFFFFF"/>
+        <w:spacing w:before="60" w:after="100" w:afterAutospacing="1" w:line="240" w:lineRule="auto"/>
+        <w:rPr>
+          <w:rFonts w:ascii="Segoe UI" w:hAnsi="Segoe UI" w:cs="Segoe UI"/>
+          <w:color w:val="24292E"/>
+        </w:rPr>
+      </w:pPr>
     </w:p>
     <w:p>
       <w:pPr>
@@ -2107,6 +2631,155 @@
 <file path=word/numbering.xml><?xml version="1.0" encoding="utf-8"?>
 <w:numbering xmlns:wpc="http://schemas.microsoft.com/office/word/2010/wordprocessingCanvas" xmlns:cx="http://schemas.microsoft.com/office/drawing/2014/chartex" xmlns:cx1="http://schemas.microsoft.com/office/drawing/2015/9/8/chartex" xmlns:cx2="http://schemas.microsoft.com/office/drawing/2015/10/21/chartex" xmlns:cx3="http://schemas.microsoft.com/office/drawing/2016/5/9/chartex" xmlns:cx4="http://schemas.microsoft.com/office/drawing/2016/5/10/chartex" xmlns:cx5="http://schemas.microsoft.com/office/drawing/2016/5/11/chartex" xmlns:cx6="http://schemas.microsoft.com/office/drawing/2016/5/12/chartex" xmlns:cx7="http://schemas.microsoft.com/office/drawing/2016/5/13/chartex" xmlns:cx8="http://schemas.microsoft.com/office/drawing/2016/5/14/chartex" xmlns:mc="http://schemas.openxmlformats.org/markup-compatibility/2006" xmlns:aink="http://schemas.microsoft.com/office/drawing/2016/ink" xmlns:am3d="http://schemas.microsoft.com/office/drawing/2017/model3d" xmlns:o="urn:schemas-microsoft-com:office:office" xmlns:r="http://schemas.openxmlformats.org/officeDocument/2006/relationships" xmlns:m="http://schemas.openxmlformats.org/officeDocument/2006/math" xmlns:v="urn:schemas-microsoft-com:vml" xmlns:wp14="http://schemas.microsoft.com/office/word/2010/wordprocessingDrawing" xmlns:wp="http://schemas.openxmlformats.org/drawingml/2006/wordprocessingDrawing" xmlns:w10="urn:schemas-microsoft-com:office:word" xmlns:w="http://schemas.openxmlformats.org/wordprocessingml/2006/main" xmlns:w14="http://schemas.microsoft.com/office/word/2010/wordml" xmlns:w15="http://schemas.microsoft.com/office/word/2012/wordml" xmlns:w16cex="http://schemas.microsoft.com/office/word/2018/wordml/cex" xmlns:w16cid="http://schemas.microsoft.com/office/word/2016/wordml/cid" xmlns:w16="http://schemas.microsoft.com/office/word/2018/wordml" xmlns:w16se="http://schemas.microsoft.com/office/word/2015/wordml/symex" xmlns:wpg="http://schemas.microsoft.com/office/word/2010/wordprocessingGroup" xmlns:wpi="http://schemas.microsoft.com/office/word/2010/wordprocessingInk" xmlns:wne="http://schemas.microsoft.com/office/word/2006/wordml" xmlns:wps="http://schemas.microsoft.com/office/word/2010/wordprocessingShape" mc:Ignorable="w14 w15 w16se w16cid w16 w16cex wp14">
   <w:abstractNum w:abstractNumId="0" w15:restartNumberingAfterBreak="0">
+    <w:nsid w:val="041E2A82"/>
+    <w:multiLevelType w:val="multilevel"/>
+    <w:tmpl w:val="F7B22E6E"/>
+    <w:lvl w:ilvl="0">
+      <w:start w:val="1"/>
+      <w:numFmt w:val="bullet"/>
+      <w:lvlText w:val=""/>
+      <w:lvlJc w:val="left"/>
+      <w:pPr>
+        <w:tabs>
+          <w:tab w:val="num" w:pos="720"/>
+        </w:tabs>
+        <w:ind w:left="720" w:hanging="360"/>
+      </w:pPr>
+      <w:rPr>
+        <w:rFonts w:ascii="Symbol" w:hAnsi="Symbol" w:hint="default"/>
+        <w:sz w:val="20"/>
+      </w:rPr>
+    </w:lvl>
+    <w:lvl w:ilvl="1">
+      <w:start w:val="1"/>
+      <w:numFmt w:val="bullet"/>
+      <w:lvlText w:val="o"/>
+      <w:lvlJc w:val="left"/>
+      <w:pPr>
+        <w:tabs>
+          <w:tab w:val="num" w:pos="1440"/>
+        </w:tabs>
+        <w:ind w:left="1440" w:hanging="360"/>
+      </w:pPr>
+      <w:rPr>
+        <w:rFonts w:ascii="Courier New" w:hAnsi="Courier New" w:hint="default"/>
+        <w:sz w:val="20"/>
+      </w:rPr>
+    </w:lvl>
+    <w:lvl w:ilvl="2" w:tentative="1">
+      <w:start w:val="1"/>
+      <w:numFmt w:val="bullet"/>
+      <w:lvlText w:val=""/>
+      <w:lvlJc w:val="left"/>
+      <w:pPr>
+        <w:tabs>
+          <w:tab w:val="num" w:pos="2160"/>
+        </w:tabs>
+        <w:ind w:left="2160" w:hanging="360"/>
+      </w:pPr>
+      <w:rPr>
+        <w:rFonts w:ascii="Wingdings" w:hAnsi="Wingdings" w:hint="default"/>
+        <w:sz w:val="20"/>
+      </w:rPr>
+    </w:lvl>
+    <w:lvl w:ilvl="3" w:tentative="1">
+      <w:start w:val="1"/>
+      <w:numFmt w:val="bullet"/>
+      <w:lvlText w:val=""/>
+      <w:lvlJc w:val="left"/>
+      <w:pPr>
+        <w:tabs>
+          <w:tab w:val="num" w:pos="2880"/>
+        </w:tabs>
+        <w:ind w:left="2880" w:hanging="360"/>
+      </w:pPr>
+      <w:rPr>
+        <w:rFonts w:ascii="Wingdings" w:hAnsi="Wingdings" w:hint="default"/>
+        <w:sz w:val="20"/>
+      </w:rPr>
+    </w:lvl>
+    <w:lvl w:ilvl="4" w:tentative="1">
+      <w:start w:val="1"/>
+      <w:numFmt w:val="bullet"/>
+      <w:lvlText w:val=""/>
+      <w:lvlJc w:val="left"/>
+      <w:pPr>
+        <w:tabs>
+          <w:tab w:val="num" w:pos="3600"/>
+        </w:tabs>
+        <w:ind w:left="3600" w:hanging="360"/>
+      </w:pPr>
+      <w:rPr>
+        <w:rFonts w:ascii="Wingdings" w:hAnsi="Wingdings" w:hint="default"/>
+        <w:sz w:val="20"/>
+      </w:rPr>
+    </w:lvl>
+    <w:lvl w:ilvl="5" w:tentative="1">
+      <w:start w:val="1"/>
+      <w:numFmt w:val="bullet"/>
+      <w:lvlText w:val=""/>
+      <w:lvlJc w:val="left"/>
+      <w:pPr>
+        <w:tabs>
+          <w:tab w:val="num" w:pos="4320"/>
+        </w:tabs>
+        <w:ind w:left="4320" w:hanging="360"/>
+      </w:pPr>
+      <w:rPr>
+        <w:rFonts w:ascii="Wingdings" w:hAnsi="Wingdings" w:hint="default"/>
+        <w:sz w:val="20"/>
+      </w:rPr>
+    </w:lvl>
+    <w:lvl w:ilvl="6" w:tentative="1">
+      <w:start w:val="1"/>
+      <w:numFmt w:val="bullet"/>
+      <w:lvlText w:val=""/>
+      <w:lvlJc w:val="left"/>
+      <w:pPr>
+        <w:tabs>
+          <w:tab w:val="num" w:pos="5040"/>
+        </w:tabs>
+        <w:ind w:left="5040" w:hanging="360"/>
+      </w:pPr>
+      <w:rPr>
+        <w:rFonts w:ascii="Wingdings" w:hAnsi="Wingdings" w:hint="default"/>
+        <w:sz w:val="20"/>
+      </w:rPr>
+    </w:lvl>
+    <w:lvl w:ilvl="7" w:tentative="1">
+      <w:start w:val="1"/>
+      <w:numFmt w:val="bullet"/>
+      <w:lvlText w:val=""/>
+      <w:lvlJc w:val="left"/>
+      <w:pPr>
+        <w:tabs>
+          <w:tab w:val="num" w:pos="5760"/>
+        </w:tabs>
+        <w:ind w:left="5760" w:hanging="360"/>
+      </w:pPr>
+      <w:rPr>
+        <w:rFonts w:ascii="Wingdings" w:hAnsi="Wingdings" w:hint="default"/>
+        <w:sz w:val="20"/>
+      </w:rPr>
+    </w:lvl>
+    <w:lvl w:ilvl="8" w:tentative="1">
+      <w:start w:val="1"/>
+      <w:numFmt w:val="bullet"/>
+      <w:lvlText w:val=""/>
+      <w:lvlJc w:val="left"/>
+      <w:pPr>
+        <w:tabs>
+          <w:tab w:val="num" w:pos="6480"/>
+        </w:tabs>
+        <w:ind w:left="6480" w:hanging="360"/>
+      </w:pPr>
+      <w:rPr>
+        <w:rFonts w:ascii="Wingdings" w:hAnsi="Wingdings" w:hint="default"/>
+        <w:sz w:val="20"/>
+      </w:rPr>
+    </w:lvl>
+  </w:abstractNum>
+  <w:abstractNum w:abstractNumId="1" w15:restartNumberingAfterBreak="0">
     <w:nsid w:val="070A33AC"/>
     <w:multiLevelType w:val="multilevel"/>
     <w:tmpl w:val="F52AFFE8"/>
@@ -2255,7 +2928,7 @@
       </w:rPr>
     </w:lvl>
   </w:abstractNum>
-  <w:abstractNum w:abstractNumId="1" w15:restartNumberingAfterBreak="0">
+  <w:abstractNum w:abstractNumId="2" w15:restartNumberingAfterBreak="0">
     <w:nsid w:val="1892409F"/>
     <w:multiLevelType w:val="multilevel"/>
     <w:tmpl w:val="C1EC2CA0"/>
@@ -2404,7 +3077,7 @@
       </w:rPr>
     </w:lvl>
   </w:abstractNum>
-  <w:abstractNum w:abstractNumId="2" w15:restartNumberingAfterBreak="0">
+  <w:abstractNum w:abstractNumId="3" w15:restartNumberingAfterBreak="0">
     <w:nsid w:val="1B4B31E6"/>
     <w:multiLevelType w:val="multilevel"/>
     <w:tmpl w:val="E91C8F3A"/>
@@ -2553,7 +3226,7 @@
       </w:rPr>
     </w:lvl>
   </w:abstractNum>
-  <w:abstractNum w:abstractNumId="3" w15:restartNumberingAfterBreak="0">
+  <w:abstractNum w:abstractNumId="4" w15:restartNumberingAfterBreak="0">
     <w:nsid w:val="2482401E"/>
     <w:multiLevelType w:val="multilevel"/>
     <w:tmpl w:val="FDBA7E2E"/>
@@ -2702,7 +3375,156 @@
       </w:rPr>
     </w:lvl>
   </w:abstractNum>
-  <w:abstractNum w:abstractNumId="4" w15:restartNumberingAfterBreak="0">
+  <w:abstractNum w:abstractNumId="5" w15:restartNumberingAfterBreak="0">
+    <w:nsid w:val="3B84078B"/>
+    <w:multiLevelType w:val="multilevel"/>
+    <w:tmpl w:val="2A905C70"/>
+    <w:lvl w:ilvl="0">
+      <w:start w:val="1"/>
+      <w:numFmt w:val="bullet"/>
+      <w:lvlText w:val=""/>
+      <w:lvlJc w:val="left"/>
+      <w:pPr>
+        <w:tabs>
+          <w:tab w:val="num" w:pos="720"/>
+        </w:tabs>
+        <w:ind w:left="720" w:hanging="360"/>
+      </w:pPr>
+      <w:rPr>
+        <w:rFonts w:ascii="Symbol" w:hAnsi="Symbol" w:hint="default"/>
+        <w:sz w:val="20"/>
+      </w:rPr>
+    </w:lvl>
+    <w:lvl w:ilvl="1" w:tentative="1">
+      <w:start w:val="1"/>
+      <w:numFmt w:val="bullet"/>
+      <w:lvlText w:val="o"/>
+      <w:lvlJc w:val="left"/>
+      <w:pPr>
+        <w:tabs>
+          <w:tab w:val="num" w:pos="1440"/>
+        </w:tabs>
+        <w:ind w:left="1440" w:hanging="360"/>
+      </w:pPr>
+      <w:rPr>
+        <w:rFonts w:ascii="Courier New" w:hAnsi="Courier New" w:hint="default"/>
+        <w:sz w:val="20"/>
+      </w:rPr>
+    </w:lvl>
+    <w:lvl w:ilvl="2" w:tentative="1">
+      <w:start w:val="1"/>
+      <w:numFmt w:val="bullet"/>
+      <w:lvlText w:val=""/>
+      <w:lvlJc w:val="left"/>
+      <w:pPr>
+        <w:tabs>
+          <w:tab w:val="num" w:pos="2160"/>
+        </w:tabs>
+        <w:ind w:left="2160" w:hanging="360"/>
+      </w:pPr>
+      <w:rPr>
+        <w:rFonts w:ascii="Wingdings" w:hAnsi="Wingdings" w:hint="default"/>
+        <w:sz w:val="20"/>
+      </w:rPr>
+    </w:lvl>
+    <w:lvl w:ilvl="3" w:tentative="1">
+      <w:start w:val="1"/>
+      <w:numFmt w:val="bullet"/>
+      <w:lvlText w:val=""/>
+      <w:lvlJc w:val="left"/>
+      <w:pPr>
+        <w:tabs>
+          <w:tab w:val="num" w:pos="2880"/>
+        </w:tabs>
+        <w:ind w:left="2880" w:hanging="360"/>
+      </w:pPr>
+      <w:rPr>
+        <w:rFonts w:ascii="Wingdings" w:hAnsi="Wingdings" w:hint="default"/>
+        <w:sz w:val="20"/>
+      </w:rPr>
+    </w:lvl>
+    <w:lvl w:ilvl="4" w:tentative="1">
+      <w:start w:val="1"/>
+      <w:numFmt w:val="bullet"/>
+      <w:lvlText w:val=""/>
+      <w:lvlJc w:val="left"/>
+      <w:pPr>
+        <w:tabs>
+          <w:tab w:val="num" w:pos="3600"/>
+        </w:tabs>
+        <w:ind w:left="3600" w:hanging="360"/>
+      </w:pPr>
+      <w:rPr>
+        <w:rFonts w:ascii="Wingdings" w:hAnsi="Wingdings" w:hint="default"/>
+        <w:sz w:val="20"/>
+      </w:rPr>
+    </w:lvl>
+    <w:lvl w:ilvl="5" w:tentative="1">
+      <w:start w:val="1"/>
+      <w:numFmt w:val="bullet"/>
+      <w:lvlText w:val=""/>
+      <w:lvlJc w:val="left"/>
+      <w:pPr>
+        <w:tabs>
+          <w:tab w:val="num" w:pos="4320"/>
+        </w:tabs>
+        <w:ind w:left="4320" w:hanging="360"/>
+      </w:pPr>
+      <w:rPr>
+        <w:rFonts w:ascii="Wingdings" w:hAnsi="Wingdings" w:hint="default"/>
+        <w:sz w:val="20"/>
+      </w:rPr>
+    </w:lvl>
+    <w:lvl w:ilvl="6" w:tentative="1">
+      <w:start w:val="1"/>
+      <w:numFmt w:val="bullet"/>
+      <w:lvlText w:val=""/>
+      <w:lvlJc w:val="left"/>
+      <w:pPr>
+        <w:tabs>
+          <w:tab w:val="num" w:pos="5040"/>
+        </w:tabs>
+        <w:ind w:left="5040" w:hanging="360"/>
+      </w:pPr>
+      <w:rPr>
+        <w:rFonts w:ascii="Wingdings" w:hAnsi="Wingdings" w:hint="default"/>
+        <w:sz w:val="20"/>
+      </w:rPr>
+    </w:lvl>
+    <w:lvl w:ilvl="7" w:tentative="1">
+      <w:start w:val="1"/>
+      <w:numFmt w:val="bullet"/>
+      <w:lvlText w:val=""/>
+      <w:lvlJc w:val="left"/>
+      <w:pPr>
+        <w:tabs>
+          <w:tab w:val="num" w:pos="5760"/>
+        </w:tabs>
+        <w:ind w:left="5760" w:hanging="360"/>
+      </w:pPr>
+      <w:rPr>
+        <w:rFonts w:ascii="Wingdings" w:hAnsi="Wingdings" w:hint="default"/>
+        <w:sz w:val="20"/>
+      </w:rPr>
+    </w:lvl>
+    <w:lvl w:ilvl="8" w:tentative="1">
+      <w:start w:val="1"/>
+      <w:numFmt w:val="bullet"/>
+      <w:lvlText w:val=""/>
+      <w:lvlJc w:val="left"/>
+      <w:pPr>
+        <w:tabs>
+          <w:tab w:val="num" w:pos="6480"/>
+        </w:tabs>
+        <w:ind w:left="6480" w:hanging="360"/>
+      </w:pPr>
+      <w:rPr>
+        <w:rFonts w:ascii="Wingdings" w:hAnsi="Wingdings" w:hint="default"/>
+        <w:sz w:val="20"/>
+      </w:rPr>
+    </w:lvl>
+  </w:abstractNum>
+  <w:abstractNum w:abstractNumId="6" w15:restartNumberingAfterBreak="0">
     <w:nsid w:val="467B161F"/>
     <w:multiLevelType w:val="multilevel"/>
     <w:tmpl w:val="A76EC71A"/>
@@ -2851,7 +3673,7 @@
       </w:rPr>
     </w:lvl>
   </w:abstractNum>
-  <w:abstractNum w:abstractNumId="5" w15:restartNumberingAfterBreak="0">
+  <w:abstractNum w:abstractNumId="7" w15:restartNumberingAfterBreak="0">
     <w:nsid w:val="635031E4"/>
     <w:multiLevelType w:val="multilevel"/>
     <w:tmpl w:val="6DE0BCDA"/>
@@ -3001,22 +3823,28 @@
     </w:lvl>
   </w:abstractNum>
   <w:num w:numId="1">
+    <w:abstractNumId w:val="2"/>
+  </w:num>
+  <w:num w:numId="2">
+    <w:abstractNumId w:val="4"/>
+  </w:num>
+  <w:num w:numId="3">
+    <w:abstractNumId w:val="3"/>
+  </w:num>
+  <w:num w:numId="4">
     <w:abstractNumId w:val="1"/>
   </w:num>
-  <w:num w:numId="2">
-    <w:abstractNumId w:val="3"/>
+  <w:num w:numId="5">
+    <w:abstractNumId w:val="7"/>
   </w:num>
-  <w:num w:numId="3">
-    <w:abstractNumId w:val="2"/>
+  <w:num w:numId="6">
+    <w:abstractNumId w:val="6"/>
   </w:num>
-  <w:num w:numId="4">
+  <w:num w:numId="7">
     <w:abstractNumId w:val="0"/>
   </w:num>
-  <w:num w:numId="5">
+  <w:num w:numId="8">
     <w:abstractNumId w:val="5"/>
-  </w:num>
-  <w:num w:numId="6">
-    <w:abstractNumId w:val="4"/>
   </w:num>
 </w:numbering>
 </file>

</xml_diff>

<commit_message>
Adding: -Q05 Floating Images and Quotes folder -Q05 Requirement.docx
Updating:
-Requirements.docx(with Q05 Requirement)
</commit_message>
<xml_diff>
--- a/L05 Float and Position/Requirements.docx
+++ b/L05 Float and Position/Requirements.docx
@@ -2595,6 +2595,498 @@
           <w:color w:val="24292E"/>
         </w:rPr>
         <w:t>absolute</w:t>
+      </w:r>
+    </w:p>
+    <w:p>
+      <w:pPr>
+        <w:pStyle w:val="Heading1"/>
+        <w:pBdr>
+          <w:bottom w:val="single" w:sz="6" w:space="4" w:color="EAECEF"/>
+        </w:pBdr>
+        <w:shd w:val="clear" w:color="auto" w:fill="FFFFFF"/>
+        <w:spacing w:after="240" w:afterAutospacing="0"/>
+        <w:rPr>
+          <w:rFonts w:ascii="Segoe UI" w:hAnsi="Segoe UI" w:cs="Segoe UI"/>
+          <w:color w:val="24292E"/>
+        </w:rPr>
+      </w:pPr>
+      <w:r>
+        <w:rPr>
+          <w:rFonts w:ascii="Segoe UI" w:hAnsi="Segoe UI" w:cs="Segoe UI"/>
+          <w:color w:val="24292E"/>
+        </w:rPr>
+        <w:t>05 - Floating Images and Quotes</w:t>
+      </w:r>
+    </w:p>
+    <w:p>
+      <w:pPr>
+        <w:spacing w:before="360" w:after="360"/>
+        <w:rPr>
+          <w:rFonts w:ascii="Times New Roman" w:hAnsi="Times New Roman" w:cs="Times New Roman"/>
+        </w:rPr>
+      </w:pPr>
+      <w:r>
+        <w:pict w14:anchorId="54559DEA">
+          <v:rect id="_x0000_i1029" style="width:0;height:3pt" o:hralign="center" o:hrstd="t" o:hrnoshade="t" o:hr="t" fillcolor="#24292e" stroked="f"/>
+        </w:pict>
+      </w:r>
+    </w:p>
+    <w:p>
+      <w:pPr>
+        <w:pStyle w:val="NormalWeb"/>
+        <w:shd w:val="clear" w:color="auto" w:fill="FFFFFF"/>
+        <w:spacing w:before="0" w:beforeAutospacing="0" w:after="240" w:afterAutospacing="0"/>
+        <w:rPr>
+          <w:rFonts w:ascii="Segoe UI" w:hAnsi="Segoe UI" w:cs="Segoe UI"/>
+          <w:color w:val="24292E"/>
+        </w:rPr>
+      </w:pPr>
+      <w:r>
+        <w:rPr>
+          <w:rFonts w:ascii="Segoe UI" w:hAnsi="Segoe UI" w:cs="Segoe UI"/>
+          <w:color w:val="24292E"/>
+        </w:rPr>
+        <w:lastRenderedPageBreak/>
+        <w:t>Problems for in-class lab for the </w:t>
+      </w:r>
+      <w:hyperlink r:id="rId15" w:history="1">
+        <w:r>
+          <w:rPr>
+            <w:rStyle w:val="Hyperlink"/>
+            <w:rFonts w:ascii="Segoe UI" w:hAnsi="Segoe UI" w:cs="Segoe UI"/>
+            <w:color w:val="0366D6"/>
+            <w:u w:val="none"/>
+          </w:rPr>
+          <w:t>“HTML &amp; CSS”</w:t>
+        </w:r>
+      </w:hyperlink>
+      <w:r>
+        <w:rPr>
+          <w:rFonts w:ascii="Segoe UI" w:hAnsi="Segoe UI" w:cs="Segoe UI"/>
+          <w:color w:val="24292E"/>
+        </w:rPr>
+        <w:t> course @ </w:t>
+      </w:r>
+      <w:r>
+        <w:rPr>
+          <w:rStyle w:val="Strong"/>
+          <w:rFonts w:ascii="Segoe UI" w:hAnsi="Segoe UI" w:cs="Segoe UI"/>
+          <w:color w:val="24292E"/>
+        </w:rPr>
+        <w:t>SoftUni</w:t>
+      </w:r>
+      <w:r>
+        <w:rPr>
+          <w:rFonts w:ascii="Segoe UI" w:hAnsi="Segoe UI" w:cs="Segoe UI"/>
+          <w:color w:val="24292E"/>
+        </w:rPr>
+        <w:t>.</w:t>
+      </w:r>
+    </w:p>
+    <w:p>
+      <w:pPr>
+        <w:pStyle w:val="NormalWeb"/>
+        <w:shd w:val="clear" w:color="auto" w:fill="FFFFFF"/>
+        <w:spacing w:before="0" w:beforeAutospacing="0" w:after="240" w:afterAutospacing="0"/>
+        <w:rPr>
+          <w:rFonts w:ascii="Segoe UI" w:hAnsi="Segoe UI" w:cs="Segoe UI"/>
+          <w:color w:val="24292E"/>
+        </w:rPr>
+      </w:pPr>
+      <w:r>
+        <w:rPr>
+          <w:rFonts w:ascii="Segoe UI" w:hAnsi="Segoe UI" w:cs="Segoe UI"/>
+          <w:color w:val="24292E"/>
+        </w:rPr>
+        <w:t>Submit your solutions in the </w:t>
+      </w:r>
+      <w:hyperlink r:id="rId16" w:history="1">
+        <w:r>
+          <w:rPr>
+            <w:rStyle w:val="Hyperlink"/>
+            <w:rFonts w:ascii="Segoe UI" w:hAnsi="Segoe UI" w:cs="Segoe UI"/>
+            <w:color w:val="0366D6"/>
+            <w:u w:val="none"/>
+          </w:rPr>
+          <w:t>SoftUni Judge System</w:t>
+        </w:r>
+      </w:hyperlink>
+      <w:r>
+        <w:rPr>
+          <w:rFonts w:ascii="Segoe UI" w:hAnsi="Segoe UI" w:cs="Segoe UI"/>
+          <w:color w:val="24292E"/>
+        </w:rPr>
+        <w:t>.</w:t>
+      </w:r>
+    </w:p>
+    <w:p>
+      <w:pPr>
+        <w:pStyle w:val="Heading2"/>
+        <w:pBdr>
+          <w:bottom w:val="single" w:sz="6" w:space="4" w:color="EAECEF"/>
+        </w:pBdr>
+        <w:shd w:val="clear" w:color="auto" w:fill="FFFFFF"/>
+        <w:spacing w:before="360" w:beforeAutospacing="0" w:after="240" w:afterAutospacing="0"/>
+        <w:rPr>
+          <w:rFonts w:ascii="Segoe UI" w:hAnsi="Segoe UI" w:cs="Segoe UI"/>
+          <w:color w:val="24292E"/>
+        </w:rPr>
+      </w:pPr>
+      <w:r>
+        <w:rPr>
+          <w:rFonts w:ascii="Segoe UI" w:hAnsi="Segoe UI" w:cs="Segoe UI"/>
+          <w:color w:val="24292E"/>
+        </w:rPr>
+        <w:t>Tasks</w:t>
+      </w:r>
+    </w:p>
+    <w:p>
+      <w:pPr>
+        <w:numPr>
+          <w:ilvl w:val="0"/>
+          <w:numId w:val="9"/>
+        </w:numPr>
+        <w:shd w:val="clear" w:color="auto" w:fill="FFFFFF"/>
+        <w:spacing w:before="100" w:beforeAutospacing="1" w:after="100" w:afterAutospacing="1" w:line="240" w:lineRule="auto"/>
+        <w:rPr>
+          <w:rFonts w:ascii="Segoe UI" w:hAnsi="Segoe UI" w:cs="Segoe UI"/>
+          <w:color w:val="24292E"/>
+        </w:rPr>
+      </w:pPr>
+      <w:r>
+        <w:rPr>
+          <w:rFonts w:ascii="Segoe UI" w:hAnsi="Segoe UI" w:cs="Segoe UI"/>
+          <w:color w:val="24292E"/>
+        </w:rPr>
+        <w:t>Create an </w:t>
+      </w:r>
+      <w:r>
+        <w:rPr>
+          <w:rStyle w:val="Strong"/>
+          <w:rFonts w:ascii="Segoe UI" w:hAnsi="Segoe UI" w:cs="Segoe UI"/>
+          <w:color w:val="24292E"/>
+        </w:rPr>
+        <w:t>"index.html"</w:t>
+      </w:r>
+      <w:r>
+        <w:rPr>
+          <w:rFonts w:ascii="Segoe UI" w:hAnsi="Segoe UI" w:cs="Segoe UI"/>
+          <w:color w:val="24292E"/>
+        </w:rPr>
+        <w:t> and </w:t>
+      </w:r>
+      <w:r>
+        <w:rPr>
+          <w:rStyle w:val="Strong"/>
+          <w:rFonts w:ascii="Segoe UI" w:hAnsi="Segoe UI" w:cs="Segoe UI"/>
+          <w:color w:val="24292E"/>
+        </w:rPr>
+        <w:t>"style.css"</w:t>
+      </w:r>
+      <w:r>
+        <w:rPr>
+          <w:rFonts w:ascii="Segoe UI" w:hAnsi="Segoe UI" w:cs="Segoe UI"/>
+          <w:color w:val="24292E"/>
+        </w:rPr>
+        <w:t> files</w:t>
+      </w:r>
+    </w:p>
+    <w:p>
+      <w:pPr>
+        <w:numPr>
+          <w:ilvl w:val="0"/>
+          <w:numId w:val="9"/>
+        </w:numPr>
+        <w:shd w:val="clear" w:color="auto" w:fill="FFFFFF"/>
+        <w:spacing w:before="60" w:after="100" w:afterAutospacing="1" w:line="240" w:lineRule="auto"/>
+        <w:rPr>
+          <w:rFonts w:ascii="Segoe UI" w:hAnsi="Segoe UI" w:cs="Segoe UI"/>
+          <w:color w:val="24292E"/>
+        </w:rPr>
+      </w:pPr>
+      <w:r>
+        <w:rPr>
+          <w:rFonts w:ascii="Segoe UI" w:hAnsi="Segoe UI" w:cs="Segoe UI"/>
+          <w:color w:val="24292E"/>
+        </w:rPr>
+        <w:t>Change the </w:t>
+      </w:r>
+      <w:r>
+        <w:rPr>
+          <w:rStyle w:val="Strong"/>
+          <w:rFonts w:ascii="Segoe UI" w:hAnsi="Segoe UI" w:cs="Segoe UI"/>
+          <w:color w:val="24292E"/>
+        </w:rPr>
+        <w:t>title</w:t>
+      </w:r>
+      <w:r>
+        <w:rPr>
+          <w:rFonts w:ascii="Segoe UI" w:hAnsi="Segoe UI" w:cs="Segoe UI"/>
+          <w:color w:val="24292E"/>
+        </w:rPr>
+        <w:t> to </w:t>
+      </w:r>
+      <w:r>
+        <w:rPr>
+          <w:rStyle w:val="Strong"/>
+          <w:rFonts w:ascii="Segoe UI" w:hAnsi="Segoe UI" w:cs="Segoe UI"/>
+          <w:color w:val="24292E"/>
+        </w:rPr>
+        <w:t>Floating Images and Quotes</w:t>
+      </w:r>
+    </w:p>
+    <w:p>
+      <w:pPr>
+        <w:numPr>
+          <w:ilvl w:val="0"/>
+          <w:numId w:val="9"/>
+        </w:numPr>
+        <w:shd w:val="clear" w:color="auto" w:fill="FFFFFF"/>
+        <w:spacing w:before="60" w:after="100" w:afterAutospacing="1" w:line="240" w:lineRule="auto"/>
+        <w:rPr>
+          <w:rFonts w:ascii="Segoe UI" w:hAnsi="Segoe UI" w:cs="Segoe UI"/>
+          <w:color w:val="24292E"/>
+        </w:rPr>
+      </w:pPr>
+      <w:r>
+        <w:rPr>
+          <w:rFonts w:ascii="Segoe UI" w:hAnsi="Segoe UI" w:cs="Segoe UI"/>
+          <w:color w:val="24292E"/>
+        </w:rPr>
+        <w:t>Create a </w:t>
+      </w:r>
+      <w:r>
+        <w:rPr>
+          <w:rStyle w:val="Strong"/>
+          <w:rFonts w:ascii="Segoe UI" w:hAnsi="Segoe UI" w:cs="Segoe UI"/>
+          <w:color w:val="24292E"/>
+        </w:rPr>
+        <w:t>header</w:t>
+      </w:r>
+      <w:r>
+        <w:rPr>
+          <w:rFonts w:ascii="Segoe UI" w:hAnsi="Segoe UI" w:cs="Segoe UI"/>
+          <w:color w:val="24292E"/>
+        </w:rPr>
+        <w:t> with </w:t>
+      </w:r>
+      <w:r>
+        <w:rPr>
+          <w:rStyle w:val="Strong"/>
+          <w:rFonts w:ascii="Segoe UI" w:hAnsi="Segoe UI" w:cs="Segoe UI"/>
+          <w:color w:val="24292E"/>
+        </w:rPr>
+        <w:t>h1</w:t>
+      </w:r>
+      <w:r>
+        <w:rPr>
+          <w:rFonts w:ascii="Segoe UI" w:hAnsi="Segoe UI" w:cs="Segoe UI"/>
+          <w:color w:val="24292E"/>
+        </w:rPr>
+        <w:t> inside</w:t>
+      </w:r>
+    </w:p>
+    <w:p>
+      <w:pPr>
+        <w:numPr>
+          <w:ilvl w:val="0"/>
+          <w:numId w:val="9"/>
+        </w:numPr>
+        <w:shd w:val="clear" w:color="auto" w:fill="FFFFFF"/>
+        <w:spacing w:before="60" w:after="100" w:afterAutospacing="1" w:line="240" w:lineRule="auto"/>
+        <w:rPr>
+          <w:rFonts w:ascii="Segoe UI" w:hAnsi="Segoe UI" w:cs="Segoe UI"/>
+          <w:color w:val="24292E"/>
+        </w:rPr>
+      </w:pPr>
+      <w:r>
+        <w:rPr>
+          <w:rFonts w:ascii="Segoe UI" w:hAnsi="Segoe UI" w:cs="Segoe UI"/>
+          <w:color w:val="24292E"/>
+        </w:rPr>
+        <w:t>Add an </w:t>
+      </w:r>
+      <w:r>
+        <w:rPr>
+          <w:rStyle w:val="Strong"/>
+          <w:rFonts w:ascii="Segoe UI" w:hAnsi="Segoe UI" w:cs="Segoe UI"/>
+          <w:color w:val="24292E"/>
+        </w:rPr>
+        <w:t>article</w:t>
+      </w:r>
+      <w:r>
+        <w:rPr>
+          <w:rFonts w:ascii="Segoe UI" w:hAnsi="Segoe UI" w:cs="Segoe UI"/>
+          <w:color w:val="24292E"/>
+        </w:rPr>
+        <w:t> and look the screenshot for some insight for the other items inside</w:t>
+      </w:r>
+    </w:p>
+    <w:p>
+      <w:pPr>
+        <w:pStyle w:val="Heading2"/>
+        <w:pBdr>
+          <w:bottom w:val="single" w:sz="6" w:space="4" w:color="EAECEF"/>
+        </w:pBdr>
+        <w:shd w:val="clear" w:color="auto" w:fill="FFFFFF"/>
+        <w:spacing w:before="360" w:beforeAutospacing="0" w:after="240" w:afterAutospacing="0"/>
+        <w:rPr>
+          <w:rFonts w:ascii="Segoe UI" w:hAnsi="Segoe UI" w:cs="Segoe UI"/>
+          <w:color w:val="24292E"/>
+        </w:rPr>
+      </w:pPr>
+      <w:r>
+        <w:rPr>
+          <w:rFonts w:ascii="Segoe UI" w:hAnsi="Segoe UI" w:cs="Segoe UI"/>
+          <w:color w:val="24292E"/>
+        </w:rPr>
+        <w:t>Constraints</w:t>
+      </w:r>
+    </w:p>
+    <w:p>
+      <w:pPr>
+        <w:numPr>
+          <w:ilvl w:val="0"/>
+          <w:numId w:val="10"/>
+        </w:numPr>
+        <w:shd w:val="clear" w:color="auto" w:fill="FFFFFF"/>
+        <w:spacing w:before="100" w:beforeAutospacing="1" w:after="100" w:afterAutospacing="1" w:line="240" w:lineRule="auto"/>
+        <w:rPr>
+          <w:rFonts w:ascii="Segoe UI" w:hAnsi="Segoe UI" w:cs="Segoe UI"/>
+          <w:color w:val="24292E"/>
+        </w:rPr>
+      </w:pPr>
+      <w:r>
+        <w:rPr>
+          <w:rFonts w:ascii="Segoe UI" w:hAnsi="Segoe UI" w:cs="Segoe UI"/>
+          <w:color w:val="24292E"/>
+        </w:rPr>
+        <w:t>Use color - </w:t>
+      </w:r>
+      <w:r>
+        <w:rPr>
+          <w:rStyle w:val="Strong"/>
+          <w:rFonts w:ascii="Segoe UI" w:hAnsi="Segoe UI" w:cs="Segoe UI"/>
+          <w:color w:val="24292E"/>
+        </w:rPr>
+        <w:t>rgb(238, 238, 238)</w:t>
+      </w:r>
+      <w:r>
+        <w:rPr>
+          <w:rFonts w:ascii="Segoe UI" w:hAnsi="Segoe UI" w:cs="Segoe UI"/>
+          <w:color w:val="24292E"/>
+        </w:rPr>
+        <w:t> for body background</w:t>
+      </w:r>
+    </w:p>
+    <w:p>
+      <w:pPr>
+        <w:numPr>
+          <w:ilvl w:val="0"/>
+          <w:numId w:val="10"/>
+        </w:numPr>
+        <w:shd w:val="clear" w:color="auto" w:fill="FFFFFF"/>
+        <w:spacing w:before="60" w:after="100" w:afterAutospacing="1" w:line="240" w:lineRule="auto"/>
+        <w:rPr>
+          <w:rFonts w:ascii="Segoe UI" w:hAnsi="Segoe UI" w:cs="Segoe UI"/>
+          <w:color w:val="24292E"/>
+        </w:rPr>
+      </w:pPr>
+      <w:r>
+        <w:rPr>
+          <w:rFonts w:ascii="Segoe UI" w:hAnsi="Segoe UI" w:cs="Segoe UI"/>
+          <w:color w:val="24292E"/>
+        </w:rPr>
+        <w:t>Use color - </w:t>
+      </w:r>
+      <w:r>
+        <w:rPr>
+          <w:rStyle w:val="Strong"/>
+          <w:rFonts w:ascii="Segoe UI" w:hAnsi="Segoe UI" w:cs="Segoe UI"/>
+          <w:color w:val="24292E"/>
+        </w:rPr>
+        <w:t>rgb(255, 255, 255)</w:t>
+      </w:r>
+      <w:r>
+        <w:rPr>
+          <w:rFonts w:ascii="Segoe UI" w:hAnsi="Segoe UI" w:cs="Segoe UI"/>
+          <w:color w:val="24292E"/>
+        </w:rPr>
+        <w:t> for image background and </w:t>
+      </w:r>
+      <w:r>
+        <w:rPr>
+          <w:rStyle w:val="Strong"/>
+          <w:rFonts w:ascii="Segoe UI" w:hAnsi="Segoe UI" w:cs="Segoe UI"/>
+          <w:color w:val="24292E"/>
+        </w:rPr>
+        <w:t>rgba(0, 0, 0, 0.25)</w:t>
+      </w:r>
+      <w:r>
+        <w:rPr>
+          <w:rFonts w:ascii="Segoe UI" w:hAnsi="Segoe UI" w:cs="Segoe UI"/>
+          <w:color w:val="24292E"/>
+        </w:rPr>
+        <w:t> for image box shadow</w:t>
+      </w:r>
+    </w:p>
+    <w:p>
+      <w:pPr>
+        <w:numPr>
+          <w:ilvl w:val="0"/>
+          <w:numId w:val="10"/>
+        </w:numPr>
+        <w:shd w:val="clear" w:color="auto" w:fill="FFFFFF"/>
+        <w:spacing w:before="60" w:after="100" w:afterAutospacing="1" w:line="240" w:lineRule="auto"/>
+        <w:rPr>
+          <w:rFonts w:ascii="Segoe UI" w:hAnsi="Segoe UI" w:cs="Segoe UI"/>
+          <w:color w:val="24292E"/>
+        </w:rPr>
+      </w:pPr>
+      <w:r>
+        <w:rPr>
+          <w:rFonts w:ascii="Segoe UI" w:hAnsi="Segoe UI" w:cs="Segoe UI"/>
+          <w:color w:val="24292E"/>
+        </w:rPr>
+        <w:t>Use font family </w:t>
+      </w:r>
+      <w:r>
+        <w:rPr>
+          <w:rStyle w:val="Strong"/>
+          <w:rFonts w:ascii="Segoe UI" w:hAnsi="Segoe UI" w:cs="Segoe UI"/>
+          <w:color w:val="24292E"/>
+        </w:rPr>
+        <w:t>Georgia, serif</w:t>
+      </w:r>
+      <w:r>
+        <w:rPr>
+          <w:rFonts w:ascii="Segoe UI" w:hAnsi="Segoe UI" w:cs="Segoe UI"/>
+          <w:color w:val="24292E"/>
+        </w:rPr>
+        <w:t> for the </w:t>
+      </w:r>
+      <w:r>
+        <w:rPr>
+          <w:rStyle w:val="Strong"/>
+          <w:rFonts w:ascii="Segoe UI" w:hAnsi="Segoe UI" w:cs="Segoe UI"/>
+          <w:color w:val="24292E"/>
+        </w:rPr>
+        <w:t>blockquote</w:t>
+      </w:r>
+      <w:r>
+        <w:rPr>
+          <w:rFonts w:ascii="Segoe UI" w:hAnsi="Segoe UI" w:cs="Segoe UI"/>
+          <w:color w:val="24292E"/>
+        </w:rPr>
+        <w:t> and </w:t>
+      </w:r>
+      <w:r>
+        <w:rPr>
+          <w:rStyle w:val="Strong"/>
+          <w:rFonts w:ascii="Segoe UI" w:hAnsi="Segoe UI" w:cs="Segoe UI"/>
+          <w:color w:val="24292E"/>
+        </w:rPr>
+        <w:t>headings</w:t>
       </w:r>
     </w:p>
     <w:p>
@@ -3078,6 +3570,155 @@
     </w:lvl>
   </w:abstractNum>
   <w:abstractNum w:abstractNumId="3" w15:restartNumberingAfterBreak="0">
+    <w:nsid w:val="194C35D1"/>
+    <w:multiLevelType w:val="multilevel"/>
+    <w:tmpl w:val="8414917A"/>
+    <w:lvl w:ilvl="0">
+      <w:start w:val="1"/>
+      <w:numFmt w:val="bullet"/>
+      <w:lvlText w:val=""/>
+      <w:lvlJc w:val="left"/>
+      <w:pPr>
+        <w:tabs>
+          <w:tab w:val="num" w:pos="720"/>
+        </w:tabs>
+        <w:ind w:left="720" w:hanging="360"/>
+      </w:pPr>
+      <w:rPr>
+        <w:rFonts w:ascii="Symbol" w:hAnsi="Symbol" w:hint="default"/>
+        <w:sz w:val="20"/>
+      </w:rPr>
+    </w:lvl>
+    <w:lvl w:ilvl="1" w:tentative="1">
+      <w:start w:val="1"/>
+      <w:numFmt w:val="bullet"/>
+      <w:lvlText w:val="o"/>
+      <w:lvlJc w:val="left"/>
+      <w:pPr>
+        <w:tabs>
+          <w:tab w:val="num" w:pos="1440"/>
+        </w:tabs>
+        <w:ind w:left="1440" w:hanging="360"/>
+      </w:pPr>
+      <w:rPr>
+        <w:rFonts w:ascii="Courier New" w:hAnsi="Courier New" w:hint="default"/>
+        <w:sz w:val="20"/>
+      </w:rPr>
+    </w:lvl>
+    <w:lvl w:ilvl="2" w:tentative="1">
+      <w:start w:val="1"/>
+      <w:numFmt w:val="bullet"/>
+      <w:lvlText w:val=""/>
+      <w:lvlJc w:val="left"/>
+      <w:pPr>
+        <w:tabs>
+          <w:tab w:val="num" w:pos="2160"/>
+        </w:tabs>
+        <w:ind w:left="2160" w:hanging="360"/>
+      </w:pPr>
+      <w:rPr>
+        <w:rFonts w:ascii="Wingdings" w:hAnsi="Wingdings" w:hint="default"/>
+        <w:sz w:val="20"/>
+      </w:rPr>
+    </w:lvl>
+    <w:lvl w:ilvl="3" w:tentative="1">
+      <w:start w:val="1"/>
+      <w:numFmt w:val="bullet"/>
+      <w:lvlText w:val=""/>
+      <w:lvlJc w:val="left"/>
+      <w:pPr>
+        <w:tabs>
+          <w:tab w:val="num" w:pos="2880"/>
+        </w:tabs>
+        <w:ind w:left="2880" w:hanging="360"/>
+      </w:pPr>
+      <w:rPr>
+        <w:rFonts w:ascii="Wingdings" w:hAnsi="Wingdings" w:hint="default"/>
+        <w:sz w:val="20"/>
+      </w:rPr>
+    </w:lvl>
+    <w:lvl w:ilvl="4" w:tentative="1">
+      <w:start w:val="1"/>
+      <w:numFmt w:val="bullet"/>
+      <w:lvlText w:val=""/>
+      <w:lvlJc w:val="left"/>
+      <w:pPr>
+        <w:tabs>
+          <w:tab w:val="num" w:pos="3600"/>
+        </w:tabs>
+        <w:ind w:left="3600" w:hanging="360"/>
+      </w:pPr>
+      <w:rPr>
+        <w:rFonts w:ascii="Wingdings" w:hAnsi="Wingdings" w:hint="default"/>
+        <w:sz w:val="20"/>
+      </w:rPr>
+    </w:lvl>
+    <w:lvl w:ilvl="5" w:tentative="1">
+      <w:start w:val="1"/>
+      <w:numFmt w:val="bullet"/>
+      <w:lvlText w:val=""/>
+      <w:lvlJc w:val="left"/>
+      <w:pPr>
+        <w:tabs>
+          <w:tab w:val="num" w:pos="4320"/>
+        </w:tabs>
+        <w:ind w:left="4320" w:hanging="360"/>
+      </w:pPr>
+      <w:rPr>
+        <w:rFonts w:ascii="Wingdings" w:hAnsi="Wingdings" w:hint="default"/>
+        <w:sz w:val="20"/>
+      </w:rPr>
+    </w:lvl>
+    <w:lvl w:ilvl="6" w:tentative="1">
+      <w:start w:val="1"/>
+      <w:numFmt w:val="bullet"/>
+      <w:lvlText w:val=""/>
+      <w:lvlJc w:val="left"/>
+      <w:pPr>
+        <w:tabs>
+          <w:tab w:val="num" w:pos="5040"/>
+        </w:tabs>
+        <w:ind w:left="5040" w:hanging="360"/>
+      </w:pPr>
+      <w:rPr>
+        <w:rFonts w:ascii="Wingdings" w:hAnsi="Wingdings" w:hint="default"/>
+        <w:sz w:val="20"/>
+      </w:rPr>
+    </w:lvl>
+    <w:lvl w:ilvl="7" w:tentative="1">
+      <w:start w:val="1"/>
+      <w:numFmt w:val="bullet"/>
+      <w:lvlText w:val=""/>
+      <w:lvlJc w:val="left"/>
+      <w:pPr>
+        <w:tabs>
+          <w:tab w:val="num" w:pos="5760"/>
+        </w:tabs>
+        <w:ind w:left="5760" w:hanging="360"/>
+      </w:pPr>
+      <w:rPr>
+        <w:rFonts w:ascii="Wingdings" w:hAnsi="Wingdings" w:hint="default"/>
+        <w:sz w:val="20"/>
+      </w:rPr>
+    </w:lvl>
+    <w:lvl w:ilvl="8" w:tentative="1">
+      <w:start w:val="1"/>
+      <w:numFmt w:val="bullet"/>
+      <w:lvlText w:val=""/>
+      <w:lvlJc w:val="left"/>
+      <w:pPr>
+        <w:tabs>
+          <w:tab w:val="num" w:pos="6480"/>
+        </w:tabs>
+        <w:ind w:left="6480" w:hanging="360"/>
+      </w:pPr>
+      <w:rPr>
+        <w:rFonts w:ascii="Wingdings" w:hAnsi="Wingdings" w:hint="default"/>
+        <w:sz w:val="20"/>
+      </w:rPr>
+    </w:lvl>
+  </w:abstractNum>
+  <w:abstractNum w:abstractNumId="4" w15:restartNumberingAfterBreak="0">
     <w:nsid w:val="1B4B31E6"/>
     <w:multiLevelType w:val="multilevel"/>
     <w:tmpl w:val="E91C8F3A"/>
@@ -3226,7 +3867,7 @@
       </w:rPr>
     </w:lvl>
   </w:abstractNum>
-  <w:abstractNum w:abstractNumId="4" w15:restartNumberingAfterBreak="0">
+  <w:abstractNum w:abstractNumId="5" w15:restartNumberingAfterBreak="0">
     <w:nsid w:val="2482401E"/>
     <w:multiLevelType w:val="multilevel"/>
     <w:tmpl w:val="FDBA7E2E"/>
@@ -3375,7 +4016,7 @@
       </w:rPr>
     </w:lvl>
   </w:abstractNum>
-  <w:abstractNum w:abstractNumId="5" w15:restartNumberingAfterBreak="0">
+  <w:abstractNum w:abstractNumId="6" w15:restartNumberingAfterBreak="0">
     <w:nsid w:val="3B84078B"/>
     <w:multiLevelType w:val="multilevel"/>
     <w:tmpl w:val="2A905C70"/>
@@ -3524,7 +4165,7 @@
       </w:rPr>
     </w:lvl>
   </w:abstractNum>
-  <w:abstractNum w:abstractNumId="6" w15:restartNumberingAfterBreak="0">
+  <w:abstractNum w:abstractNumId="7" w15:restartNumberingAfterBreak="0">
     <w:nsid w:val="467B161F"/>
     <w:multiLevelType w:val="multilevel"/>
     <w:tmpl w:val="A76EC71A"/>
@@ -3673,7 +4314,156 @@
       </w:rPr>
     </w:lvl>
   </w:abstractNum>
-  <w:abstractNum w:abstractNumId="7" w15:restartNumberingAfterBreak="0">
+  <w:abstractNum w:abstractNumId="8" w15:restartNumberingAfterBreak="0">
+    <w:nsid w:val="4B037047"/>
+    <w:multiLevelType w:val="multilevel"/>
+    <w:tmpl w:val="22800A52"/>
+    <w:lvl w:ilvl="0">
+      <w:start w:val="1"/>
+      <w:numFmt w:val="bullet"/>
+      <w:lvlText w:val=""/>
+      <w:lvlJc w:val="left"/>
+      <w:pPr>
+        <w:tabs>
+          <w:tab w:val="num" w:pos="720"/>
+        </w:tabs>
+        <w:ind w:left="720" w:hanging="360"/>
+      </w:pPr>
+      <w:rPr>
+        <w:rFonts w:ascii="Symbol" w:hAnsi="Symbol" w:hint="default"/>
+        <w:sz w:val="20"/>
+      </w:rPr>
+    </w:lvl>
+    <w:lvl w:ilvl="1" w:tentative="1">
+      <w:start w:val="1"/>
+      <w:numFmt w:val="bullet"/>
+      <w:lvlText w:val="o"/>
+      <w:lvlJc w:val="left"/>
+      <w:pPr>
+        <w:tabs>
+          <w:tab w:val="num" w:pos="1440"/>
+        </w:tabs>
+        <w:ind w:left="1440" w:hanging="360"/>
+      </w:pPr>
+      <w:rPr>
+        <w:rFonts w:ascii="Courier New" w:hAnsi="Courier New" w:hint="default"/>
+        <w:sz w:val="20"/>
+      </w:rPr>
+    </w:lvl>
+    <w:lvl w:ilvl="2" w:tentative="1">
+      <w:start w:val="1"/>
+      <w:numFmt w:val="bullet"/>
+      <w:lvlText w:val=""/>
+      <w:lvlJc w:val="left"/>
+      <w:pPr>
+        <w:tabs>
+          <w:tab w:val="num" w:pos="2160"/>
+        </w:tabs>
+        <w:ind w:left="2160" w:hanging="360"/>
+      </w:pPr>
+      <w:rPr>
+        <w:rFonts w:ascii="Wingdings" w:hAnsi="Wingdings" w:hint="default"/>
+        <w:sz w:val="20"/>
+      </w:rPr>
+    </w:lvl>
+    <w:lvl w:ilvl="3" w:tentative="1">
+      <w:start w:val="1"/>
+      <w:numFmt w:val="bullet"/>
+      <w:lvlText w:val=""/>
+      <w:lvlJc w:val="left"/>
+      <w:pPr>
+        <w:tabs>
+          <w:tab w:val="num" w:pos="2880"/>
+        </w:tabs>
+        <w:ind w:left="2880" w:hanging="360"/>
+      </w:pPr>
+      <w:rPr>
+        <w:rFonts w:ascii="Wingdings" w:hAnsi="Wingdings" w:hint="default"/>
+        <w:sz w:val="20"/>
+      </w:rPr>
+    </w:lvl>
+    <w:lvl w:ilvl="4" w:tentative="1">
+      <w:start w:val="1"/>
+      <w:numFmt w:val="bullet"/>
+      <w:lvlText w:val=""/>
+      <w:lvlJc w:val="left"/>
+      <w:pPr>
+        <w:tabs>
+          <w:tab w:val="num" w:pos="3600"/>
+        </w:tabs>
+        <w:ind w:left="3600" w:hanging="360"/>
+      </w:pPr>
+      <w:rPr>
+        <w:rFonts w:ascii="Wingdings" w:hAnsi="Wingdings" w:hint="default"/>
+        <w:sz w:val="20"/>
+      </w:rPr>
+    </w:lvl>
+    <w:lvl w:ilvl="5" w:tentative="1">
+      <w:start w:val="1"/>
+      <w:numFmt w:val="bullet"/>
+      <w:lvlText w:val=""/>
+      <w:lvlJc w:val="left"/>
+      <w:pPr>
+        <w:tabs>
+          <w:tab w:val="num" w:pos="4320"/>
+        </w:tabs>
+        <w:ind w:left="4320" w:hanging="360"/>
+      </w:pPr>
+      <w:rPr>
+        <w:rFonts w:ascii="Wingdings" w:hAnsi="Wingdings" w:hint="default"/>
+        <w:sz w:val="20"/>
+      </w:rPr>
+    </w:lvl>
+    <w:lvl w:ilvl="6" w:tentative="1">
+      <w:start w:val="1"/>
+      <w:numFmt w:val="bullet"/>
+      <w:lvlText w:val=""/>
+      <w:lvlJc w:val="left"/>
+      <w:pPr>
+        <w:tabs>
+          <w:tab w:val="num" w:pos="5040"/>
+        </w:tabs>
+        <w:ind w:left="5040" w:hanging="360"/>
+      </w:pPr>
+      <w:rPr>
+        <w:rFonts w:ascii="Wingdings" w:hAnsi="Wingdings" w:hint="default"/>
+        <w:sz w:val="20"/>
+      </w:rPr>
+    </w:lvl>
+    <w:lvl w:ilvl="7" w:tentative="1">
+      <w:start w:val="1"/>
+      <w:numFmt w:val="bullet"/>
+      <w:lvlText w:val=""/>
+      <w:lvlJc w:val="left"/>
+      <w:pPr>
+        <w:tabs>
+          <w:tab w:val="num" w:pos="5760"/>
+        </w:tabs>
+        <w:ind w:left="5760" w:hanging="360"/>
+      </w:pPr>
+      <w:rPr>
+        <w:rFonts w:ascii="Wingdings" w:hAnsi="Wingdings" w:hint="default"/>
+        <w:sz w:val="20"/>
+      </w:rPr>
+    </w:lvl>
+    <w:lvl w:ilvl="8" w:tentative="1">
+      <w:start w:val="1"/>
+      <w:numFmt w:val="bullet"/>
+      <w:lvlText w:val=""/>
+      <w:lvlJc w:val="left"/>
+      <w:pPr>
+        <w:tabs>
+          <w:tab w:val="num" w:pos="6480"/>
+        </w:tabs>
+        <w:ind w:left="6480" w:hanging="360"/>
+      </w:pPr>
+      <w:rPr>
+        <w:rFonts w:ascii="Wingdings" w:hAnsi="Wingdings" w:hint="default"/>
+        <w:sz w:val="20"/>
+      </w:rPr>
+    </w:lvl>
+  </w:abstractNum>
+  <w:abstractNum w:abstractNumId="9" w15:restartNumberingAfterBreak="0">
     <w:nsid w:val="635031E4"/>
     <w:multiLevelType w:val="multilevel"/>
     <w:tmpl w:val="6DE0BCDA"/>
@@ -3826,25 +4616,31 @@
     <w:abstractNumId w:val="2"/>
   </w:num>
   <w:num w:numId="2">
-    <w:abstractNumId w:val="4"/>
+    <w:abstractNumId w:val="5"/>
   </w:num>
   <w:num w:numId="3">
-    <w:abstractNumId w:val="3"/>
+    <w:abstractNumId w:val="4"/>
   </w:num>
   <w:num w:numId="4">
     <w:abstractNumId w:val="1"/>
   </w:num>
   <w:num w:numId="5">
-    <w:abstractNumId w:val="7"/>
+    <w:abstractNumId w:val="9"/>
   </w:num>
   <w:num w:numId="6">
-    <w:abstractNumId w:val="6"/>
+    <w:abstractNumId w:val="7"/>
   </w:num>
   <w:num w:numId="7">
     <w:abstractNumId w:val="0"/>
   </w:num>
   <w:num w:numId="8">
-    <w:abstractNumId w:val="5"/>
+    <w:abstractNumId w:val="6"/>
+  </w:num>
+  <w:num w:numId="9">
+    <w:abstractNumId w:val="8"/>
+  </w:num>
+  <w:num w:numId="10">
+    <w:abstractNumId w:val="3"/>
   </w:num>
 </w:numbering>
 </file>

</xml_diff>

<commit_message>
Adding: - Q06 Navigation Float folder - Q06 Requirement.docx
Updating:
-Requirements.docx (with Q06 Requirement)
</commit_message>
<xml_diff>
--- a/L05 Float and Position/Requirements.docx
+++ b/L05 Float and Position/Requirements.docx
@@ -3087,6 +3087,835 @@
           <w:color w:val="24292E"/>
         </w:rPr>
         <w:t>headings</w:t>
+      </w:r>
+    </w:p>
+    <w:p>
+      <w:pPr>
+        <w:pStyle w:val="Heading1"/>
+        <w:pBdr>
+          <w:bottom w:val="single" w:sz="6" w:space="4" w:color="EAECEF"/>
+        </w:pBdr>
+        <w:shd w:val="clear" w:color="auto" w:fill="FFFFFF"/>
+        <w:spacing w:after="240" w:afterAutospacing="0"/>
+        <w:rPr>
+          <w:rFonts w:ascii="Segoe UI" w:hAnsi="Segoe UI" w:cs="Segoe UI"/>
+          <w:color w:val="24292E"/>
+        </w:rPr>
+      </w:pPr>
+      <w:r>
+        <w:rPr>
+          <w:rFonts w:ascii="Segoe UI" w:hAnsi="Segoe UI" w:cs="Segoe UI"/>
+          <w:color w:val="24292E"/>
+        </w:rPr>
+        <w:t>06. Navigation - Float</w:t>
+      </w:r>
+    </w:p>
+    <w:p>
+      <w:pPr>
+        <w:spacing w:before="360" w:after="360"/>
+        <w:rPr>
+          <w:rFonts w:ascii="Times New Roman" w:hAnsi="Times New Roman" w:cs="Times New Roman"/>
+        </w:rPr>
+      </w:pPr>
+      <w:r>
+        <w:pict w14:anchorId="1BE54297">
+          <v:rect id="_x0000_i1030" style="width:0;height:3pt" o:hralign="center" o:hrstd="t" o:hrnoshade="t" o:hr="t" fillcolor="#24292e" stroked="f"/>
+        </w:pict>
+      </w:r>
+    </w:p>
+    <w:p>
+      <w:pPr>
+        <w:pStyle w:val="NormalWeb"/>
+        <w:shd w:val="clear" w:color="auto" w:fill="FFFFFF"/>
+        <w:spacing w:before="0" w:beforeAutospacing="0" w:after="240" w:afterAutospacing="0"/>
+        <w:rPr>
+          <w:rFonts w:ascii="Segoe UI" w:hAnsi="Segoe UI" w:cs="Segoe UI"/>
+          <w:color w:val="24292E"/>
+        </w:rPr>
+      </w:pPr>
+      <w:r>
+        <w:rPr>
+          <w:rFonts w:ascii="Segoe UI" w:hAnsi="Segoe UI" w:cs="Segoe UI"/>
+          <w:color w:val="24292E"/>
+        </w:rPr>
+        <w:t>Problems for in-class lab for the </w:t>
+      </w:r>
+      <w:hyperlink r:id="rId17" w:history="1">
+        <w:r>
+          <w:rPr>
+            <w:rStyle w:val="Hyperlink"/>
+            <w:rFonts w:ascii="Segoe UI" w:hAnsi="Segoe UI" w:cs="Segoe UI"/>
+            <w:color w:val="0366D6"/>
+            <w:u w:val="none"/>
+          </w:rPr>
+          <w:t>“HTML &amp; CSS”</w:t>
+        </w:r>
+      </w:hyperlink>
+      <w:r>
+        <w:rPr>
+          <w:rFonts w:ascii="Segoe UI" w:hAnsi="Segoe UI" w:cs="Segoe UI"/>
+          <w:color w:val="24292E"/>
+        </w:rPr>
+        <w:t> course @ </w:t>
+      </w:r>
+      <w:r>
+        <w:rPr>
+          <w:rStyle w:val="Strong"/>
+          <w:rFonts w:ascii="Segoe UI" w:hAnsi="Segoe UI" w:cs="Segoe UI"/>
+          <w:color w:val="24292E"/>
+        </w:rPr>
+        <w:t>SoftUni</w:t>
+      </w:r>
+      <w:r>
+        <w:rPr>
+          <w:rFonts w:ascii="Segoe UI" w:hAnsi="Segoe UI" w:cs="Segoe UI"/>
+          <w:color w:val="24292E"/>
+        </w:rPr>
+        <w:t>.</w:t>
+      </w:r>
+    </w:p>
+    <w:p>
+      <w:pPr>
+        <w:pStyle w:val="NormalWeb"/>
+        <w:shd w:val="clear" w:color="auto" w:fill="FFFFFF"/>
+        <w:spacing w:before="0" w:beforeAutospacing="0" w:after="240" w:afterAutospacing="0"/>
+        <w:rPr>
+          <w:rFonts w:ascii="Segoe UI" w:hAnsi="Segoe UI" w:cs="Segoe UI"/>
+          <w:color w:val="24292E"/>
+        </w:rPr>
+      </w:pPr>
+      <w:r>
+        <w:rPr>
+          <w:rFonts w:ascii="Segoe UI" w:hAnsi="Segoe UI" w:cs="Segoe UI"/>
+          <w:color w:val="24292E"/>
+        </w:rPr>
+        <w:t>Submit your solutions in the </w:t>
+      </w:r>
+      <w:hyperlink r:id="rId18" w:history="1">
+        <w:r>
+          <w:rPr>
+            <w:rStyle w:val="Hyperlink"/>
+            <w:rFonts w:ascii="Segoe UI" w:hAnsi="Segoe UI" w:cs="Segoe UI"/>
+            <w:color w:val="0366D6"/>
+            <w:u w:val="none"/>
+          </w:rPr>
+          <w:t>SoftUni Judge System</w:t>
+        </w:r>
+      </w:hyperlink>
+      <w:r>
+        <w:rPr>
+          <w:rFonts w:ascii="Segoe UI" w:hAnsi="Segoe UI" w:cs="Segoe UI"/>
+          <w:color w:val="24292E"/>
+        </w:rPr>
+        <w:t>.</w:t>
+      </w:r>
+    </w:p>
+    <w:p>
+      <w:pPr>
+        <w:pStyle w:val="Heading2"/>
+        <w:pBdr>
+          <w:bottom w:val="single" w:sz="6" w:space="4" w:color="EAECEF"/>
+        </w:pBdr>
+        <w:shd w:val="clear" w:color="auto" w:fill="FFFFFF"/>
+        <w:spacing w:before="360" w:beforeAutospacing="0" w:after="240" w:afterAutospacing="0"/>
+        <w:rPr>
+          <w:rFonts w:ascii="Segoe UI" w:hAnsi="Segoe UI" w:cs="Segoe UI"/>
+          <w:color w:val="24292E"/>
+        </w:rPr>
+      </w:pPr>
+      <w:r>
+        <w:rPr>
+          <w:rFonts w:ascii="Segoe UI" w:hAnsi="Segoe UI" w:cs="Segoe UI"/>
+          <w:color w:val="24292E"/>
+        </w:rPr>
+        <w:t>Tasks</w:t>
+      </w:r>
+    </w:p>
+    <w:p>
+      <w:pPr>
+        <w:numPr>
+          <w:ilvl w:val="0"/>
+          <w:numId w:val="11"/>
+        </w:numPr>
+        <w:shd w:val="clear" w:color="auto" w:fill="FFFFFF"/>
+        <w:spacing w:before="100" w:beforeAutospacing="1" w:after="100" w:afterAutospacing="1" w:line="240" w:lineRule="auto"/>
+        <w:rPr>
+          <w:rFonts w:ascii="Segoe UI" w:hAnsi="Segoe UI" w:cs="Segoe UI"/>
+          <w:color w:val="24292E"/>
+        </w:rPr>
+      </w:pPr>
+      <w:r>
+        <w:rPr>
+          <w:rFonts w:ascii="Segoe UI" w:hAnsi="Segoe UI" w:cs="Segoe UI"/>
+          <w:color w:val="24292E"/>
+        </w:rPr>
+        <w:t>Change the </w:t>
+      </w:r>
+      <w:r>
+        <w:rPr>
+          <w:rStyle w:val="Strong"/>
+          <w:rFonts w:ascii="Segoe UI" w:hAnsi="Segoe UI" w:cs="Segoe UI"/>
+          <w:color w:val="24292E"/>
+        </w:rPr>
+        <w:t>title</w:t>
+      </w:r>
+      <w:r>
+        <w:rPr>
+          <w:rFonts w:ascii="Segoe UI" w:hAnsi="Segoe UI" w:cs="Segoe UI"/>
+          <w:color w:val="24292E"/>
+        </w:rPr>
+        <w:t> to </w:t>
+      </w:r>
+      <w:r>
+        <w:rPr>
+          <w:rStyle w:val="Strong"/>
+          <w:rFonts w:ascii="Segoe UI" w:hAnsi="Segoe UI" w:cs="Segoe UI"/>
+          <w:color w:val="24292E"/>
+        </w:rPr>
+        <w:t>Navigation - Float</w:t>
+      </w:r>
+    </w:p>
+    <w:p>
+      <w:pPr>
+        <w:numPr>
+          <w:ilvl w:val="0"/>
+          <w:numId w:val="11"/>
+        </w:numPr>
+        <w:shd w:val="clear" w:color="auto" w:fill="FFFFFF"/>
+        <w:spacing w:before="60" w:after="100" w:afterAutospacing="1" w:line="240" w:lineRule="auto"/>
+        <w:rPr>
+          <w:rFonts w:ascii="Segoe UI" w:hAnsi="Segoe UI" w:cs="Segoe UI"/>
+          <w:color w:val="24292E"/>
+        </w:rPr>
+      </w:pPr>
+      <w:r>
+        <w:rPr>
+          <w:rFonts w:ascii="Segoe UI" w:hAnsi="Segoe UI" w:cs="Segoe UI"/>
+          <w:color w:val="24292E"/>
+        </w:rPr>
+        <w:t>Create a </w:t>
+      </w:r>
+      <w:r>
+        <w:rPr>
+          <w:rStyle w:val="Strong"/>
+          <w:rFonts w:ascii="Segoe UI" w:hAnsi="Segoe UI" w:cs="Segoe UI"/>
+          <w:color w:val="24292E"/>
+        </w:rPr>
+        <w:t>header</w:t>
+      </w:r>
+      <w:r>
+        <w:rPr>
+          <w:rFonts w:ascii="Segoe UI" w:hAnsi="Segoe UI" w:cs="Segoe UI"/>
+          <w:color w:val="24292E"/>
+        </w:rPr>
+        <w:t> with a </w:t>
+      </w:r>
+      <w:r>
+        <w:rPr>
+          <w:rStyle w:val="Strong"/>
+          <w:rFonts w:ascii="Segoe UI" w:hAnsi="Segoe UI" w:cs="Segoe UI"/>
+          <w:color w:val="24292E"/>
+        </w:rPr>
+        <w:t>p</w:t>
+      </w:r>
+      <w:r>
+        <w:rPr>
+          <w:rFonts w:ascii="Segoe UI" w:hAnsi="Segoe UI" w:cs="Segoe UI"/>
+          <w:color w:val="24292E"/>
+        </w:rPr>
+        <w:t> for as </w:t>
+      </w:r>
+      <w:r>
+        <w:rPr>
+          <w:rStyle w:val="Strong"/>
+          <w:rFonts w:ascii="Segoe UI" w:hAnsi="Segoe UI" w:cs="Segoe UI"/>
+          <w:color w:val="24292E"/>
+        </w:rPr>
+        <w:t>title</w:t>
+      </w:r>
+    </w:p>
+    <w:p>
+      <w:pPr>
+        <w:numPr>
+          <w:ilvl w:val="0"/>
+          <w:numId w:val="11"/>
+        </w:numPr>
+        <w:shd w:val="clear" w:color="auto" w:fill="FFFFFF"/>
+        <w:spacing w:before="60" w:after="100" w:afterAutospacing="1" w:line="240" w:lineRule="auto"/>
+        <w:rPr>
+          <w:rFonts w:ascii="Segoe UI" w:hAnsi="Segoe UI" w:cs="Segoe UI"/>
+          <w:color w:val="24292E"/>
+        </w:rPr>
+      </w:pPr>
+      <w:r>
+        <w:rPr>
+          <w:rFonts w:ascii="Segoe UI" w:hAnsi="Segoe UI" w:cs="Segoe UI"/>
+          <w:color w:val="24292E"/>
+        </w:rPr>
+        <w:t>Inside the header add a </w:t>
+      </w:r>
+      <w:r>
+        <w:rPr>
+          <w:rStyle w:val="Strong"/>
+          <w:rFonts w:ascii="Segoe UI" w:hAnsi="Segoe UI" w:cs="Segoe UI"/>
+          <w:color w:val="24292E"/>
+        </w:rPr>
+        <w:t>nav</w:t>
+      </w:r>
+      <w:r>
+        <w:rPr>
+          <w:rFonts w:ascii="Segoe UI" w:hAnsi="Segoe UI" w:cs="Segoe UI"/>
+          <w:color w:val="24292E"/>
+        </w:rPr>
+        <w:t> with a </w:t>
+      </w:r>
+      <w:r>
+        <w:rPr>
+          <w:rStyle w:val="Strong"/>
+          <w:rFonts w:ascii="Segoe UI" w:hAnsi="Segoe UI" w:cs="Segoe UI"/>
+          <w:color w:val="24292E"/>
+        </w:rPr>
+        <w:t>ul</w:t>
+      </w:r>
+      <w:r>
+        <w:rPr>
+          <w:rFonts w:ascii="Segoe UI" w:hAnsi="Segoe UI" w:cs="Segoe UI"/>
+          <w:color w:val="24292E"/>
+        </w:rPr>
+        <w:t> and 4 </w:t>
+      </w:r>
+      <w:r>
+        <w:rPr>
+          <w:rStyle w:val="Strong"/>
+          <w:rFonts w:ascii="Segoe UI" w:hAnsi="Segoe UI" w:cs="Segoe UI"/>
+          <w:color w:val="24292E"/>
+        </w:rPr>
+        <w:t>li</w:t>
+      </w:r>
+      <w:r>
+        <w:rPr>
+          <w:rFonts w:ascii="Segoe UI" w:hAnsi="Segoe UI" w:cs="Segoe UI"/>
+          <w:color w:val="24292E"/>
+        </w:rPr>
+        <w:t> elements</w:t>
+      </w:r>
+    </w:p>
+    <w:p>
+      <w:pPr>
+        <w:numPr>
+          <w:ilvl w:val="0"/>
+          <w:numId w:val="11"/>
+        </w:numPr>
+        <w:shd w:val="clear" w:color="auto" w:fill="FFFFFF"/>
+        <w:spacing w:before="60" w:after="100" w:afterAutospacing="1" w:line="240" w:lineRule="auto"/>
+        <w:rPr>
+          <w:rFonts w:ascii="Segoe UI" w:hAnsi="Segoe UI" w:cs="Segoe UI"/>
+          <w:color w:val="24292E"/>
+        </w:rPr>
+      </w:pPr>
+      <w:r>
+        <w:rPr>
+          <w:rFonts w:ascii="Segoe UI" w:hAnsi="Segoe UI" w:cs="Segoe UI"/>
+          <w:color w:val="24292E"/>
+        </w:rPr>
+        <w:t>Create a </w:t>
+      </w:r>
+      <w:r>
+        <w:rPr>
+          <w:rStyle w:val="Strong"/>
+          <w:rFonts w:ascii="Segoe UI" w:hAnsi="Segoe UI" w:cs="Segoe UI"/>
+          <w:color w:val="24292E"/>
+        </w:rPr>
+        <w:t>main</w:t>
+      </w:r>
+      <w:r>
+        <w:rPr>
+          <w:rFonts w:ascii="Segoe UI" w:hAnsi="Segoe UI" w:cs="Segoe UI"/>
+          <w:color w:val="24292E"/>
+        </w:rPr>
+        <w:t>, which contains an </w:t>
+      </w:r>
+      <w:r>
+        <w:rPr>
+          <w:rStyle w:val="Strong"/>
+          <w:rFonts w:ascii="Segoe UI" w:hAnsi="Segoe UI" w:cs="Segoe UI"/>
+          <w:color w:val="24292E"/>
+        </w:rPr>
+        <w:t>article</w:t>
+      </w:r>
+      <w:r>
+        <w:rPr>
+          <w:rFonts w:ascii="Segoe UI" w:hAnsi="Segoe UI" w:cs="Segoe UI"/>
+          <w:color w:val="24292E"/>
+        </w:rPr>
+        <w:t> with a </w:t>
+      </w:r>
+      <w:r>
+        <w:rPr>
+          <w:rStyle w:val="Strong"/>
+          <w:rFonts w:ascii="Segoe UI" w:hAnsi="Segoe UI" w:cs="Segoe UI"/>
+          <w:color w:val="24292E"/>
+        </w:rPr>
+        <w:t>header</w:t>
+      </w:r>
+      <w:r>
+        <w:rPr>
+          <w:rFonts w:ascii="Segoe UI" w:hAnsi="Segoe UI" w:cs="Segoe UI"/>
+          <w:color w:val="24292E"/>
+        </w:rPr>
+        <w:t> and </w:t>
+      </w:r>
+      <w:r>
+        <w:rPr>
+          <w:rStyle w:val="Strong"/>
+          <w:rFonts w:ascii="Segoe UI" w:hAnsi="Segoe UI" w:cs="Segoe UI"/>
+          <w:color w:val="24292E"/>
+        </w:rPr>
+        <w:t>h1</w:t>
+      </w:r>
+      <w:r>
+        <w:rPr>
+          <w:rFonts w:ascii="Segoe UI" w:hAnsi="Segoe UI" w:cs="Segoe UI"/>
+          <w:color w:val="24292E"/>
+        </w:rPr>
+        <w:t> heading</w:t>
+      </w:r>
+    </w:p>
+    <w:p>
+      <w:pPr>
+        <w:numPr>
+          <w:ilvl w:val="1"/>
+          <w:numId w:val="11"/>
+        </w:numPr>
+        <w:shd w:val="clear" w:color="auto" w:fill="FFFFFF"/>
+        <w:spacing w:before="100" w:beforeAutospacing="1" w:after="100" w:afterAutospacing="1" w:line="240" w:lineRule="auto"/>
+        <w:rPr>
+          <w:rFonts w:ascii="Segoe UI" w:hAnsi="Segoe UI" w:cs="Segoe UI"/>
+          <w:color w:val="24292E"/>
+        </w:rPr>
+      </w:pPr>
+      <w:r>
+        <w:rPr>
+          <w:rFonts w:ascii="Segoe UI" w:hAnsi="Segoe UI" w:cs="Segoe UI"/>
+          <w:color w:val="24292E"/>
+        </w:rPr>
+        <w:t>Add a </w:t>
+      </w:r>
+      <w:r>
+        <w:rPr>
+          <w:rStyle w:val="Strong"/>
+          <w:rFonts w:ascii="Segoe UI" w:hAnsi="Segoe UI" w:cs="Segoe UI"/>
+          <w:color w:val="24292E"/>
+        </w:rPr>
+        <w:t>section</w:t>
+      </w:r>
+      <w:r>
+        <w:rPr>
+          <w:rFonts w:ascii="Segoe UI" w:hAnsi="Segoe UI" w:cs="Segoe UI"/>
+          <w:color w:val="24292E"/>
+        </w:rPr>
+        <w:t> inside the </w:t>
+      </w:r>
+      <w:r>
+        <w:rPr>
+          <w:rStyle w:val="Strong"/>
+          <w:rFonts w:ascii="Segoe UI" w:hAnsi="Segoe UI" w:cs="Segoe UI"/>
+          <w:color w:val="24292E"/>
+        </w:rPr>
+        <w:t>article</w:t>
+      </w:r>
+    </w:p>
+    <w:p>
+      <w:pPr>
+        <w:numPr>
+          <w:ilvl w:val="0"/>
+          <w:numId w:val="11"/>
+        </w:numPr>
+        <w:shd w:val="clear" w:color="auto" w:fill="FFFFFF"/>
+        <w:spacing w:before="60" w:after="100" w:afterAutospacing="1" w:line="240" w:lineRule="auto"/>
+        <w:rPr>
+          <w:rFonts w:ascii="Segoe UI" w:hAnsi="Segoe UI" w:cs="Segoe UI"/>
+          <w:color w:val="24292E"/>
+        </w:rPr>
+      </w:pPr>
+      <w:r>
+        <w:rPr>
+          <w:rFonts w:ascii="Segoe UI" w:hAnsi="Segoe UI" w:cs="Segoe UI"/>
+          <w:color w:val="24292E"/>
+        </w:rPr>
+        <w:t>Create an </w:t>
+      </w:r>
+      <w:r>
+        <w:rPr>
+          <w:rStyle w:val="Strong"/>
+          <w:rFonts w:ascii="Segoe UI" w:hAnsi="Segoe UI" w:cs="Segoe UI"/>
+          <w:color w:val="24292E"/>
+        </w:rPr>
+        <w:t>aside</w:t>
+      </w:r>
+      <w:r>
+        <w:rPr>
+          <w:rFonts w:ascii="Segoe UI" w:hAnsi="Segoe UI" w:cs="Segoe UI"/>
+          <w:color w:val="24292E"/>
+        </w:rPr>
+        <w:t> element with two sections inside</w:t>
+      </w:r>
+    </w:p>
+    <w:p>
+      <w:pPr>
+        <w:numPr>
+          <w:ilvl w:val="1"/>
+          <w:numId w:val="11"/>
+        </w:numPr>
+        <w:shd w:val="clear" w:color="auto" w:fill="FFFFFF"/>
+        <w:spacing w:before="100" w:beforeAutospacing="1" w:after="100" w:afterAutospacing="1" w:line="240" w:lineRule="auto"/>
+        <w:rPr>
+          <w:rFonts w:ascii="Segoe UI" w:hAnsi="Segoe UI" w:cs="Segoe UI"/>
+          <w:color w:val="24292E"/>
+        </w:rPr>
+      </w:pPr>
+      <w:r>
+        <w:rPr>
+          <w:rFonts w:ascii="Segoe UI" w:hAnsi="Segoe UI" w:cs="Segoe UI"/>
+          <w:color w:val="24292E"/>
+        </w:rPr>
+        <w:t>The sections should have a </w:t>
+      </w:r>
+      <w:r>
+        <w:rPr>
+          <w:rStyle w:val="Strong"/>
+          <w:rFonts w:ascii="Segoe UI" w:hAnsi="Segoe UI" w:cs="Segoe UI"/>
+          <w:color w:val="24292E"/>
+        </w:rPr>
+        <w:t>h3</w:t>
+      </w:r>
+      <w:r>
+        <w:rPr>
+          <w:rFonts w:ascii="Segoe UI" w:hAnsi="Segoe UI" w:cs="Segoe UI"/>
+          <w:color w:val="24292E"/>
+        </w:rPr>
+        <w:t> heading and a navigation - </w:t>
+      </w:r>
+      <w:r>
+        <w:rPr>
+          <w:rStyle w:val="Strong"/>
+          <w:rFonts w:ascii="Segoe UI" w:hAnsi="Segoe UI" w:cs="Segoe UI"/>
+          <w:color w:val="24292E"/>
+        </w:rPr>
+        <w:t>nav</w:t>
+      </w:r>
+      <w:r>
+        <w:rPr>
+          <w:rFonts w:ascii="Segoe UI" w:hAnsi="Segoe UI" w:cs="Segoe UI"/>
+          <w:color w:val="24292E"/>
+        </w:rPr>
+        <w:t> with </w:t>
+      </w:r>
+      <w:r>
+        <w:rPr>
+          <w:rStyle w:val="Strong"/>
+          <w:rFonts w:ascii="Segoe UI" w:hAnsi="Segoe UI" w:cs="Segoe UI"/>
+          <w:color w:val="24292E"/>
+        </w:rPr>
+        <w:t>ul</w:t>
+      </w:r>
+      <w:r>
+        <w:rPr>
+          <w:rFonts w:ascii="Segoe UI" w:hAnsi="Segoe UI" w:cs="Segoe UI"/>
+          <w:color w:val="24292E"/>
+        </w:rPr>
+        <w:t>, </w:t>
+      </w:r>
+      <w:r>
+        <w:rPr>
+          <w:rStyle w:val="Strong"/>
+          <w:rFonts w:ascii="Segoe UI" w:hAnsi="Segoe UI" w:cs="Segoe UI"/>
+          <w:color w:val="24292E"/>
+        </w:rPr>
+        <w:t>li</w:t>
+      </w:r>
+      <w:r>
+        <w:rPr>
+          <w:rFonts w:ascii="Segoe UI" w:hAnsi="Segoe UI" w:cs="Segoe UI"/>
+          <w:color w:val="24292E"/>
+        </w:rPr>
+        <w:t> and </w:t>
+      </w:r>
+      <w:r>
+        <w:rPr>
+          <w:rStyle w:val="Strong"/>
+          <w:rFonts w:ascii="Segoe UI" w:hAnsi="Segoe UI" w:cs="Segoe UI"/>
+          <w:color w:val="24292E"/>
+        </w:rPr>
+        <w:t>a</w:t>
+      </w:r>
+      <w:r>
+        <w:rPr>
+          <w:rFonts w:ascii="Segoe UI" w:hAnsi="Segoe UI" w:cs="Segoe UI"/>
+          <w:color w:val="24292E"/>
+        </w:rPr>
+        <w:t> elements</w:t>
+      </w:r>
+    </w:p>
+    <w:p>
+      <w:pPr>
+        <w:numPr>
+          <w:ilvl w:val="0"/>
+          <w:numId w:val="11"/>
+        </w:numPr>
+        <w:shd w:val="clear" w:color="auto" w:fill="FFFFFF"/>
+        <w:spacing w:before="60" w:after="100" w:afterAutospacing="1" w:line="240" w:lineRule="auto"/>
+        <w:rPr>
+          <w:rFonts w:ascii="Segoe UI" w:hAnsi="Segoe UI" w:cs="Segoe UI"/>
+          <w:color w:val="24292E"/>
+        </w:rPr>
+      </w:pPr>
+      <w:r>
+        <w:rPr>
+          <w:rFonts w:ascii="Segoe UI" w:hAnsi="Segoe UI" w:cs="Segoe UI"/>
+          <w:color w:val="24292E"/>
+        </w:rPr>
+        <w:lastRenderedPageBreak/>
+        <w:t>Check the screenshot for more info</w:t>
+      </w:r>
+    </w:p>
+    <w:p>
+      <w:pPr>
+        <w:pStyle w:val="Heading2"/>
+        <w:pBdr>
+          <w:bottom w:val="single" w:sz="6" w:space="4" w:color="EAECEF"/>
+        </w:pBdr>
+        <w:shd w:val="clear" w:color="auto" w:fill="FFFFFF"/>
+        <w:spacing w:before="360" w:beforeAutospacing="0" w:after="240" w:afterAutospacing="0"/>
+        <w:rPr>
+          <w:rFonts w:ascii="Segoe UI" w:hAnsi="Segoe UI" w:cs="Segoe UI"/>
+          <w:color w:val="24292E"/>
+        </w:rPr>
+      </w:pPr>
+      <w:r>
+        <w:rPr>
+          <w:rFonts w:ascii="Segoe UI" w:hAnsi="Segoe UI" w:cs="Segoe UI"/>
+          <w:color w:val="24292E"/>
+        </w:rPr>
+        <w:t>Constraints</w:t>
+      </w:r>
+    </w:p>
+    <w:p>
+      <w:pPr>
+        <w:numPr>
+          <w:ilvl w:val="0"/>
+          <w:numId w:val="12"/>
+        </w:numPr>
+        <w:shd w:val="clear" w:color="auto" w:fill="FFFFFF"/>
+        <w:spacing w:before="100" w:beforeAutospacing="1" w:after="100" w:afterAutospacing="1" w:line="240" w:lineRule="auto"/>
+        <w:rPr>
+          <w:rFonts w:ascii="Segoe UI" w:hAnsi="Segoe UI" w:cs="Segoe UI"/>
+          <w:color w:val="24292E"/>
+        </w:rPr>
+      </w:pPr>
+      <w:r>
+        <w:rPr>
+          <w:rFonts w:ascii="Segoe UI" w:hAnsi="Segoe UI" w:cs="Segoe UI"/>
+          <w:color w:val="24292E"/>
+        </w:rPr>
+        <w:t>Use </w:t>
+      </w:r>
+      <w:r>
+        <w:rPr>
+          <w:rStyle w:val="Strong"/>
+          <w:rFonts w:ascii="Segoe UI" w:hAnsi="Segoe UI" w:cs="Segoe UI"/>
+          <w:color w:val="24292E"/>
+        </w:rPr>
+        <w:t>rgb(0, 102, 0)</w:t>
+      </w:r>
+      <w:r>
+        <w:rPr>
+          <w:rFonts w:ascii="Segoe UI" w:hAnsi="Segoe UI" w:cs="Segoe UI"/>
+          <w:color w:val="24292E"/>
+        </w:rPr>
+        <w:t> for the anchors</w:t>
+      </w:r>
+    </w:p>
+    <w:p>
+      <w:pPr>
+        <w:numPr>
+          <w:ilvl w:val="0"/>
+          <w:numId w:val="12"/>
+        </w:numPr>
+        <w:shd w:val="clear" w:color="auto" w:fill="FFFFFF"/>
+        <w:spacing w:before="60" w:after="100" w:afterAutospacing="1" w:line="240" w:lineRule="auto"/>
+        <w:rPr>
+          <w:rFonts w:ascii="Segoe UI" w:hAnsi="Segoe UI" w:cs="Segoe UI"/>
+          <w:color w:val="24292E"/>
+        </w:rPr>
+      </w:pPr>
+      <w:r>
+        <w:rPr>
+          <w:rFonts w:ascii="Segoe UI" w:hAnsi="Segoe UI" w:cs="Segoe UI"/>
+          <w:color w:val="24292E"/>
+        </w:rPr>
+        <w:t>Use </w:t>
+      </w:r>
+      <w:r>
+        <w:rPr>
+          <w:rStyle w:val="Strong"/>
+          <w:rFonts w:ascii="Segoe UI" w:hAnsi="Segoe UI" w:cs="Segoe UI"/>
+          <w:color w:val="24292E"/>
+        </w:rPr>
+        <w:t>rgb(238, 238, 238)</w:t>
+      </w:r>
+      <w:r>
+        <w:rPr>
+          <w:rFonts w:ascii="Segoe UI" w:hAnsi="Segoe UI" w:cs="Segoe UI"/>
+          <w:color w:val="24292E"/>
+        </w:rPr>
+        <w:t> for body background</w:t>
+      </w:r>
+    </w:p>
+    <w:p>
+      <w:pPr>
+        <w:numPr>
+          <w:ilvl w:val="0"/>
+          <w:numId w:val="12"/>
+        </w:numPr>
+        <w:shd w:val="clear" w:color="auto" w:fill="FFFFFF"/>
+        <w:spacing w:before="60" w:after="100" w:afterAutospacing="1" w:line="240" w:lineRule="auto"/>
+        <w:rPr>
+          <w:rFonts w:ascii="Segoe UI" w:hAnsi="Segoe UI" w:cs="Segoe UI"/>
+          <w:color w:val="24292E"/>
+        </w:rPr>
+      </w:pPr>
+      <w:r>
+        <w:rPr>
+          <w:rFonts w:ascii="Segoe UI" w:hAnsi="Segoe UI" w:cs="Segoe UI"/>
+          <w:color w:val="24292E"/>
+        </w:rPr>
+        <w:t>Use </w:t>
+      </w:r>
+      <w:r>
+        <w:rPr>
+          <w:rStyle w:val="Strong"/>
+          <w:rFonts w:ascii="Segoe UI" w:hAnsi="Segoe UI" w:cs="Segoe UI"/>
+          <w:color w:val="24292E"/>
+        </w:rPr>
+        <w:t>rgb(255, 255, 255)</w:t>
+      </w:r>
+      <w:r>
+        <w:rPr>
+          <w:rFonts w:ascii="Segoe UI" w:hAnsi="Segoe UI" w:cs="Segoe UI"/>
+          <w:color w:val="24292E"/>
+        </w:rPr>
+        <w:t> for image background and </w:t>
+      </w:r>
+      <w:r>
+        <w:rPr>
+          <w:rStyle w:val="Strong"/>
+          <w:rFonts w:ascii="Segoe UI" w:hAnsi="Segoe UI" w:cs="Segoe UI"/>
+          <w:color w:val="24292E"/>
+        </w:rPr>
+        <w:t>rgba(0, 0, 0, 0.25)</w:t>
+      </w:r>
+      <w:r>
+        <w:rPr>
+          <w:rFonts w:ascii="Segoe UI" w:hAnsi="Segoe UI" w:cs="Segoe UI"/>
+          <w:color w:val="24292E"/>
+        </w:rPr>
+        <w:t> for image box shadow</w:t>
+      </w:r>
+    </w:p>
+    <w:p>
+      <w:pPr>
+        <w:numPr>
+          <w:ilvl w:val="0"/>
+          <w:numId w:val="12"/>
+        </w:numPr>
+        <w:shd w:val="clear" w:color="auto" w:fill="FFFFFF"/>
+        <w:spacing w:before="60" w:after="100" w:afterAutospacing="1" w:line="240" w:lineRule="auto"/>
+        <w:rPr>
+          <w:rFonts w:ascii="Segoe UI" w:hAnsi="Segoe UI" w:cs="Segoe UI"/>
+          <w:color w:val="24292E"/>
+        </w:rPr>
+      </w:pPr>
+      <w:r>
+        <w:rPr>
+          <w:rFonts w:ascii="Segoe UI" w:hAnsi="Segoe UI" w:cs="Segoe UI"/>
+          <w:color w:val="24292E"/>
+        </w:rPr>
+        <w:t>Use font </w:t>
+      </w:r>
+      <w:r>
+        <w:rPr>
+          <w:rStyle w:val="Strong"/>
+          <w:rFonts w:ascii="Segoe UI" w:hAnsi="Segoe UI" w:cs="Segoe UI"/>
+          <w:color w:val="24292E"/>
+        </w:rPr>
+        <w:t>Georgia, serif</w:t>
+      </w:r>
+      <w:r>
+        <w:rPr>
+          <w:rFonts w:ascii="Segoe UI" w:hAnsi="Segoe UI" w:cs="Segoe UI"/>
+          <w:color w:val="24292E"/>
+        </w:rPr>
+        <w:t> for the </w:t>
+      </w:r>
+      <w:r>
+        <w:rPr>
+          <w:rStyle w:val="Strong"/>
+          <w:rFonts w:ascii="Segoe UI" w:hAnsi="Segoe UI" w:cs="Segoe UI"/>
+          <w:color w:val="24292E"/>
+        </w:rPr>
+        <w:t>blockquote</w:t>
+      </w:r>
+    </w:p>
+    <w:p>
+      <w:pPr>
+        <w:numPr>
+          <w:ilvl w:val="0"/>
+          <w:numId w:val="12"/>
+        </w:numPr>
+        <w:shd w:val="clear" w:color="auto" w:fill="FFFFFF"/>
+        <w:spacing w:before="60" w:after="100" w:afterAutospacing="1" w:line="240" w:lineRule="auto"/>
+        <w:rPr>
+          <w:rFonts w:ascii="Segoe UI" w:hAnsi="Segoe UI" w:cs="Segoe UI"/>
+          <w:color w:val="24292E"/>
+        </w:rPr>
+      </w:pPr>
+      <w:r>
+        <w:rPr>
+          <w:rFonts w:ascii="Segoe UI" w:hAnsi="Segoe UI" w:cs="Segoe UI"/>
+          <w:color w:val="24292E"/>
+        </w:rPr>
+        <w:t>Use font </w:t>
+      </w:r>
+      <w:r>
+        <w:rPr>
+          <w:rStyle w:val="Strong"/>
+          <w:rFonts w:ascii="Segoe UI" w:hAnsi="Segoe UI" w:cs="Segoe UI"/>
+          <w:color w:val="24292E"/>
+        </w:rPr>
+        <w:t>Georgia, serif</w:t>
+      </w:r>
+      <w:r>
+        <w:rPr>
+          <w:rFonts w:ascii="Segoe UI" w:hAnsi="Segoe UI" w:cs="Segoe UI"/>
+          <w:color w:val="24292E"/>
+        </w:rPr>
+        <w:t> with size </w:t>
+      </w:r>
+      <w:r>
+        <w:rPr>
+          <w:rStyle w:val="Strong"/>
+          <w:rFonts w:ascii="Segoe UI" w:hAnsi="Segoe UI" w:cs="Segoe UI"/>
+          <w:color w:val="24292E"/>
+        </w:rPr>
+        <w:t>1em/1.2</w:t>
+      </w:r>
+      <w:r>
+        <w:rPr>
+          <w:rFonts w:ascii="Segoe UI" w:hAnsi="Segoe UI" w:cs="Segoe UI"/>
+          <w:color w:val="24292E"/>
+        </w:rPr>
+        <w:t> for the headings</w:t>
       </w:r>
     </w:p>
     <w:p>
@@ -3123,6 +3952,155 @@
 <file path=word/numbering.xml><?xml version="1.0" encoding="utf-8"?>
 <w:numbering xmlns:wpc="http://schemas.microsoft.com/office/word/2010/wordprocessingCanvas" xmlns:cx="http://schemas.microsoft.com/office/drawing/2014/chartex" xmlns:cx1="http://schemas.microsoft.com/office/drawing/2015/9/8/chartex" xmlns:cx2="http://schemas.microsoft.com/office/drawing/2015/10/21/chartex" xmlns:cx3="http://schemas.microsoft.com/office/drawing/2016/5/9/chartex" xmlns:cx4="http://schemas.microsoft.com/office/drawing/2016/5/10/chartex" xmlns:cx5="http://schemas.microsoft.com/office/drawing/2016/5/11/chartex" xmlns:cx6="http://schemas.microsoft.com/office/drawing/2016/5/12/chartex" xmlns:cx7="http://schemas.microsoft.com/office/drawing/2016/5/13/chartex" xmlns:cx8="http://schemas.microsoft.com/office/drawing/2016/5/14/chartex" xmlns:mc="http://schemas.openxmlformats.org/markup-compatibility/2006" xmlns:aink="http://schemas.microsoft.com/office/drawing/2016/ink" xmlns:am3d="http://schemas.microsoft.com/office/drawing/2017/model3d" xmlns:o="urn:schemas-microsoft-com:office:office" xmlns:r="http://schemas.openxmlformats.org/officeDocument/2006/relationships" xmlns:m="http://schemas.openxmlformats.org/officeDocument/2006/math" xmlns:v="urn:schemas-microsoft-com:vml" xmlns:wp14="http://schemas.microsoft.com/office/word/2010/wordprocessingDrawing" xmlns:wp="http://schemas.openxmlformats.org/drawingml/2006/wordprocessingDrawing" xmlns:w10="urn:schemas-microsoft-com:office:word" xmlns:w="http://schemas.openxmlformats.org/wordprocessingml/2006/main" xmlns:w14="http://schemas.microsoft.com/office/word/2010/wordml" xmlns:w15="http://schemas.microsoft.com/office/word/2012/wordml" xmlns:w16cex="http://schemas.microsoft.com/office/word/2018/wordml/cex" xmlns:w16cid="http://schemas.microsoft.com/office/word/2016/wordml/cid" xmlns:w16="http://schemas.microsoft.com/office/word/2018/wordml" xmlns:w16se="http://schemas.microsoft.com/office/word/2015/wordml/symex" xmlns:wpg="http://schemas.microsoft.com/office/word/2010/wordprocessingGroup" xmlns:wpi="http://schemas.microsoft.com/office/word/2010/wordprocessingInk" xmlns:wne="http://schemas.microsoft.com/office/word/2006/wordml" xmlns:wps="http://schemas.microsoft.com/office/word/2010/wordprocessingShape" mc:Ignorable="w14 w15 w16se w16cid w16 w16cex wp14">
   <w:abstractNum w:abstractNumId="0" w15:restartNumberingAfterBreak="0">
+    <w:nsid w:val="0276255B"/>
+    <w:multiLevelType w:val="multilevel"/>
+    <w:tmpl w:val="91B2F440"/>
+    <w:lvl w:ilvl="0">
+      <w:start w:val="1"/>
+      <w:numFmt w:val="bullet"/>
+      <w:lvlText w:val=""/>
+      <w:lvlJc w:val="left"/>
+      <w:pPr>
+        <w:tabs>
+          <w:tab w:val="num" w:pos="720"/>
+        </w:tabs>
+        <w:ind w:left="720" w:hanging="360"/>
+      </w:pPr>
+      <w:rPr>
+        <w:rFonts w:ascii="Symbol" w:hAnsi="Symbol" w:hint="default"/>
+        <w:sz w:val="20"/>
+      </w:rPr>
+    </w:lvl>
+    <w:lvl w:ilvl="1">
+      <w:start w:val="1"/>
+      <w:numFmt w:val="bullet"/>
+      <w:lvlText w:val="o"/>
+      <w:lvlJc w:val="left"/>
+      <w:pPr>
+        <w:tabs>
+          <w:tab w:val="num" w:pos="1440"/>
+        </w:tabs>
+        <w:ind w:left="1440" w:hanging="360"/>
+      </w:pPr>
+      <w:rPr>
+        <w:rFonts w:ascii="Courier New" w:hAnsi="Courier New" w:hint="default"/>
+        <w:sz w:val="20"/>
+      </w:rPr>
+    </w:lvl>
+    <w:lvl w:ilvl="2" w:tentative="1">
+      <w:start w:val="1"/>
+      <w:numFmt w:val="bullet"/>
+      <w:lvlText w:val=""/>
+      <w:lvlJc w:val="left"/>
+      <w:pPr>
+        <w:tabs>
+          <w:tab w:val="num" w:pos="2160"/>
+        </w:tabs>
+        <w:ind w:left="2160" w:hanging="360"/>
+      </w:pPr>
+      <w:rPr>
+        <w:rFonts w:ascii="Wingdings" w:hAnsi="Wingdings" w:hint="default"/>
+        <w:sz w:val="20"/>
+      </w:rPr>
+    </w:lvl>
+    <w:lvl w:ilvl="3" w:tentative="1">
+      <w:start w:val="1"/>
+      <w:numFmt w:val="bullet"/>
+      <w:lvlText w:val=""/>
+      <w:lvlJc w:val="left"/>
+      <w:pPr>
+        <w:tabs>
+          <w:tab w:val="num" w:pos="2880"/>
+        </w:tabs>
+        <w:ind w:left="2880" w:hanging="360"/>
+      </w:pPr>
+      <w:rPr>
+        <w:rFonts w:ascii="Wingdings" w:hAnsi="Wingdings" w:hint="default"/>
+        <w:sz w:val="20"/>
+      </w:rPr>
+    </w:lvl>
+    <w:lvl w:ilvl="4" w:tentative="1">
+      <w:start w:val="1"/>
+      <w:numFmt w:val="bullet"/>
+      <w:lvlText w:val=""/>
+      <w:lvlJc w:val="left"/>
+      <w:pPr>
+        <w:tabs>
+          <w:tab w:val="num" w:pos="3600"/>
+        </w:tabs>
+        <w:ind w:left="3600" w:hanging="360"/>
+      </w:pPr>
+      <w:rPr>
+        <w:rFonts w:ascii="Wingdings" w:hAnsi="Wingdings" w:hint="default"/>
+        <w:sz w:val="20"/>
+      </w:rPr>
+    </w:lvl>
+    <w:lvl w:ilvl="5" w:tentative="1">
+      <w:start w:val="1"/>
+      <w:numFmt w:val="bullet"/>
+      <w:lvlText w:val=""/>
+      <w:lvlJc w:val="left"/>
+      <w:pPr>
+        <w:tabs>
+          <w:tab w:val="num" w:pos="4320"/>
+        </w:tabs>
+        <w:ind w:left="4320" w:hanging="360"/>
+      </w:pPr>
+      <w:rPr>
+        <w:rFonts w:ascii="Wingdings" w:hAnsi="Wingdings" w:hint="default"/>
+        <w:sz w:val="20"/>
+      </w:rPr>
+    </w:lvl>
+    <w:lvl w:ilvl="6" w:tentative="1">
+      <w:start w:val="1"/>
+      <w:numFmt w:val="bullet"/>
+      <w:lvlText w:val=""/>
+      <w:lvlJc w:val="left"/>
+      <w:pPr>
+        <w:tabs>
+          <w:tab w:val="num" w:pos="5040"/>
+        </w:tabs>
+        <w:ind w:left="5040" w:hanging="360"/>
+      </w:pPr>
+      <w:rPr>
+        <w:rFonts w:ascii="Wingdings" w:hAnsi="Wingdings" w:hint="default"/>
+        <w:sz w:val="20"/>
+      </w:rPr>
+    </w:lvl>
+    <w:lvl w:ilvl="7" w:tentative="1">
+      <w:start w:val="1"/>
+      <w:numFmt w:val="bullet"/>
+      <w:lvlText w:val=""/>
+      <w:lvlJc w:val="left"/>
+      <w:pPr>
+        <w:tabs>
+          <w:tab w:val="num" w:pos="5760"/>
+        </w:tabs>
+        <w:ind w:left="5760" w:hanging="360"/>
+      </w:pPr>
+      <w:rPr>
+        <w:rFonts w:ascii="Wingdings" w:hAnsi="Wingdings" w:hint="default"/>
+        <w:sz w:val="20"/>
+      </w:rPr>
+    </w:lvl>
+    <w:lvl w:ilvl="8" w:tentative="1">
+      <w:start w:val="1"/>
+      <w:numFmt w:val="bullet"/>
+      <w:lvlText w:val=""/>
+      <w:lvlJc w:val="left"/>
+      <w:pPr>
+        <w:tabs>
+          <w:tab w:val="num" w:pos="6480"/>
+        </w:tabs>
+        <w:ind w:left="6480" w:hanging="360"/>
+      </w:pPr>
+      <w:rPr>
+        <w:rFonts w:ascii="Wingdings" w:hAnsi="Wingdings" w:hint="default"/>
+        <w:sz w:val="20"/>
+      </w:rPr>
+    </w:lvl>
+  </w:abstractNum>
+  <w:abstractNum w:abstractNumId="1" w15:restartNumberingAfterBreak="0">
     <w:nsid w:val="041E2A82"/>
     <w:multiLevelType w:val="multilevel"/>
     <w:tmpl w:val="F7B22E6E"/>
@@ -3271,7 +4249,7 @@
       </w:rPr>
     </w:lvl>
   </w:abstractNum>
-  <w:abstractNum w:abstractNumId="1" w15:restartNumberingAfterBreak="0">
+  <w:abstractNum w:abstractNumId="2" w15:restartNumberingAfterBreak="0">
     <w:nsid w:val="070A33AC"/>
     <w:multiLevelType w:val="multilevel"/>
     <w:tmpl w:val="F52AFFE8"/>
@@ -3420,7 +4398,7 @@
       </w:rPr>
     </w:lvl>
   </w:abstractNum>
-  <w:abstractNum w:abstractNumId="2" w15:restartNumberingAfterBreak="0">
+  <w:abstractNum w:abstractNumId="3" w15:restartNumberingAfterBreak="0">
     <w:nsid w:val="1892409F"/>
     <w:multiLevelType w:val="multilevel"/>
     <w:tmpl w:val="C1EC2CA0"/>
@@ -3569,7 +4547,7 @@
       </w:rPr>
     </w:lvl>
   </w:abstractNum>
-  <w:abstractNum w:abstractNumId="3" w15:restartNumberingAfterBreak="0">
+  <w:abstractNum w:abstractNumId="4" w15:restartNumberingAfterBreak="0">
     <w:nsid w:val="194C35D1"/>
     <w:multiLevelType w:val="multilevel"/>
     <w:tmpl w:val="8414917A"/>
@@ -3718,7 +4696,7 @@
       </w:rPr>
     </w:lvl>
   </w:abstractNum>
-  <w:abstractNum w:abstractNumId="4" w15:restartNumberingAfterBreak="0">
+  <w:abstractNum w:abstractNumId="5" w15:restartNumberingAfterBreak="0">
     <w:nsid w:val="1B4B31E6"/>
     <w:multiLevelType w:val="multilevel"/>
     <w:tmpl w:val="E91C8F3A"/>
@@ -3867,7 +4845,7 @@
       </w:rPr>
     </w:lvl>
   </w:abstractNum>
-  <w:abstractNum w:abstractNumId="5" w15:restartNumberingAfterBreak="0">
+  <w:abstractNum w:abstractNumId="6" w15:restartNumberingAfterBreak="0">
     <w:nsid w:val="2482401E"/>
     <w:multiLevelType w:val="multilevel"/>
     <w:tmpl w:val="FDBA7E2E"/>
@@ -4016,7 +4994,7 @@
       </w:rPr>
     </w:lvl>
   </w:abstractNum>
-  <w:abstractNum w:abstractNumId="6" w15:restartNumberingAfterBreak="0">
+  <w:abstractNum w:abstractNumId="7" w15:restartNumberingAfterBreak="0">
     <w:nsid w:val="3B84078B"/>
     <w:multiLevelType w:val="multilevel"/>
     <w:tmpl w:val="2A905C70"/>
@@ -4165,7 +5143,7 @@
       </w:rPr>
     </w:lvl>
   </w:abstractNum>
-  <w:abstractNum w:abstractNumId="7" w15:restartNumberingAfterBreak="0">
+  <w:abstractNum w:abstractNumId="8" w15:restartNumberingAfterBreak="0">
     <w:nsid w:val="467B161F"/>
     <w:multiLevelType w:val="multilevel"/>
     <w:tmpl w:val="A76EC71A"/>
@@ -4314,7 +5292,7 @@
       </w:rPr>
     </w:lvl>
   </w:abstractNum>
-  <w:abstractNum w:abstractNumId="8" w15:restartNumberingAfterBreak="0">
+  <w:abstractNum w:abstractNumId="9" w15:restartNumberingAfterBreak="0">
     <w:nsid w:val="4B037047"/>
     <w:multiLevelType w:val="multilevel"/>
     <w:tmpl w:val="22800A52"/>
@@ -4463,7 +5441,7 @@
       </w:rPr>
     </w:lvl>
   </w:abstractNum>
-  <w:abstractNum w:abstractNumId="9" w15:restartNumberingAfterBreak="0">
+  <w:abstractNum w:abstractNumId="10" w15:restartNumberingAfterBreak="0">
     <w:nsid w:val="635031E4"/>
     <w:multiLevelType w:val="multilevel"/>
     <w:tmpl w:val="6DE0BCDA"/>
@@ -4612,35 +5590,190 @@
       </w:rPr>
     </w:lvl>
   </w:abstractNum>
+  <w:abstractNum w:abstractNumId="11" w15:restartNumberingAfterBreak="0">
+    <w:nsid w:val="6CCE666F"/>
+    <w:multiLevelType w:val="multilevel"/>
+    <w:tmpl w:val="01DC8D9E"/>
+    <w:lvl w:ilvl="0">
+      <w:start w:val="1"/>
+      <w:numFmt w:val="bullet"/>
+      <w:lvlText w:val=""/>
+      <w:lvlJc w:val="left"/>
+      <w:pPr>
+        <w:tabs>
+          <w:tab w:val="num" w:pos="720"/>
+        </w:tabs>
+        <w:ind w:left="720" w:hanging="360"/>
+      </w:pPr>
+      <w:rPr>
+        <w:rFonts w:ascii="Symbol" w:hAnsi="Symbol" w:hint="default"/>
+        <w:sz w:val="20"/>
+      </w:rPr>
+    </w:lvl>
+    <w:lvl w:ilvl="1" w:tentative="1">
+      <w:start w:val="1"/>
+      <w:numFmt w:val="bullet"/>
+      <w:lvlText w:val="o"/>
+      <w:lvlJc w:val="left"/>
+      <w:pPr>
+        <w:tabs>
+          <w:tab w:val="num" w:pos="1440"/>
+        </w:tabs>
+        <w:ind w:left="1440" w:hanging="360"/>
+      </w:pPr>
+      <w:rPr>
+        <w:rFonts w:ascii="Courier New" w:hAnsi="Courier New" w:hint="default"/>
+        <w:sz w:val="20"/>
+      </w:rPr>
+    </w:lvl>
+    <w:lvl w:ilvl="2" w:tentative="1">
+      <w:start w:val="1"/>
+      <w:numFmt w:val="bullet"/>
+      <w:lvlText w:val=""/>
+      <w:lvlJc w:val="left"/>
+      <w:pPr>
+        <w:tabs>
+          <w:tab w:val="num" w:pos="2160"/>
+        </w:tabs>
+        <w:ind w:left="2160" w:hanging="360"/>
+      </w:pPr>
+      <w:rPr>
+        <w:rFonts w:ascii="Wingdings" w:hAnsi="Wingdings" w:hint="default"/>
+        <w:sz w:val="20"/>
+      </w:rPr>
+    </w:lvl>
+    <w:lvl w:ilvl="3" w:tentative="1">
+      <w:start w:val="1"/>
+      <w:numFmt w:val="bullet"/>
+      <w:lvlText w:val=""/>
+      <w:lvlJc w:val="left"/>
+      <w:pPr>
+        <w:tabs>
+          <w:tab w:val="num" w:pos="2880"/>
+        </w:tabs>
+        <w:ind w:left="2880" w:hanging="360"/>
+      </w:pPr>
+      <w:rPr>
+        <w:rFonts w:ascii="Wingdings" w:hAnsi="Wingdings" w:hint="default"/>
+        <w:sz w:val="20"/>
+      </w:rPr>
+    </w:lvl>
+    <w:lvl w:ilvl="4" w:tentative="1">
+      <w:start w:val="1"/>
+      <w:numFmt w:val="bullet"/>
+      <w:lvlText w:val=""/>
+      <w:lvlJc w:val="left"/>
+      <w:pPr>
+        <w:tabs>
+          <w:tab w:val="num" w:pos="3600"/>
+        </w:tabs>
+        <w:ind w:left="3600" w:hanging="360"/>
+      </w:pPr>
+      <w:rPr>
+        <w:rFonts w:ascii="Wingdings" w:hAnsi="Wingdings" w:hint="default"/>
+        <w:sz w:val="20"/>
+      </w:rPr>
+    </w:lvl>
+    <w:lvl w:ilvl="5" w:tentative="1">
+      <w:start w:val="1"/>
+      <w:numFmt w:val="bullet"/>
+      <w:lvlText w:val=""/>
+      <w:lvlJc w:val="left"/>
+      <w:pPr>
+        <w:tabs>
+          <w:tab w:val="num" w:pos="4320"/>
+        </w:tabs>
+        <w:ind w:left="4320" w:hanging="360"/>
+      </w:pPr>
+      <w:rPr>
+        <w:rFonts w:ascii="Wingdings" w:hAnsi="Wingdings" w:hint="default"/>
+        <w:sz w:val="20"/>
+      </w:rPr>
+    </w:lvl>
+    <w:lvl w:ilvl="6" w:tentative="1">
+      <w:start w:val="1"/>
+      <w:numFmt w:val="bullet"/>
+      <w:lvlText w:val=""/>
+      <w:lvlJc w:val="left"/>
+      <w:pPr>
+        <w:tabs>
+          <w:tab w:val="num" w:pos="5040"/>
+        </w:tabs>
+        <w:ind w:left="5040" w:hanging="360"/>
+      </w:pPr>
+      <w:rPr>
+        <w:rFonts w:ascii="Wingdings" w:hAnsi="Wingdings" w:hint="default"/>
+        <w:sz w:val="20"/>
+      </w:rPr>
+    </w:lvl>
+    <w:lvl w:ilvl="7" w:tentative="1">
+      <w:start w:val="1"/>
+      <w:numFmt w:val="bullet"/>
+      <w:lvlText w:val=""/>
+      <w:lvlJc w:val="left"/>
+      <w:pPr>
+        <w:tabs>
+          <w:tab w:val="num" w:pos="5760"/>
+        </w:tabs>
+        <w:ind w:left="5760" w:hanging="360"/>
+      </w:pPr>
+      <w:rPr>
+        <w:rFonts w:ascii="Wingdings" w:hAnsi="Wingdings" w:hint="default"/>
+        <w:sz w:val="20"/>
+      </w:rPr>
+    </w:lvl>
+    <w:lvl w:ilvl="8" w:tentative="1">
+      <w:start w:val="1"/>
+      <w:numFmt w:val="bullet"/>
+      <w:lvlText w:val=""/>
+      <w:lvlJc w:val="left"/>
+      <w:pPr>
+        <w:tabs>
+          <w:tab w:val="num" w:pos="6480"/>
+        </w:tabs>
+        <w:ind w:left="6480" w:hanging="360"/>
+      </w:pPr>
+      <w:rPr>
+        <w:rFonts w:ascii="Wingdings" w:hAnsi="Wingdings" w:hint="default"/>
+        <w:sz w:val="20"/>
+      </w:rPr>
+    </w:lvl>
+  </w:abstractNum>
   <w:num w:numId="1">
+    <w:abstractNumId w:val="3"/>
+  </w:num>
+  <w:num w:numId="2">
+    <w:abstractNumId w:val="6"/>
+  </w:num>
+  <w:num w:numId="3">
+    <w:abstractNumId w:val="5"/>
+  </w:num>
+  <w:num w:numId="4">
     <w:abstractNumId w:val="2"/>
   </w:num>
-  <w:num w:numId="2">
-    <w:abstractNumId w:val="5"/>
+  <w:num w:numId="5">
+    <w:abstractNumId w:val="10"/>
   </w:num>
-  <w:num w:numId="3">
+  <w:num w:numId="6">
+    <w:abstractNumId w:val="8"/>
+  </w:num>
+  <w:num w:numId="7">
+    <w:abstractNumId w:val="1"/>
+  </w:num>
+  <w:num w:numId="8">
+    <w:abstractNumId w:val="7"/>
+  </w:num>
+  <w:num w:numId="9">
+    <w:abstractNumId w:val="9"/>
+  </w:num>
+  <w:num w:numId="10">
     <w:abstractNumId w:val="4"/>
   </w:num>
-  <w:num w:numId="4">
-    <w:abstractNumId w:val="1"/>
-  </w:num>
-  <w:num w:numId="5">
-    <w:abstractNumId w:val="9"/>
-  </w:num>
-  <w:num w:numId="6">
-    <w:abstractNumId w:val="7"/>
-  </w:num>
-  <w:num w:numId="7">
+  <w:num w:numId="11">
     <w:abstractNumId w:val="0"/>
   </w:num>
-  <w:num w:numId="8">
-    <w:abstractNumId w:val="6"/>
-  </w:num>
-  <w:num w:numId="9">
-    <w:abstractNumId w:val="8"/>
-  </w:num>
-  <w:num w:numId="10">
-    <w:abstractNumId w:val="3"/>
+  <w:num w:numId="12">
+    <w:abstractNumId w:val="11"/>
   </w:num>
 </w:numbering>
 </file>

</xml_diff>

<commit_message>
Adding: -Q07 folder: -- Q07 Requirement.docx
Updating:
- L05 Requirements.docx (with Q07 Requirement)
</commit_message>
<xml_diff>
--- a/L05 Float and Position/Requirements.docx
+++ b/L05 Float and Position/Requirements.docx
@@ -307,7 +307,27 @@
           <w:sz w:val="24"/>
           <w:szCs w:val="24"/>
         </w:rPr>
-        <w:t>You can take an old solutions of this task and </w:t>
+        <w:t xml:space="preserve">You can take an </w:t>
+      </w:r>
+      <w:proofErr w:type="gramStart"/>
+      <w:r>
+        <w:rPr>
+          <w:rFonts w:ascii="Segoe UI" w:eastAsia="Times New Roman" w:hAnsi="Segoe UI" w:cs="Segoe UI"/>
+          <w:color w:val="24292E"/>
+          <w:sz w:val="24"/>
+          <w:szCs w:val="24"/>
+        </w:rPr>
+        <w:t>old solutions of this task</w:t>
+      </w:r>
+      <w:proofErr w:type="gramEnd"/>
+      <w:r>
+        <w:rPr>
+          <w:rFonts w:ascii="Segoe UI" w:eastAsia="Times New Roman" w:hAnsi="Segoe UI" w:cs="Segoe UI"/>
+          <w:color w:val="24292E"/>
+          <w:sz w:val="24"/>
+          <w:szCs w:val="24"/>
+        </w:rPr>
+        <w:t xml:space="preserve"> and </w:t>
       </w:r>
       <w:r>
         <w:rPr>
@@ -630,7 +650,33 @@
           <w:sz w:val="24"/>
           <w:szCs w:val="24"/>
         </w:rPr>
-        <w:t>(p.site-title)</w:t>
+        <w:t>(</w:t>
+      </w:r>
+      <w:proofErr w:type="spellStart"/>
+      <w:proofErr w:type="gramStart"/>
+      <w:r>
+        <w:rPr>
+          <w:rFonts w:ascii="Segoe UI" w:eastAsia="Times New Roman" w:hAnsi="Segoe UI" w:cs="Segoe UI"/>
+          <w:i/>
+          <w:iCs/>
+          <w:color w:val="24292E"/>
+          <w:sz w:val="24"/>
+          <w:szCs w:val="24"/>
+        </w:rPr>
+        <w:t>p.site</w:t>
+      </w:r>
+      <w:proofErr w:type="spellEnd"/>
+      <w:proofErr w:type="gramEnd"/>
+      <w:r>
+        <w:rPr>
+          <w:rFonts w:ascii="Segoe UI" w:eastAsia="Times New Roman" w:hAnsi="Segoe UI" w:cs="Segoe UI"/>
+          <w:i/>
+          <w:iCs/>
+          <w:color w:val="24292E"/>
+          <w:sz w:val="24"/>
+          <w:szCs w:val="24"/>
+        </w:rPr>
+        <w:t>-title)</w:t>
       </w:r>
     </w:p>
     <w:p>
@@ -1246,8 +1292,17 @@
           <w:rFonts w:ascii="Segoe UI" w:hAnsi="Segoe UI" w:cs="Segoe UI"/>
           <w:color w:val="24292E"/>
         </w:rPr>
-        <w:t> elements</w:t>
-      </w:r>
+        <w:t> </w:t>
+      </w:r>
+      <w:proofErr w:type="gramStart"/>
+      <w:r>
+        <w:rPr>
+          <w:rFonts w:ascii="Segoe UI" w:hAnsi="Segoe UI" w:cs="Segoe UI"/>
+          <w:color w:val="24292E"/>
+        </w:rPr>
+        <w:t>elements</w:t>
+      </w:r>
+      <w:proofErr w:type="gramEnd"/>
     </w:p>
     <w:p>
       <w:pPr>
@@ -1269,6 +1324,7 @@
         </w:rPr>
         <w:t>Use </w:t>
       </w:r>
+      <w:proofErr w:type="spellStart"/>
       <w:r>
         <w:rPr>
           <w:rStyle w:val="Strong"/>
@@ -1277,6 +1333,7 @@
         </w:rPr>
         <w:t>img</w:t>
       </w:r>
+      <w:proofErr w:type="spellEnd"/>
       <w:r>
         <w:rPr>
           <w:rFonts w:ascii="Segoe UI" w:hAnsi="Segoe UI" w:cs="Segoe UI"/>
@@ -1326,13 +1383,33 @@
         </w:rPr>
         <w:t>Use </w:t>
       </w:r>
-      <w:r>
-        <w:rPr>
-          <w:rStyle w:val="Strong"/>
-          <w:rFonts w:ascii="Segoe UI" w:hAnsi="Segoe UI" w:cs="Segoe UI"/>
-          <w:color w:val="24292E"/>
-        </w:rPr>
-        <w:t>rgb(238, 238, 238)</w:t>
+      <w:proofErr w:type="spellStart"/>
+      <w:proofErr w:type="gramStart"/>
+      <w:r>
+        <w:rPr>
+          <w:rStyle w:val="Strong"/>
+          <w:rFonts w:ascii="Segoe UI" w:hAnsi="Segoe UI" w:cs="Segoe UI"/>
+          <w:color w:val="24292E"/>
+        </w:rPr>
+        <w:t>rgb</w:t>
+      </w:r>
+      <w:proofErr w:type="spellEnd"/>
+      <w:r>
+        <w:rPr>
+          <w:rStyle w:val="Strong"/>
+          <w:rFonts w:ascii="Segoe UI" w:hAnsi="Segoe UI" w:cs="Segoe UI"/>
+          <w:color w:val="24292E"/>
+        </w:rPr>
+        <w:t>(</w:t>
+      </w:r>
+      <w:proofErr w:type="gramEnd"/>
+      <w:r>
+        <w:rPr>
+          <w:rStyle w:val="Strong"/>
+          <w:rFonts w:ascii="Segoe UI" w:hAnsi="Segoe UI" w:cs="Segoe UI"/>
+          <w:color w:val="24292E"/>
+        </w:rPr>
+        <w:t>238, 238, 238)</w:t>
       </w:r>
       <w:r>
         <w:rPr>
@@ -1362,13 +1439,33 @@
         </w:rPr>
         <w:t>Use </w:t>
       </w:r>
-      <w:r>
-        <w:rPr>
-          <w:rStyle w:val="Strong"/>
-          <w:rFonts w:ascii="Segoe UI" w:hAnsi="Segoe UI" w:cs="Segoe UI"/>
-          <w:color w:val="24292E"/>
-        </w:rPr>
-        <w:t>rgb(255, 255, 255)</w:t>
+      <w:proofErr w:type="spellStart"/>
+      <w:proofErr w:type="gramStart"/>
+      <w:r>
+        <w:rPr>
+          <w:rStyle w:val="Strong"/>
+          <w:rFonts w:ascii="Segoe UI" w:hAnsi="Segoe UI" w:cs="Segoe UI"/>
+          <w:color w:val="24292E"/>
+        </w:rPr>
+        <w:t>rgb</w:t>
+      </w:r>
+      <w:proofErr w:type="spellEnd"/>
+      <w:r>
+        <w:rPr>
+          <w:rStyle w:val="Strong"/>
+          <w:rFonts w:ascii="Segoe UI" w:hAnsi="Segoe UI" w:cs="Segoe UI"/>
+          <w:color w:val="24292E"/>
+        </w:rPr>
+        <w:t>(</w:t>
+      </w:r>
+      <w:proofErr w:type="gramEnd"/>
+      <w:r>
+        <w:rPr>
+          <w:rStyle w:val="Strong"/>
+          <w:rFonts w:ascii="Segoe UI" w:hAnsi="Segoe UI" w:cs="Segoe UI"/>
+          <w:color w:val="24292E"/>
+        </w:rPr>
+        <w:t>255, 255, 255)</w:t>
       </w:r>
       <w:r>
         <w:rPr>
@@ -1377,13 +1474,23 @@
         </w:rPr>
         <w:t> for image background and </w:t>
       </w:r>
-      <w:r>
-        <w:rPr>
-          <w:rStyle w:val="Strong"/>
-          <w:rFonts w:ascii="Segoe UI" w:hAnsi="Segoe UI" w:cs="Segoe UI"/>
-          <w:color w:val="24292E"/>
-        </w:rPr>
-        <w:t>rgba(0, 0, 0, 0.25)</w:t>
+      <w:proofErr w:type="spellStart"/>
+      <w:r>
+        <w:rPr>
+          <w:rStyle w:val="Strong"/>
+          <w:rFonts w:ascii="Segoe UI" w:hAnsi="Segoe UI" w:cs="Segoe UI"/>
+          <w:color w:val="24292E"/>
+        </w:rPr>
+        <w:t>rgba</w:t>
+      </w:r>
+      <w:proofErr w:type="spellEnd"/>
+      <w:r>
+        <w:rPr>
+          <w:rStyle w:val="Strong"/>
+          <w:rFonts w:ascii="Segoe UI" w:hAnsi="Segoe UI" w:cs="Segoe UI"/>
+          <w:color w:val="24292E"/>
+        </w:rPr>
+        <w:t>(0, 0, 0, 0.25)</w:t>
       </w:r>
       <w:r>
         <w:rPr>
@@ -1956,7 +2063,25 @@
           <w:rFonts w:ascii="Segoe UI" w:hAnsi="Segoe UI" w:cs="Segoe UI"/>
           <w:color w:val="24292E"/>
         </w:rPr>
-        <w:t>(divs)</w:t>
+        <w:t>(</w:t>
+      </w:r>
+      <w:proofErr w:type="spellStart"/>
+      <w:r>
+        <w:rPr>
+          <w:rStyle w:val="Strong"/>
+          <w:rFonts w:ascii="Segoe UI" w:hAnsi="Segoe UI" w:cs="Segoe UI"/>
+          <w:color w:val="24292E"/>
+        </w:rPr>
+        <w:t>divs</w:t>
+      </w:r>
+      <w:proofErr w:type="spellEnd"/>
+      <w:r>
+        <w:rPr>
+          <w:rStyle w:val="Strong"/>
+          <w:rFonts w:ascii="Segoe UI" w:hAnsi="Segoe UI" w:cs="Segoe UI"/>
+          <w:color w:val="24292E"/>
+        </w:rPr>
+        <w:t>)</w:t>
       </w:r>
       <w:r>
         <w:rPr>
@@ -2022,7 +2147,27 @@
           <w:rFonts w:ascii="Segoe UI" w:hAnsi="Segoe UI" w:cs="Segoe UI"/>
           <w:color w:val="24292E"/>
         </w:rPr>
-        <w:t>(section.card)</w:t>
+        <w:t>(</w:t>
+      </w:r>
+      <w:proofErr w:type="spellStart"/>
+      <w:proofErr w:type="gramStart"/>
+      <w:r>
+        <w:rPr>
+          <w:rStyle w:val="Emphasis"/>
+          <w:rFonts w:ascii="Segoe UI" w:hAnsi="Segoe UI" w:cs="Segoe UI"/>
+          <w:color w:val="24292E"/>
+        </w:rPr>
+        <w:t>section.card</w:t>
+      </w:r>
+      <w:proofErr w:type="spellEnd"/>
+      <w:proofErr w:type="gramEnd"/>
+      <w:r>
+        <w:rPr>
+          <w:rStyle w:val="Emphasis"/>
+          <w:rFonts w:ascii="Segoe UI" w:hAnsi="Segoe UI" w:cs="Segoe UI"/>
+          <w:color w:val="24292E"/>
+        </w:rPr>
+        <w:t>)</w:t>
       </w:r>
     </w:p>
     <w:p>
@@ -2358,6 +2503,7 @@
         </w:rPr>
         <w:t> with two </w:t>
       </w:r>
+      <w:proofErr w:type="spellStart"/>
       <w:r>
         <w:rPr>
           <w:rStyle w:val="Strong"/>
@@ -2366,6 +2512,7 @@
         </w:rPr>
         <w:t>divs</w:t>
       </w:r>
+      <w:proofErr w:type="spellEnd"/>
     </w:p>
     <w:p>
       <w:pPr>
@@ -2429,13 +2576,33 @@
         </w:rPr>
         <w:t>Use </w:t>
       </w:r>
-      <w:r>
-        <w:rPr>
-          <w:rStyle w:val="Strong"/>
-          <w:rFonts w:ascii="Segoe UI" w:hAnsi="Segoe UI" w:cs="Segoe UI"/>
-          <w:color w:val="24292E"/>
-        </w:rPr>
-        <w:t>rgb(238, 238, 238)</w:t>
+      <w:proofErr w:type="spellStart"/>
+      <w:proofErr w:type="gramStart"/>
+      <w:r>
+        <w:rPr>
+          <w:rStyle w:val="Strong"/>
+          <w:rFonts w:ascii="Segoe UI" w:hAnsi="Segoe UI" w:cs="Segoe UI"/>
+          <w:color w:val="24292E"/>
+        </w:rPr>
+        <w:t>rgb</w:t>
+      </w:r>
+      <w:proofErr w:type="spellEnd"/>
+      <w:r>
+        <w:rPr>
+          <w:rStyle w:val="Strong"/>
+          <w:rFonts w:ascii="Segoe UI" w:hAnsi="Segoe UI" w:cs="Segoe UI"/>
+          <w:color w:val="24292E"/>
+        </w:rPr>
+        <w:t>(</w:t>
+      </w:r>
+      <w:proofErr w:type="gramEnd"/>
+      <w:r>
+        <w:rPr>
+          <w:rStyle w:val="Strong"/>
+          <w:rFonts w:ascii="Segoe UI" w:hAnsi="Segoe UI" w:cs="Segoe UI"/>
+          <w:color w:val="24292E"/>
+        </w:rPr>
+        <w:t>238, 238, 238)</w:t>
       </w:r>
       <w:r>
         <w:rPr>
@@ -2465,13 +2632,33 @@
         </w:rPr>
         <w:t>Use </w:t>
       </w:r>
-      <w:r>
-        <w:rPr>
-          <w:rStyle w:val="Strong"/>
-          <w:rFonts w:ascii="Segoe UI" w:hAnsi="Segoe UI" w:cs="Segoe UI"/>
-          <w:color w:val="24292E"/>
-        </w:rPr>
-        <w:t>rgb(255, 255, 255)</w:t>
+      <w:proofErr w:type="spellStart"/>
+      <w:proofErr w:type="gramStart"/>
+      <w:r>
+        <w:rPr>
+          <w:rStyle w:val="Strong"/>
+          <w:rFonts w:ascii="Segoe UI" w:hAnsi="Segoe UI" w:cs="Segoe UI"/>
+          <w:color w:val="24292E"/>
+        </w:rPr>
+        <w:t>rgb</w:t>
+      </w:r>
+      <w:proofErr w:type="spellEnd"/>
+      <w:r>
+        <w:rPr>
+          <w:rStyle w:val="Strong"/>
+          <w:rFonts w:ascii="Segoe UI" w:hAnsi="Segoe UI" w:cs="Segoe UI"/>
+          <w:color w:val="24292E"/>
+        </w:rPr>
+        <w:t>(</w:t>
+      </w:r>
+      <w:proofErr w:type="gramEnd"/>
+      <w:r>
+        <w:rPr>
+          <w:rStyle w:val="Strong"/>
+          <w:rFonts w:ascii="Segoe UI" w:hAnsi="Segoe UI" w:cs="Segoe UI"/>
+          <w:color w:val="24292E"/>
+        </w:rPr>
+        <w:t>255, 255, 255)</w:t>
       </w:r>
       <w:r>
         <w:rPr>
@@ -2501,13 +2688,33 @@
         </w:rPr>
         <w:t>Use </w:t>
       </w:r>
-      <w:r>
-        <w:rPr>
-          <w:rStyle w:val="Strong"/>
-          <w:rFonts w:ascii="Segoe UI" w:hAnsi="Segoe UI" w:cs="Segoe UI"/>
-          <w:color w:val="24292E"/>
-        </w:rPr>
-        <w:t>rgb(0, 153, 0)</w:t>
+      <w:proofErr w:type="spellStart"/>
+      <w:proofErr w:type="gramStart"/>
+      <w:r>
+        <w:rPr>
+          <w:rStyle w:val="Strong"/>
+          <w:rFonts w:ascii="Segoe UI" w:hAnsi="Segoe UI" w:cs="Segoe UI"/>
+          <w:color w:val="24292E"/>
+        </w:rPr>
+        <w:t>rgb</w:t>
+      </w:r>
+      <w:proofErr w:type="spellEnd"/>
+      <w:r>
+        <w:rPr>
+          <w:rStyle w:val="Strong"/>
+          <w:rFonts w:ascii="Segoe UI" w:hAnsi="Segoe UI" w:cs="Segoe UI"/>
+          <w:color w:val="24292E"/>
+        </w:rPr>
+        <w:t>(</w:t>
+      </w:r>
+      <w:proofErr w:type="gramEnd"/>
+      <w:r>
+        <w:rPr>
+          <w:rStyle w:val="Strong"/>
+          <w:rFonts w:ascii="Segoe UI" w:hAnsi="Segoe UI" w:cs="Segoe UI"/>
+          <w:color w:val="24292E"/>
+        </w:rPr>
+        <w:t>0, 153, 0)</w:t>
       </w:r>
       <w:r>
         <w:rPr>
@@ -2963,13 +3170,33 @@
         </w:rPr>
         <w:t>Use color - </w:t>
       </w:r>
-      <w:r>
-        <w:rPr>
-          <w:rStyle w:val="Strong"/>
-          <w:rFonts w:ascii="Segoe UI" w:hAnsi="Segoe UI" w:cs="Segoe UI"/>
-          <w:color w:val="24292E"/>
-        </w:rPr>
-        <w:t>rgb(238, 238, 238)</w:t>
+      <w:proofErr w:type="spellStart"/>
+      <w:proofErr w:type="gramStart"/>
+      <w:r>
+        <w:rPr>
+          <w:rStyle w:val="Strong"/>
+          <w:rFonts w:ascii="Segoe UI" w:hAnsi="Segoe UI" w:cs="Segoe UI"/>
+          <w:color w:val="24292E"/>
+        </w:rPr>
+        <w:t>rgb</w:t>
+      </w:r>
+      <w:proofErr w:type="spellEnd"/>
+      <w:r>
+        <w:rPr>
+          <w:rStyle w:val="Strong"/>
+          <w:rFonts w:ascii="Segoe UI" w:hAnsi="Segoe UI" w:cs="Segoe UI"/>
+          <w:color w:val="24292E"/>
+        </w:rPr>
+        <w:t>(</w:t>
+      </w:r>
+      <w:proofErr w:type="gramEnd"/>
+      <w:r>
+        <w:rPr>
+          <w:rStyle w:val="Strong"/>
+          <w:rFonts w:ascii="Segoe UI" w:hAnsi="Segoe UI" w:cs="Segoe UI"/>
+          <w:color w:val="24292E"/>
+        </w:rPr>
+        <w:t>238, 238, 238)</w:t>
       </w:r>
       <w:r>
         <w:rPr>
@@ -2999,13 +3226,33 @@
         </w:rPr>
         <w:t>Use color - </w:t>
       </w:r>
-      <w:r>
-        <w:rPr>
-          <w:rStyle w:val="Strong"/>
-          <w:rFonts w:ascii="Segoe UI" w:hAnsi="Segoe UI" w:cs="Segoe UI"/>
-          <w:color w:val="24292E"/>
-        </w:rPr>
-        <w:t>rgb(255, 255, 255)</w:t>
+      <w:proofErr w:type="spellStart"/>
+      <w:proofErr w:type="gramStart"/>
+      <w:r>
+        <w:rPr>
+          <w:rStyle w:val="Strong"/>
+          <w:rFonts w:ascii="Segoe UI" w:hAnsi="Segoe UI" w:cs="Segoe UI"/>
+          <w:color w:val="24292E"/>
+        </w:rPr>
+        <w:t>rgb</w:t>
+      </w:r>
+      <w:proofErr w:type="spellEnd"/>
+      <w:r>
+        <w:rPr>
+          <w:rStyle w:val="Strong"/>
+          <w:rFonts w:ascii="Segoe UI" w:hAnsi="Segoe UI" w:cs="Segoe UI"/>
+          <w:color w:val="24292E"/>
+        </w:rPr>
+        <w:t>(</w:t>
+      </w:r>
+      <w:proofErr w:type="gramEnd"/>
+      <w:r>
+        <w:rPr>
+          <w:rStyle w:val="Strong"/>
+          <w:rFonts w:ascii="Segoe UI" w:hAnsi="Segoe UI" w:cs="Segoe UI"/>
+          <w:color w:val="24292E"/>
+        </w:rPr>
+        <w:t>255, 255, 255)</w:t>
       </w:r>
       <w:r>
         <w:rPr>
@@ -3014,13 +3261,23 @@
         </w:rPr>
         <w:t> for image background and </w:t>
       </w:r>
-      <w:r>
-        <w:rPr>
-          <w:rStyle w:val="Strong"/>
-          <w:rFonts w:ascii="Segoe UI" w:hAnsi="Segoe UI" w:cs="Segoe UI"/>
-          <w:color w:val="24292E"/>
-        </w:rPr>
-        <w:t>rgba(0, 0, 0, 0.25)</w:t>
+      <w:proofErr w:type="spellStart"/>
+      <w:r>
+        <w:rPr>
+          <w:rStyle w:val="Strong"/>
+          <w:rFonts w:ascii="Segoe UI" w:hAnsi="Segoe UI" w:cs="Segoe UI"/>
+          <w:color w:val="24292E"/>
+        </w:rPr>
+        <w:t>rgba</w:t>
+      </w:r>
+      <w:proofErr w:type="spellEnd"/>
+      <w:r>
+        <w:rPr>
+          <w:rStyle w:val="Strong"/>
+          <w:rFonts w:ascii="Segoe UI" w:hAnsi="Segoe UI" w:cs="Segoe UI"/>
+          <w:color w:val="24292E"/>
+        </w:rPr>
+        <w:t>(0, 0, 0, 0.25)</w:t>
       </w:r>
       <w:r>
         <w:rPr>
@@ -3654,8 +3911,17 @@
           <w:rFonts w:ascii="Segoe UI" w:hAnsi="Segoe UI" w:cs="Segoe UI"/>
           <w:color w:val="24292E"/>
         </w:rPr>
-        <w:t> elements</w:t>
-      </w:r>
+        <w:t> </w:t>
+      </w:r>
+      <w:proofErr w:type="gramStart"/>
+      <w:r>
+        <w:rPr>
+          <w:rFonts w:ascii="Segoe UI" w:hAnsi="Segoe UI" w:cs="Segoe UI"/>
+          <w:color w:val="24292E"/>
+        </w:rPr>
+        <w:t>elements</w:t>
+      </w:r>
+      <w:proofErr w:type="gramEnd"/>
     </w:p>
     <w:p>
       <w:pPr>
@@ -3720,13 +3986,33 @@
         </w:rPr>
         <w:t>Use </w:t>
       </w:r>
-      <w:r>
-        <w:rPr>
-          <w:rStyle w:val="Strong"/>
-          <w:rFonts w:ascii="Segoe UI" w:hAnsi="Segoe UI" w:cs="Segoe UI"/>
-          <w:color w:val="24292E"/>
-        </w:rPr>
-        <w:t>rgb(0, 102, 0)</w:t>
+      <w:proofErr w:type="spellStart"/>
+      <w:proofErr w:type="gramStart"/>
+      <w:r>
+        <w:rPr>
+          <w:rStyle w:val="Strong"/>
+          <w:rFonts w:ascii="Segoe UI" w:hAnsi="Segoe UI" w:cs="Segoe UI"/>
+          <w:color w:val="24292E"/>
+        </w:rPr>
+        <w:t>rgb</w:t>
+      </w:r>
+      <w:proofErr w:type="spellEnd"/>
+      <w:r>
+        <w:rPr>
+          <w:rStyle w:val="Strong"/>
+          <w:rFonts w:ascii="Segoe UI" w:hAnsi="Segoe UI" w:cs="Segoe UI"/>
+          <w:color w:val="24292E"/>
+        </w:rPr>
+        <w:t>(</w:t>
+      </w:r>
+      <w:proofErr w:type="gramEnd"/>
+      <w:r>
+        <w:rPr>
+          <w:rStyle w:val="Strong"/>
+          <w:rFonts w:ascii="Segoe UI" w:hAnsi="Segoe UI" w:cs="Segoe UI"/>
+          <w:color w:val="24292E"/>
+        </w:rPr>
+        <w:t>0, 102, 0)</w:t>
       </w:r>
       <w:r>
         <w:rPr>
@@ -3756,13 +4042,33 @@
         </w:rPr>
         <w:t>Use </w:t>
       </w:r>
-      <w:r>
-        <w:rPr>
-          <w:rStyle w:val="Strong"/>
-          <w:rFonts w:ascii="Segoe UI" w:hAnsi="Segoe UI" w:cs="Segoe UI"/>
-          <w:color w:val="24292E"/>
-        </w:rPr>
-        <w:t>rgb(238, 238, 238)</w:t>
+      <w:proofErr w:type="spellStart"/>
+      <w:proofErr w:type="gramStart"/>
+      <w:r>
+        <w:rPr>
+          <w:rStyle w:val="Strong"/>
+          <w:rFonts w:ascii="Segoe UI" w:hAnsi="Segoe UI" w:cs="Segoe UI"/>
+          <w:color w:val="24292E"/>
+        </w:rPr>
+        <w:t>rgb</w:t>
+      </w:r>
+      <w:proofErr w:type="spellEnd"/>
+      <w:r>
+        <w:rPr>
+          <w:rStyle w:val="Strong"/>
+          <w:rFonts w:ascii="Segoe UI" w:hAnsi="Segoe UI" w:cs="Segoe UI"/>
+          <w:color w:val="24292E"/>
+        </w:rPr>
+        <w:t>(</w:t>
+      </w:r>
+      <w:proofErr w:type="gramEnd"/>
+      <w:r>
+        <w:rPr>
+          <w:rStyle w:val="Strong"/>
+          <w:rFonts w:ascii="Segoe UI" w:hAnsi="Segoe UI" w:cs="Segoe UI"/>
+          <w:color w:val="24292E"/>
+        </w:rPr>
+        <w:t>238, 238, 238)</w:t>
       </w:r>
       <w:r>
         <w:rPr>
@@ -3792,13 +4098,33 @@
         </w:rPr>
         <w:t>Use </w:t>
       </w:r>
-      <w:r>
-        <w:rPr>
-          <w:rStyle w:val="Strong"/>
-          <w:rFonts w:ascii="Segoe UI" w:hAnsi="Segoe UI" w:cs="Segoe UI"/>
-          <w:color w:val="24292E"/>
-        </w:rPr>
-        <w:t>rgb(255, 255, 255)</w:t>
+      <w:proofErr w:type="spellStart"/>
+      <w:proofErr w:type="gramStart"/>
+      <w:r>
+        <w:rPr>
+          <w:rStyle w:val="Strong"/>
+          <w:rFonts w:ascii="Segoe UI" w:hAnsi="Segoe UI" w:cs="Segoe UI"/>
+          <w:color w:val="24292E"/>
+        </w:rPr>
+        <w:t>rgb</w:t>
+      </w:r>
+      <w:proofErr w:type="spellEnd"/>
+      <w:r>
+        <w:rPr>
+          <w:rStyle w:val="Strong"/>
+          <w:rFonts w:ascii="Segoe UI" w:hAnsi="Segoe UI" w:cs="Segoe UI"/>
+          <w:color w:val="24292E"/>
+        </w:rPr>
+        <w:t>(</w:t>
+      </w:r>
+      <w:proofErr w:type="gramEnd"/>
+      <w:r>
+        <w:rPr>
+          <w:rStyle w:val="Strong"/>
+          <w:rFonts w:ascii="Segoe UI" w:hAnsi="Segoe UI" w:cs="Segoe UI"/>
+          <w:color w:val="24292E"/>
+        </w:rPr>
+        <w:t>255, 255, 255)</w:t>
       </w:r>
       <w:r>
         <w:rPr>
@@ -3807,13 +4133,23 @@
         </w:rPr>
         <w:t> for image background and </w:t>
       </w:r>
-      <w:r>
-        <w:rPr>
-          <w:rStyle w:val="Strong"/>
-          <w:rFonts w:ascii="Segoe UI" w:hAnsi="Segoe UI" w:cs="Segoe UI"/>
-          <w:color w:val="24292E"/>
-        </w:rPr>
-        <w:t>rgba(0, 0, 0, 0.25)</w:t>
+      <w:proofErr w:type="spellStart"/>
+      <w:r>
+        <w:rPr>
+          <w:rStyle w:val="Strong"/>
+          <w:rFonts w:ascii="Segoe UI" w:hAnsi="Segoe UI" w:cs="Segoe UI"/>
+          <w:color w:val="24292E"/>
+        </w:rPr>
+        <w:t>rgba</w:t>
+      </w:r>
+      <w:proofErr w:type="spellEnd"/>
+      <w:r>
+        <w:rPr>
+          <w:rStyle w:val="Strong"/>
+          <w:rFonts w:ascii="Segoe UI" w:hAnsi="Segoe UI" w:cs="Segoe UI"/>
+          <w:color w:val="24292E"/>
+        </w:rPr>
+        <w:t>(0, 0, 0, 0.25)</w:t>
       </w:r>
       <w:r>
         <w:rPr>
@@ -3917,6 +4253,462 @@
         </w:rPr>
         <w:t> for the headings</w:t>
       </w:r>
+    </w:p>
+    <w:p>
+      <w:pPr>
+        <w:pStyle w:val="Heading1"/>
+        <w:pBdr>
+          <w:bottom w:val="single" w:sz="6" w:space="4" w:color="EAECEF"/>
+        </w:pBdr>
+        <w:shd w:val="clear" w:color="auto" w:fill="FFFFFF"/>
+        <w:spacing w:after="240" w:afterAutospacing="0"/>
+        <w:rPr>
+          <w:rFonts w:ascii="Segoe UI" w:hAnsi="Segoe UI" w:cs="Segoe UI"/>
+          <w:color w:val="24292E"/>
+        </w:rPr>
+      </w:pPr>
+      <w:r>
+        <w:rPr>
+          <w:rFonts w:ascii="Segoe UI" w:hAnsi="Segoe UI" w:cs="Segoe UI"/>
+          <w:color w:val="24292E"/>
+        </w:rPr>
+        <w:t>07. Social Media Icons</w:t>
+      </w:r>
+    </w:p>
+    <w:p>
+      <w:pPr>
+        <w:spacing w:before="360" w:after="360"/>
+        <w:rPr>
+          <w:rFonts w:ascii="Times New Roman" w:hAnsi="Times New Roman" w:cs="Times New Roman"/>
+        </w:rPr>
+      </w:pPr>
+      <w:r>
+        <w:pict w14:anchorId="42748CEE">
+          <v:rect id="_x0000_i1031" style="width:0;height:3pt" o:hralign="center" o:hrstd="t" o:hrnoshade="t" o:hr="t" fillcolor="#24292e" stroked="f"/>
+        </w:pict>
+      </w:r>
+    </w:p>
+    <w:p>
+      <w:pPr>
+        <w:pStyle w:val="NormalWeb"/>
+        <w:shd w:val="clear" w:color="auto" w:fill="FFFFFF"/>
+        <w:spacing w:before="0" w:beforeAutospacing="0" w:after="240" w:afterAutospacing="0"/>
+        <w:rPr>
+          <w:rFonts w:ascii="Segoe UI" w:hAnsi="Segoe UI" w:cs="Segoe UI"/>
+          <w:color w:val="24292E"/>
+        </w:rPr>
+      </w:pPr>
+      <w:r>
+        <w:rPr>
+          <w:rFonts w:ascii="Segoe UI" w:hAnsi="Segoe UI" w:cs="Segoe UI"/>
+          <w:color w:val="24292E"/>
+        </w:rPr>
+        <w:t>Problems for in-class lab for the </w:t>
+      </w:r>
+      <w:hyperlink r:id="rId19" w:history="1">
+        <w:r>
+          <w:rPr>
+            <w:rStyle w:val="Hyperlink"/>
+            <w:rFonts w:ascii="Segoe UI" w:hAnsi="Segoe UI" w:cs="Segoe UI"/>
+            <w:color w:val="0366D6"/>
+            <w:u w:val="none"/>
+          </w:rPr>
+          <w:t>“HTML &amp; CSS”</w:t>
+        </w:r>
+      </w:hyperlink>
+      <w:r>
+        <w:rPr>
+          <w:rFonts w:ascii="Segoe UI" w:hAnsi="Segoe UI" w:cs="Segoe UI"/>
+          <w:color w:val="24292E"/>
+        </w:rPr>
+        <w:t> course @ </w:t>
+      </w:r>
+      <w:r>
+        <w:rPr>
+          <w:rStyle w:val="Strong"/>
+          <w:rFonts w:ascii="Segoe UI" w:hAnsi="Segoe UI" w:cs="Segoe UI"/>
+          <w:color w:val="24292E"/>
+        </w:rPr>
+        <w:t>SoftUni</w:t>
+      </w:r>
+      <w:r>
+        <w:rPr>
+          <w:rFonts w:ascii="Segoe UI" w:hAnsi="Segoe UI" w:cs="Segoe UI"/>
+          <w:color w:val="24292E"/>
+        </w:rPr>
+        <w:t>.</w:t>
+      </w:r>
+    </w:p>
+    <w:p>
+      <w:pPr>
+        <w:pStyle w:val="NormalWeb"/>
+        <w:shd w:val="clear" w:color="auto" w:fill="FFFFFF"/>
+        <w:spacing w:before="0" w:beforeAutospacing="0" w:after="240" w:afterAutospacing="0"/>
+        <w:rPr>
+          <w:rFonts w:ascii="Segoe UI" w:hAnsi="Segoe UI" w:cs="Segoe UI"/>
+          <w:color w:val="24292E"/>
+        </w:rPr>
+      </w:pPr>
+      <w:r>
+        <w:rPr>
+          <w:rFonts w:ascii="Segoe UI" w:hAnsi="Segoe UI" w:cs="Segoe UI"/>
+          <w:color w:val="24292E"/>
+        </w:rPr>
+        <w:t>Submit your solutions in the </w:t>
+      </w:r>
+      <w:hyperlink r:id="rId20" w:history="1">
+        <w:r>
+          <w:rPr>
+            <w:rStyle w:val="Hyperlink"/>
+            <w:rFonts w:ascii="Segoe UI" w:hAnsi="Segoe UI" w:cs="Segoe UI"/>
+            <w:color w:val="0366D6"/>
+            <w:u w:val="none"/>
+          </w:rPr>
+          <w:t>SoftUni Judge System</w:t>
+        </w:r>
+      </w:hyperlink>
+      <w:r>
+        <w:rPr>
+          <w:rFonts w:ascii="Segoe UI" w:hAnsi="Segoe UI" w:cs="Segoe UI"/>
+          <w:color w:val="24292E"/>
+        </w:rPr>
+        <w:t>.</w:t>
+      </w:r>
+    </w:p>
+    <w:p>
+      <w:pPr>
+        <w:pStyle w:val="Heading2"/>
+        <w:pBdr>
+          <w:bottom w:val="single" w:sz="6" w:space="4" w:color="EAECEF"/>
+        </w:pBdr>
+        <w:shd w:val="clear" w:color="auto" w:fill="FFFFFF"/>
+        <w:spacing w:before="360" w:beforeAutospacing="0" w:after="240" w:afterAutospacing="0"/>
+        <w:rPr>
+          <w:rFonts w:ascii="Segoe UI" w:hAnsi="Segoe UI" w:cs="Segoe UI"/>
+          <w:color w:val="24292E"/>
+        </w:rPr>
+      </w:pPr>
+      <w:r>
+        <w:rPr>
+          <w:rFonts w:ascii="Segoe UI" w:hAnsi="Segoe UI" w:cs="Segoe UI"/>
+          <w:color w:val="24292E"/>
+        </w:rPr>
+        <w:t>Tasks</w:t>
+      </w:r>
+    </w:p>
+    <w:p>
+      <w:pPr>
+        <w:numPr>
+          <w:ilvl w:val="0"/>
+          <w:numId w:val="13"/>
+        </w:numPr>
+        <w:shd w:val="clear" w:color="auto" w:fill="FFFFFF"/>
+        <w:spacing w:before="100" w:beforeAutospacing="1" w:after="100" w:afterAutospacing="1" w:line="240" w:lineRule="auto"/>
+        <w:rPr>
+          <w:rFonts w:ascii="Segoe UI" w:hAnsi="Segoe UI" w:cs="Segoe UI"/>
+          <w:color w:val="24292E"/>
+        </w:rPr>
+      </w:pPr>
+      <w:r>
+        <w:rPr>
+          <w:rFonts w:ascii="Segoe UI" w:hAnsi="Segoe UI" w:cs="Segoe UI"/>
+          <w:color w:val="24292E"/>
+        </w:rPr>
+        <w:t>Create an </w:t>
+      </w:r>
+      <w:r>
+        <w:rPr>
+          <w:rStyle w:val="Strong"/>
+          <w:rFonts w:ascii="Segoe UI" w:hAnsi="Segoe UI" w:cs="Segoe UI"/>
+          <w:color w:val="24292E"/>
+        </w:rPr>
+        <w:t>"index.html"</w:t>
+      </w:r>
+      <w:r>
+        <w:rPr>
+          <w:rFonts w:ascii="Segoe UI" w:hAnsi="Segoe UI" w:cs="Segoe UI"/>
+          <w:color w:val="24292E"/>
+        </w:rPr>
+        <w:t> file with title - </w:t>
+      </w:r>
+      <w:r>
+        <w:rPr>
+          <w:rStyle w:val="Strong"/>
+          <w:rFonts w:ascii="Segoe UI" w:hAnsi="Segoe UI" w:cs="Segoe UI"/>
+          <w:color w:val="24292E"/>
+        </w:rPr>
+        <w:t>Social Media Icons</w:t>
+      </w:r>
+    </w:p>
+    <w:p>
+      <w:pPr>
+        <w:numPr>
+          <w:ilvl w:val="0"/>
+          <w:numId w:val="13"/>
+        </w:numPr>
+        <w:shd w:val="clear" w:color="auto" w:fill="FFFFFF"/>
+        <w:spacing w:before="60" w:after="100" w:afterAutospacing="1" w:line="240" w:lineRule="auto"/>
+        <w:rPr>
+          <w:rFonts w:ascii="Segoe UI" w:hAnsi="Segoe UI" w:cs="Segoe UI"/>
+          <w:color w:val="24292E"/>
+        </w:rPr>
+      </w:pPr>
+      <w:r>
+        <w:rPr>
+          <w:rFonts w:ascii="Segoe UI" w:hAnsi="Segoe UI" w:cs="Segoe UI"/>
+          <w:color w:val="24292E"/>
+        </w:rPr>
+        <w:t>All you need for your HTML are </w:t>
+      </w:r>
+      <w:r>
+        <w:rPr>
+          <w:rStyle w:val="Strong"/>
+          <w:rFonts w:ascii="Segoe UI" w:hAnsi="Segoe UI" w:cs="Segoe UI"/>
+          <w:color w:val="24292E"/>
+        </w:rPr>
+        <w:t>ul</w:t>
+      </w:r>
+      <w:r>
+        <w:rPr>
+          <w:rFonts w:ascii="Segoe UI" w:hAnsi="Segoe UI" w:cs="Segoe UI"/>
+          <w:color w:val="24292E"/>
+        </w:rPr>
+        <w:t>, </w:t>
+      </w:r>
+      <w:r>
+        <w:rPr>
+          <w:rStyle w:val="Strong"/>
+          <w:rFonts w:ascii="Segoe UI" w:hAnsi="Segoe UI" w:cs="Segoe UI"/>
+          <w:color w:val="24292E"/>
+        </w:rPr>
+        <w:t>li</w:t>
+      </w:r>
+      <w:r>
+        <w:rPr>
+          <w:rFonts w:ascii="Segoe UI" w:hAnsi="Segoe UI" w:cs="Segoe UI"/>
+          <w:color w:val="24292E"/>
+        </w:rPr>
+        <w:t> and </w:t>
+      </w:r>
+      <w:r>
+        <w:rPr>
+          <w:rStyle w:val="Strong"/>
+          <w:rFonts w:ascii="Segoe UI" w:hAnsi="Segoe UI" w:cs="Segoe UI"/>
+          <w:color w:val="24292E"/>
+        </w:rPr>
+        <w:t>a</w:t>
+      </w:r>
+      <w:r>
+        <w:rPr>
+          <w:rFonts w:ascii="Segoe UI" w:hAnsi="Segoe UI" w:cs="Segoe UI"/>
+          <w:color w:val="24292E"/>
+        </w:rPr>
+        <w:t> </w:t>
+      </w:r>
+      <w:proofErr w:type="gramStart"/>
+      <w:r>
+        <w:rPr>
+          <w:rFonts w:ascii="Segoe UI" w:hAnsi="Segoe UI" w:cs="Segoe UI"/>
+          <w:color w:val="24292E"/>
+        </w:rPr>
+        <w:t>tags</w:t>
+      </w:r>
+      <w:proofErr w:type="gramEnd"/>
+    </w:p>
+    <w:p>
+      <w:pPr>
+        <w:numPr>
+          <w:ilvl w:val="0"/>
+          <w:numId w:val="13"/>
+        </w:numPr>
+        <w:shd w:val="clear" w:color="auto" w:fill="FFFFFF"/>
+        <w:spacing w:before="60" w:after="100" w:afterAutospacing="1" w:line="240" w:lineRule="auto"/>
+        <w:rPr>
+          <w:rFonts w:ascii="Segoe UI" w:hAnsi="Segoe UI" w:cs="Segoe UI"/>
+          <w:color w:val="24292E"/>
+        </w:rPr>
+      </w:pPr>
+      <w:r>
+        <w:rPr>
+          <w:rFonts w:ascii="Segoe UI" w:hAnsi="Segoe UI" w:cs="Segoe UI"/>
+          <w:color w:val="24292E"/>
+        </w:rPr>
+        <w:t>Use </w:t>
+      </w:r>
+      <w:proofErr w:type="spellStart"/>
+      <w:r>
+        <w:rPr>
+          <w:rStyle w:val="Strong"/>
+          <w:rFonts w:ascii="Segoe UI" w:hAnsi="Segoe UI" w:cs="Segoe UI"/>
+          <w:color w:val="24292E"/>
+        </w:rPr>
+        <w:t>fontawesome</w:t>
+      </w:r>
+      <w:proofErr w:type="spellEnd"/>
+      <w:r>
+        <w:rPr>
+          <w:rFonts w:ascii="Segoe UI" w:hAnsi="Segoe UI" w:cs="Segoe UI"/>
+          <w:color w:val="24292E"/>
+        </w:rPr>
+        <w:t> to add social icons</w:t>
+      </w:r>
+    </w:p>
+    <w:p>
+      <w:pPr>
+        <w:numPr>
+          <w:ilvl w:val="0"/>
+          <w:numId w:val="13"/>
+        </w:numPr>
+        <w:shd w:val="clear" w:color="auto" w:fill="FFFFFF"/>
+        <w:spacing w:before="60" w:after="100" w:afterAutospacing="1" w:line="240" w:lineRule="auto"/>
+        <w:rPr>
+          <w:rFonts w:ascii="Segoe UI" w:hAnsi="Segoe UI" w:cs="Segoe UI"/>
+          <w:color w:val="24292E"/>
+        </w:rPr>
+      </w:pPr>
+      <w:r>
+        <w:rPr>
+          <w:rFonts w:ascii="Segoe UI" w:hAnsi="Segoe UI" w:cs="Segoe UI"/>
+          <w:color w:val="24292E"/>
+        </w:rPr>
+        <w:t>Change the ul </w:t>
+      </w:r>
+      <w:r>
+        <w:rPr>
+          <w:rStyle w:val="Strong"/>
+          <w:rFonts w:ascii="Segoe UI" w:hAnsi="Segoe UI" w:cs="Segoe UI"/>
+          <w:color w:val="24292E"/>
+        </w:rPr>
+        <w:t>display</w:t>
+      </w:r>
+      <w:r>
+        <w:rPr>
+          <w:rFonts w:ascii="Segoe UI" w:hAnsi="Segoe UI" w:cs="Segoe UI"/>
+          <w:color w:val="24292E"/>
+        </w:rPr>
+        <w:t> property to </w:t>
+      </w:r>
+      <w:r>
+        <w:rPr>
+          <w:rStyle w:val="Strong"/>
+          <w:rFonts w:ascii="Segoe UI" w:hAnsi="Segoe UI" w:cs="Segoe UI"/>
+          <w:color w:val="24292E"/>
+        </w:rPr>
+        <w:t>inline-block</w:t>
+      </w:r>
+    </w:p>
+    <w:p>
+      <w:pPr>
+        <w:numPr>
+          <w:ilvl w:val="0"/>
+          <w:numId w:val="13"/>
+        </w:numPr>
+        <w:shd w:val="clear" w:color="auto" w:fill="FFFFFF"/>
+        <w:spacing w:before="60" w:after="100" w:afterAutospacing="1" w:line="240" w:lineRule="auto"/>
+        <w:rPr>
+          <w:rFonts w:ascii="Segoe UI" w:hAnsi="Segoe UI" w:cs="Segoe UI"/>
+          <w:color w:val="24292E"/>
+        </w:rPr>
+      </w:pPr>
+      <w:r>
+        <w:rPr>
+          <w:rFonts w:ascii="Segoe UI" w:hAnsi="Segoe UI" w:cs="Segoe UI"/>
+          <w:color w:val="24292E"/>
+        </w:rPr>
+        <w:t>Remove list items style</w:t>
+      </w:r>
+    </w:p>
+    <w:p>
+      <w:pPr>
+        <w:numPr>
+          <w:ilvl w:val="0"/>
+          <w:numId w:val="13"/>
+        </w:numPr>
+        <w:shd w:val="clear" w:color="auto" w:fill="FFFFFF"/>
+        <w:spacing w:before="60" w:after="100" w:afterAutospacing="1" w:line="240" w:lineRule="auto"/>
+        <w:rPr>
+          <w:rFonts w:ascii="Segoe UI" w:hAnsi="Segoe UI" w:cs="Segoe UI"/>
+          <w:color w:val="24292E"/>
+        </w:rPr>
+      </w:pPr>
+      <w:r>
+        <w:rPr>
+          <w:rFonts w:ascii="Segoe UI" w:hAnsi="Segoe UI" w:cs="Segoe UI"/>
+          <w:color w:val="24292E"/>
+        </w:rPr>
+        <w:t>Each </w:t>
+      </w:r>
+      <w:r>
+        <w:rPr>
+          <w:rStyle w:val="Strong"/>
+          <w:rFonts w:ascii="Segoe UI" w:hAnsi="Segoe UI" w:cs="Segoe UI"/>
+          <w:color w:val="24292E"/>
+        </w:rPr>
+        <w:t>a</w:t>
+      </w:r>
+      <w:r>
+        <w:rPr>
+          <w:rFonts w:ascii="Segoe UI" w:hAnsi="Segoe UI" w:cs="Segoe UI"/>
+          <w:color w:val="24292E"/>
+        </w:rPr>
+        <w:t> tag must have border-radius </w:t>
+      </w:r>
+      <w:r>
+        <w:rPr>
+          <w:rStyle w:val="Strong"/>
+          <w:rFonts w:ascii="Segoe UI" w:hAnsi="Segoe UI" w:cs="Segoe UI"/>
+          <w:color w:val="24292E"/>
+        </w:rPr>
+        <w:t>50%</w:t>
+      </w:r>
+    </w:p>
+    <w:p>
+      <w:pPr>
+        <w:numPr>
+          <w:ilvl w:val="0"/>
+          <w:numId w:val="13"/>
+        </w:numPr>
+        <w:shd w:val="clear" w:color="auto" w:fill="FFFFFF"/>
+        <w:spacing w:before="60" w:after="100" w:afterAutospacing="1" w:line="240" w:lineRule="auto"/>
+        <w:rPr>
+          <w:rFonts w:ascii="Segoe UI" w:hAnsi="Segoe UI" w:cs="Segoe UI"/>
+          <w:color w:val="24292E"/>
+        </w:rPr>
+      </w:pPr>
+      <w:r>
+        <w:rPr>
+          <w:rFonts w:ascii="Segoe UI" w:hAnsi="Segoe UI" w:cs="Segoe UI"/>
+          <w:color w:val="24292E"/>
+        </w:rPr>
+        <w:t>When you </w:t>
+      </w:r>
+      <w:proofErr w:type="gramStart"/>
+      <w:r>
+        <w:rPr>
+          <w:rStyle w:val="Strong"/>
+          <w:rFonts w:ascii="Segoe UI" w:hAnsi="Segoe UI" w:cs="Segoe UI"/>
+          <w:color w:val="24292E"/>
+        </w:rPr>
+        <w:t>hover</w:t>
+      </w:r>
+      <w:proofErr w:type="gramEnd"/>
+      <w:r>
+        <w:rPr>
+          <w:rFonts w:ascii="Segoe UI" w:hAnsi="Segoe UI" w:cs="Segoe UI"/>
+          <w:color w:val="24292E"/>
+        </w:rPr>
+        <w:t> the icons change the color</w:t>
+      </w:r>
+    </w:p>
+    <w:p>
+      <w:pPr>
+        <w:shd w:val="clear" w:color="auto" w:fill="FFFFFF"/>
+        <w:spacing w:before="60" w:after="100" w:afterAutospacing="1" w:line="240" w:lineRule="auto"/>
+        <w:rPr>
+          <w:rFonts w:ascii="Segoe UI" w:hAnsi="Segoe UI" w:cs="Segoe UI"/>
+          <w:color w:val="24292E"/>
+        </w:rPr>
+      </w:pPr>
     </w:p>
     <w:p>
       <w:pPr>
@@ -5442,6 +6234,155 @@
     </w:lvl>
   </w:abstractNum>
   <w:abstractNum w:abstractNumId="10" w15:restartNumberingAfterBreak="0">
+    <w:nsid w:val="577615AF"/>
+    <w:multiLevelType w:val="multilevel"/>
+    <w:tmpl w:val="070CAD10"/>
+    <w:lvl w:ilvl="0">
+      <w:start w:val="1"/>
+      <w:numFmt w:val="bullet"/>
+      <w:lvlText w:val=""/>
+      <w:lvlJc w:val="left"/>
+      <w:pPr>
+        <w:tabs>
+          <w:tab w:val="num" w:pos="720"/>
+        </w:tabs>
+        <w:ind w:left="720" w:hanging="360"/>
+      </w:pPr>
+      <w:rPr>
+        <w:rFonts w:ascii="Symbol" w:hAnsi="Symbol" w:hint="default"/>
+        <w:sz w:val="20"/>
+      </w:rPr>
+    </w:lvl>
+    <w:lvl w:ilvl="1" w:tentative="1">
+      <w:start w:val="1"/>
+      <w:numFmt w:val="bullet"/>
+      <w:lvlText w:val="o"/>
+      <w:lvlJc w:val="left"/>
+      <w:pPr>
+        <w:tabs>
+          <w:tab w:val="num" w:pos="1440"/>
+        </w:tabs>
+        <w:ind w:left="1440" w:hanging="360"/>
+      </w:pPr>
+      <w:rPr>
+        <w:rFonts w:ascii="Courier New" w:hAnsi="Courier New" w:hint="default"/>
+        <w:sz w:val="20"/>
+      </w:rPr>
+    </w:lvl>
+    <w:lvl w:ilvl="2" w:tentative="1">
+      <w:start w:val="1"/>
+      <w:numFmt w:val="bullet"/>
+      <w:lvlText w:val=""/>
+      <w:lvlJc w:val="left"/>
+      <w:pPr>
+        <w:tabs>
+          <w:tab w:val="num" w:pos="2160"/>
+        </w:tabs>
+        <w:ind w:left="2160" w:hanging="360"/>
+      </w:pPr>
+      <w:rPr>
+        <w:rFonts w:ascii="Wingdings" w:hAnsi="Wingdings" w:hint="default"/>
+        <w:sz w:val="20"/>
+      </w:rPr>
+    </w:lvl>
+    <w:lvl w:ilvl="3" w:tentative="1">
+      <w:start w:val="1"/>
+      <w:numFmt w:val="bullet"/>
+      <w:lvlText w:val=""/>
+      <w:lvlJc w:val="left"/>
+      <w:pPr>
+        <w:tabs>
+          <w:tab w:val="num" w:pos="2880"/>
+        </w:tabs>
+        <w:ind w:left="2880" w:hanging="360"/>
+      </w:pPr>
+      <w:rPr>
+        <w:rFonts w:ascii="Wingdings" w:hAnsi="Wingdings" w:hint="default"/>
+        <w:sz w:val="20"/>
+      </w:rPr>
+    </w:lvl>
+    <w:lvl w:ilvl="4" w:tentative="1">
+      <w:start w:val="1"/>
+      <w:numFmt w:val="bullet"/>
+      <w:lvlText w:val=""/>
+      <w:lvlJc w:val="left"/>
+      <w:pPr>
+        <w:tabs>
+          <w:tab w:val="num" w:pos="3600"/>
+        </w:tabs>
+        <w:ind w:left="3600" w:hanging="360"/>
+      </w:pPr>
+      <w:rPr>
+        <w:rFonts w:ascii="Wingdings" w:hAnsi="Wingdings" w:hint="default"/>
+        <w:sz w:val="20"/>
+      </w:rPr>
+    </w:lvl>
+    <w:lvl w:ilvl="5" w:tentative="1">
+      <w:start w:val="1"/>
+      <w:numFmt w:val="bullet"/>
+      <w:lvlText w:val=""/>
+      <w:lvlJc w:val="left"/>
+      <w:pPr>
+        <w:tabs>
+          <w:tab w:val="num" w:pos="4320"/>
+        </w:tabs>
+        <w:ind w:left="4320" w:hanging="360"/>
+      </w:pPr>
+      <w:rPr>
+        <w:rFonts w:ascii="Wingdings" w:hAnsi="Wingdings" w:hint="default"/>
+        <w:sz w:val="20"/>
+      </w:rPr>
+    </w:lvl>
+    <w:lvl w:ilvl="6" w:tentative="1">
+      <w:start w:val="1"/>
+      <w:numFmt w:val="bullet"/>
+      <w:lvlText w:val=""/>
+      <w:lvlJc w:val="left"/>
+      <w:pPr>
+        <w:tabs>
+          <w:tab w:val="num" w:pos="5040"/>
+        </w:tabs>
+        <w:ind w:left="5040" w:hanging="360"/>
+      </w:pPr>
+      <w:rPr>
+        <w:rFonts w:ascii="Wingdings" w:hAnsi="Wingdings" w:hint="default"/>
+        <w:sz w:val="20"/>
+      </w:rPr>
+    </w:lvl>
+    <w:lvl w:ilvl="7" w:tentative="1">
+      <w:start w:val="1"/>
+      <w:numFmt w:val="bullet"/>
+      <w:lvlText w:val=""/>
+      <w:lvlJc w:val="left"/>
+      <w:pPr>
+        <w:tabs>
+          <w:tab w:val="num" w:pos="5760"/>
+        </w:tabs>
+        <w:ind w:left="5760" w:hanging="360"/>
+      </w:pPr>
+      <w:rPr>
+        <w:rFonts w:ascii="Wingdings" w:hAnsi="Wingdings" w:hint="default"/>
+        <w:sz w:val="20"/>
+      </w:rPr>
+    </w:lvl>
+    <w:lvl w:ilvl="8" w:tentative="1">
+      <w:start w:val="1"/>
+      <w:numFmt w:val="bullet"/>
+      <w:lvlText w:val=""/>
+      <w:lvlJc w:val="left"/>
+      <w:pPr>
+        <w:tabs>
+          <w:tab w:val="num" w:pos="6480"/>
+        </w:tabs>
+        <w:ind w:left="6480" w:hanging="360"/>
+      </w:pPr>
+      <w:rPr>
+        <w:rFonts w:ascii="Wingdings" w:hAnsi="Wingdings" w:hint="default"/>
+        <w:sz w:val="20"/>
+      </w:rPr>
+    </w:lvl>
+  </w:abstractNum>
+  <w:abstractNum w:abstractNumId="11" w15:restartNumberingAfterBreak="0">
     <w:nsid w:val="635031E4"/>
     <w:multiLevelType w:val="multilevel"/>
     <w:tmpl w:val="6DE0BCDA"/>
@@ -5590,7 +6531,7 @@
       </w:rPr>
     </w:lvl>
   </w:abstractNum>
-  <w:abstractNum w:abstractNumId="11" w15:restartNumberingAfterBreak="0">
+  <w:abstractNum w:abstractNumId="12" w15:restartNumberingAfterBreak="0">
     <w:nsid w:val="6CCE666F"/>
     <w:multiLevelType w:val="multilevel"/>
     <w:tmpl w:val="01DC8D9E"/>
@@ -5752,7 +6693,7 @@
     <w:abstractNumId w:val="2"/>
   </w:num>
   <w:num w:numId="5">
-    <w:abstractNumId w:val="10"/>
+    <w:abstractNumId w:val="11"/>
   </w:num>
   <w:num w:numId="6">
     <w:abstractNumId w:val="8"/>
@@ -5773,7 +6714,10 @@
     <w:abstractNumId w:val="0"/>
   </w:num>
   <w:num w:numId="12">
-    <w:abstractNumId w:val="11"/>
+    <w:abstractNumId w:val="12"/>
+  </w:num>
+  <w:num w:numId="13">
+    <w:abstractNumId w:val="10"/>
   </w:num>
 </w:numbering>
 </file>

</xml_diff>